<commit_message>
Till Course 2 28Feb2025
</commit_message>
<xml_diff>
--- a/Notes.docx
+++ b/Notes.docx
@@ -4,6 +4,22 @@
   <w:body>
     <w:p>
       <w:pPr>
+        <w:pStyle w:val="Heading1"/>
+      </w:pPr>
+      <w:r>
+        <w:t xml:space="preserve">Course </w:t>
+      </w:r>
+      <w:proofErr w:type="gramStart"/>
+      <w:r>
+        <w:t>1 :</w:t>
+      </w:r>
+      <w:proofErr w:type="gramEnd"/>
+      <w:r>
+        <w:t xml:space="preserve"> Intro to AI </w:t>
+      </w:r>
+    </w:p>
+    <w:p>
+      <w:pPr>
         <w:pStyle w:val="ListParagraph"/>
         <w:numPr>
           <w:ilvl w:val="0"/>
@@ -119,61 +135,43 @@
         <w:rPr>
           <w:lang w:val="en-US"/>
         </w:rPr>
-        <w:t xml:space="preserve">Supervised </w:t>
-      </w:r>
-      <w:r>
-        <w:rPr>
-          <w:lang w:val="en-US"/>
-        </w:rPr>
-        <w:t>Learning</w:t>
-      </w:r>
-    </w:p>
-    <w:p>
-      <w:pPr>
-        <w:pStyle w:val="ListParagraph"/>
-        <w:numPr>
-          <w:ilvl w:val="1"/>
-          <w:numId w:val="1"/>
-        </w:numPr>
-        <w:rPr>
-          <w:lang w:val="en-US"/>
-        </w:rPr>
-      </w:pPr>
-      <w:r>
-        <w:rPr>
-          <w:lang w:val="en-US"/>
-        </w:rPr>
-        <w:t xml:space="preserve">Unsupervised </w:t>
-      </w:r>
-      <w:r>
-        <w:rPr>
-          <w:lang w:val="en-US"/>
-        </w:rPr>
-        <w:t>Learning</w:t>
-      </w:r>
-    </w:p>
-    <w:p>
-      <w:pPr>
-        <w:pStyle w:val="ListParagraph"/>
-        <w:numPr>
-          <w:ilvl w:val="1"/>
-          <w:numId w:val="1"/>
-        </w:numPr>
-        <w:rPr>
-          <w:lang w:val="en-US"/>
-        </w:rPr>
-      </w:pPr>
-      <w:r>
-        <w:rPr>
-          <w:lang w:val="en-US"/>
-        </w:rPr>
-        <w:t xml:space="preserve">Reinforcement </w:t>
-      </w:r>
-      <w:r>
-        <w:rPr>
-          <w:lang w:val="en-US"/>
-        </w:rPr>
-        <w:t>Learning</w:t>
+        <w:t>Supervised Learning</w:t>
+      </w:r>
+    </w:p>
+    <w:p>
+      <w:pPr>
+        <w:pStyle w:val="ListParagraph"/>
+        <w:numPr>
+          <w:ilvl w:val="1"/>
+          <w:numId w:val="1"/>
+        </w:numPr>
+        <w:rPr>
+          <w:lang w:val="en-US"/>
+        </w:rPr>
+      </w:pPr>
+      <w:r>
+        <w:rPr>
+          <w:lang w:val="en-US"/>
+        </w:rPr>
+        <w:t>Unsupervised Learning</w:t>
+      </w:r>
+    </w:p>
+    <w:p>
+      <w:pPr>
+        <w:pStyle w:val="ListParagraph"/>
+        <w:numPr>
+          <w:ilvl w:val="1"/>
+          <w:numId w:val="1"/>
+        </w:numPr>
+        <w:rPr>
+          <w:lang w:val="en-US"/>
+        </w:rPr>
+      </w:pPr>
+      <w:r>
+        <w:rPr>
+          <w:lang w:val="en-US"/>
+        </w:rPr>
+        <w:t>Reinforcement Learning</w:t>
       </w:r>
     </w:p>
     <w:p>
@@ -759,6 +757,7 @@
         <w:rPr>
           <w:lang w:val="en-US"/>
         </w:rPr>
+        <w:lastRenderedPageBreak/>
         <w:t xml:space="preserve">Meta </w:t>
       </w:r>
     </w:p>
@@ -795,8 +794,990 @@
         <w:rPr>
           <w:lang w:val="en-US"/>
         </w:rPr>
+        <w:t xml:space="preserve">Anthropic </w:t>
+      </w:r>
+    </w:p>
+    <w:p>
+      <w:pPr>
+        <w:pStyle w:val="ListParagraph"/>
+        <w:numPr>
+          <w:ilvl w:val="2"/>
+          <w:numId w:val="1"/>
+        </w:numPr>
+        <w:rPr>
+          <w:lang w:val="en-US"/>
+        </w:rPr>
+      </w:pPr>
+      <w:r>
+        <w:rPr>
+          <w:lang w:val="en-US"/>
+        </w:rPr>
+        <w:t xml:space="preserve">Claude models </w:t>
+      </w:r>
+    </w:p>
+    <w:p>
+      <w:pPr>
+        <w:pStyle w:val="ListParagraph"/>
+        <w:numPr>
+          <w:ilvl w:val="1"/>
+          <w:numId w:val="1"/>
+        </w:numPr>
+        <w:rPr>
+          <w:lang w:val="en-US"/>
+        </w:rPr>
+      </w:pPr>
+      <w:r>
+        <w:rPr>
+          <w:lang w:val="en-US"/>
+        </w:rPr>
+        <w:t xml:space="preserve">Microsoft copilot </w:t>
+      </w:r>
+    </w:p>
+    <w:p>
+      <w:pPr>
+        <w:pStyle w:val="ListParagraph"/>
+        <w:numPr>
+          <w:ilvl w:val="1"/>
+          <w:numId w:val="1"/>
+        </w:numPr>
+        <w:rPr>
+          <w:lang w:val="en-US"/>
+        </w:rPr>
+      </w:pPr>
+      <w:r>
+        <w:rPr>
+          <w:lang w:val="en-US"/>
+        </w:rPr>
+        <w:t>Dall-</w:t>
+      </w:r>
+      <w:proofErr w:type="gramStart"/>
+      <w:r>
+        <w:rPr>
+          <w:lang w:val="en-US"/>
+        </w:rPr>
+        <w:t>E ,</w:t>
+      </w:r>
+      <w:proofErr w:type="gramEnd"/>
+      <w:r>
+        <w:rPr>
+          <w:lang w:val="en-US"/>
+        </w:rPr>
+        <w:t xml:space="preserve"> StyleGAN, </w:t>
+      </w:r>
+      <w:proofErr w:type="spellStart"/>
+      <w:r>
+        <w:rPr>
+          <w:lang w:val="en-US"/>
+        </w:rPr>
+        <w:t>SuperResolution</w:t>
+      </w:r>
+      <w:proofErr w:type="spellEnd"/>
+      <w:r>
+        <w:rPr>
+          <w:lang w:val="en-US"/>
+        </w:rPr>
+        <w:t>, adobe Sensei</w:t>
+      </w:r>
+    </w:p>
+    <w:p>
+      <w:pPr>
+        <w:pStyle w:val="ListParagraph"/>
+        <w:numPr>
+          <w:ilvl w:val="1"/>
+          <w:numId w:val="1"/>
+        </w:numPr>
+        <w:rPr>
+          <w:lang w:val="en-US"/>
+        </w:rPr>
+      </w:pPr>
+      <w:r>
+        <w:rPr>
+          <w:lang w:val="en-US"/>
+        </w:rPr>
+        <w:t>Voice &amp; music generation (</w:t>
+      </w:r>
+      <w:proofErr w:type="spellStart"/>
+      <w:r>
+        <w:rPr>
+          <w:lang w:val="en-US"/>
+        </w:rPr>
+        <w:t>Murf</w:t>
+      </w:r>
+      <w:proofErr w:type="spellEnd"/>
+      <w:r>
+        <w:rPr>
+          <w:lang w:val="en-US"/>
+        </w:rPr>
+        <w:t xml:space="preserve">, </w:t>
+      </w:r>
+      <w:proofErr w:type="spellStart"/>
+      <w:r>
+        <w:rPr>
+          <w:lang w:val="en-US"/>
+        </w:rPr>
+        <w:t>OpenAIs</w:t>
+      </w:r>
+      <w:proofErr w:type="spellEnd"/>
+      <w:r>
+        <w:rPr>
+          <w:lang w:val="en-US"/>
+        </w:rPr>
+        <w:t xml:space="preserve"> whisper) </w:t>
+      </w:r>
+    </w:p>
+    <w:p>
+      <w:pPr>
+        <w:pStyle w:val="ListParagraph"/>
+        <w:numPr>
+          <w:ilvl w:val="1"/>
+          <w:numId w:val="1"/>
+        </w:numPr>
+        <w:rPr>
+          <w:lang w:val="en-US"/>
+        </w:rPr>
+      </w:pPr>
+      <w:proofErr w:type="spellStart"/>
+      <w:r>
+        <w:rPr>
+          <w:lang w:val="en-US"/>
+        </w:rPr>
+        <w:t>Jukedeck</w:t>
+      </w:r>
+      <w:proofErr w:type="spellEnd"/>
+      <w:r>
+        <w:rPr>
+          <w:lang w:val="en-US"/>
+        </w:rPr>
+        <w:t xml:space="preserve">, </w:t>
+      </w:r>
+      <w:proofErr w:type="spellStart"/>
+      <w:r>
+        <w:rPr>
+          <w:lang w:val="en-US"/>
+        </w:rPr>
+        <w:t>amper</w:t>
+      </w:r>
+      <w:proofErr w:type="spellEnd"/>
+      <w:r>
+        <w:rPr>
+          <w:lang w:val="en-US"/>
+        </w:rPr>
+        <w:t xml:space="preserve"> music, </w:t>
+      </w:r>
+      <w:proofErr w:type="spellStart"/>
+      <w:r>
+        <w:rPr>
+          <w:lang w:val="en-US"/>
+        </w:rPr>
+        <w:t>aiva</w:t>
+      </w:r>
+      <w:proofErr w:type="spellEnd"/>
+      <w:r>
+        <w:rPr>
+          <w:lang w:val="en-US"/>
+        </w:rPr>
+        <w:t xml:space="preserve"> </w:t>
+      </w:r>
+    </w:p>
+    <w:p>
+      <w:pPr>
+        <w:pStyle w:val="ListParagraph"/>
+        <w:numPr>
+          <w:ilvl w:val="1"/>
+          <w:numId w:val="1"/>
+        </w:numPr>
+        <w:rPr>
+          <w:lang w:val="en-US"/>
+        </w:rPr>
+      </w:pPr>
+      <w:r>
+        <w:rPr>
+          <w:lang w:val="en-US"/>
+        </w:rPr>
+        <w:t xml:space="preserve">Video generation (google imagen video, </w:t>
+      </w:r>
+      <w:proofErr w:type="spellStart"/>
+      <w:r>
+        <w:rPr>
+          <w:lang w:val="en-US"/>
+        </w:rPr>
+        <w:t>openai</w:t>
+      </w:r>
+      <w:proofErr w:type="spellEnd"/>
+      <w:r>
+        <w:rPr>
+          <w:lang w:val="en-US"/>
+        </w:rPr>
+        <w:t xml:space="preserve"> sora)</w:t>
+      </w:r>
+    </w:p>
+    <w:p>
+      <w:pPr>
+        <w:pStyle w:val="ListParagraph"/>
+        <w:numPr>
+          <w:ilvl w:val="1"/>
+          <w:numId w:val="1"/>
+        </w:numPr>
+        <w:rPr>
+          <w:lang w:val="en-US"/>
+        </w:rPr>
+      </w:pPr>
+      <w:r>
+        <w:rPr>
+          <w:lang w:val="en-US"/>
+        </w:rPr>
+        <w:t xml:space="preserve">IBM </w:t>
+      </w:r>
+      <w:proofErr w:type="spellStart"/>
+      <w:r>
+        <w:rPr>
+          <w:lang w:val="en-US"/>
+        </w:rPr>
+        <w:t>watsonx</w:t>
+      </w:r>
+      <w:proofErr w:type="spellEnd"/>
+      <w:r>
+        <w:rPr>
+          <w:lang w:val="en-US"/>
+        </w:rPr>
+        <w:t xml:space="preserve"> </w:t>
+      </w:r>
+    </w:p>
+    <w:p>
+      <w:pPr>
+        <w:pStyle w:val="ListParagraph"/>
+        <w:numPr>
+          <w:ilvl w:val="0"/>
+          <w:numId w:val="1"/>
+        </w:numPr>
+        <w:rPr>
+          <w:lang w:val="en-US"/>
+        </w:rPr>
+      </w:pPr>
+      <w:r>
+        <w:rPr>
+          <w:lang w:val="en-US"/>
+        </w:rPr>
+        <w:t xml:space="preserve">Use cases </w:t>
+      </w:r>
+    </w:p>
+    <w:p>
+      <w:pPr>
+        <w:pStyle w:val="ListParagraph"/>
+        <w:numPr>
+          <w:ilvl w:val="1"/>
+          <w:numId w:val="1"/>
+        </w:numPr>
+        <w:rPr>
+          <w:lang w:val="en-US"/>
+        </w:rPr>
+      </w:pPr>
+      <w:r>
+        <w:rPr>
+          <w:lang w:val="en-US"/>
+        </w:rPr>
+        <w:t>Customer service</w:t>
+      </w:r>
+    </w:p>
+    <w:p>
+      <w:pPr>
+        <w:pStyle w:val="ListParagraph"/>
+        <w:numPr>
+          <w:ilvl w:val="1"/>
+          <w:numId w:val="1"/>
+        </w:numPr>
+        <w:rPr>
+          <w:lang w:val="en-US"/>
+        </w:rPr>
+      </w:pPr>
+      <w:r>
+        <w:rPr>
+          <w:lang w:val="en-US"/>
+        </w:rPr>
+        <w:t xml:space="preserve">Voice assistance </w:t>
+      </w:r>
+    </w:p>
+    <w:p>
+      <w:pPr>
+        <w:pStyle w:val="ListParagraph"/>
+        <w:numPr>
+          <w:ilvl w:val="1"/>
+          <w:numId w:val="1"/>
+        </w:numPr>
+        <w:rPr>
+          <w:lang w:val="en-US"/>
+        </w:rPr>
+      </w:pPr>
+      <w:r>
+        <w:rPr>
+          <w:lang w:val="en-US"/>
+        </w:rPr>
+        <w:t xml:space="preserve">Recommendations </w:t>
+      </w:r>
+    </w:p>
+    <w:p>
+      <w:pPr>
+        <w:pStyle w:val="ListParagraph"/>
+        <w:numPr>
+          <w:ilvl w:val="1"/>
+          <w:numId w:val="1"/>
+        </w:numPr>
+        <w:rPr>
+          <w:lang w:val="en-US"/>
+        </w:rPr>
+      </w:pPr>
+      <w:r>
+        <w:rPr>
+          <w:lang w:val="en-US"/>
+        </w:rPr>
+        <w:t>Financial transactions</w:t>
+      </w:r>
+    </w:p>
+    <w:p>
+      <w:pPr>
+        <w:pStyle w:val="ListParagraph"/>
+        <w:numPr>
+          <w:ilvl w:val="1"/>
+          <w:numId w:val="1"/>
+        </w:numPr>
+        <w:rPr>
+          <w:lang w:val="en-US"/>
+        </w:rPr>
+      </w:pPr>
+      <w:r>
+        <w:rPr>
+          <w:lang w:val="en-US"/>
+        </w:rPr>
+        <w:t xml:space="preserve">Cyber security </w:t>
+      </w:r>
+    </w:p>
+    <w:p>
+      <w:pPr>
+        <w:pStyle w:val="ListParagraph"/>
+        <w:numPr>
+          <w:ilvl w:val="1"/>
+          <w:numId w:val="1"/>
+        </w:numPr>
+        <w:rPr>
+          <w:lang w:val="en-US"/>
+        </w:rPr>
+      </w:pPr>
+      <w:r>
+        <w:rPr>
+          <w:lang w:val="en-US"/>
+        </w:rPr>
+        <w:t xml:space="preserve">Transportation </w:t>
+      </w:r>
+    </w:p>
+    <w:p>
+      <w:pPr>
+        <w:pStyle w:val="ListParagraph"/>
+        <w:numPr>
+          <w:ilvl w:val="1"/>
+          <w:numId w:val="1"/>
+        </w:numPr>
+        <w:rPr>
+          <w:lang w:val="en-US"/>
+        </w:rPr>
+      </w:pPr>
+      <w:r>
+        <w:rPr>
+          <w:lang w:val="en-US"/>
+        </w:rPr>
+        <w:t xml:space="preserve">Communication </w:t>
+      </w:r>
+    </w:p>
+    <w:p>
+      <w:pPr>
+        <w:pStyle w:val="ListParagraph"/>
+        <w:numPr>
+          <w:ilvl w:val="1"/>
+          <w:numId w:val="1"/>
+        </w:numPr>
+        <w:rPr>
+          <w:lang w:val="en-US"/>
+        </w:rPr>
+      </w:pPr>
+      <w:r>
+        <w:rPr>
+          <w:lang w:val="en-US"/>
+        </w:rPr>
+        <w:t xml:space="preserve">Healthcare </w:t>
+      </w:r>
+    </w:p>
+    <w:p>
+      <w:pPr>
+        <w:pStyle w:val="ListParagraph"/>
+        <w:numPr>
+          <w:ilvl w:val="1"/>
+          <w:numId w:val="1"/>
+        </w:numPr>
+        <w:rPr>
+          <w:lang w:val="en-US"/>
+        </w:rPr>
+      </w:pPr>
+      <w:r>
+        <w:rPr>
+          <w:lang w:val="en-US"/>
+        </w:rPr>
+        <w:t xml:space="preserve">Marketing &amp; Sales </w:t>
+      </w:r>
+    </w:p>
+    <w:p>
+      <w:pPr>
+        <w:pStyle w:val="ListParagraph"/>
+        <w:numPr>
+          <w:ilvl w:val="0"/>
+          <w:numId w:val="1"/>
+        </w:numPr>
+        <w:rPr>
+          <w:lang w:val="en-US"/>
+        </w:rPr>
+      </w:pPr>
+      <w:r>
+        <w:rPr>
+          <w:lang w:val="en-US"/>
+        </w:rPr>
+        <w:t>Cognitive Computing</w:t>
+      </w:r>
+    </w:p>
+    <w:p>
+      <w:pPr>
+        <w:pStyle w:val="ListParagraph"/>
+        <w:numPr>
+          <w:ilvl w:val="1"/>
+          <w:numId w:val="1"/>
+        </w:numPr>
+        <w:rPr>
+          <w:lang w:val="en-US"/>
+        </w:rPr>
+      </w:pPr>
+      <w:r>
+        <w:rPr>
+          <w:lang w:val="en-US"/>
+        </w:rPr>
+        <w:t>Cognitive: Intellectual activities: Thinking, Reasoning, Problem-solving</w:t>
+      </w:r>
+    </w:p>
+    <w:p>
+      <w:pPr>
+        <w:pStyle w:val="ListParagraph"/>
+        <w:numPr>
+          <w:ilvl w:val="2"/>
+          <w:numId w:val="1"/>
+        </w:numPr>
+        <w:rPr>
+          <w:lang w:val="en-US"/>
+        </w:rPr>
+      </w:pPr>
+      <w:r>
+        <w:rPr>
+          <w:lang w:val="en-US"/>
+        </w:rPr>
+        <w:t xml:space="preserve">Observe phenomena and evidence </w:t>
+      </w:r>
+    </w:p>
+    <w:p>
+      <w:pPr>
+        <w:pStyle w:val="ListParagraph"/>
+        <w:numPr>
+          <w:ilvl w:val="2"/>
+          <w:numId w:val="1"/>
+        </w:numPr>
+        <w:rPr>
+          <w:lang w:val="en-US"/>
+        </w:rPr>
+      </w:pPr>
+      <w:r>
+        <w:rPr>
+          <w:lang w:val="en-US"/>
+        </w:rPr>
+        <w:t xml:space="preserve">Interpret observations to generate a hypothesis </w:t>
+      </w:r>
+    </w:p>
+    <w:p>
+      <w:pPr>
+        <w:pStyle w:val="ListParagraph"/>
+        <w:numPr>
+          <w:ilvl w:val="2"/>
+          <w:numId w:val="1"/>
+        </w:numPr>
+        <w:rPr>
+          <w:lang w:val="en-US"/>
+        </w:rPr>
+      </w:pPr>
+      <w:r>
+        <w:rPr>
+          <w:lang w:val="en-US"/>
+        </w:rPr>
+        <w:t xml:space="preserve">Evaluate which hypotheses are correct </w:t>
+      </w:r>
+    </w:p>
+    <w:p>
+      <w:pPr>
+        <w:pStyle w:val="ListParagraph"/>
+        <w:numPr>
+          <w:ilvl w:val="2"/>
+          <w:numId w:val="1"/>
+        </w:numPr>
+        <w:rPr>
+          <w:lang w:val="en-US"/>
+        </w:rPr>
+      </w:pPr>
+      <w:r>
+        <w:rPr>
+          <w:lang w:val="en-US"/>
+        </w:rPr>
+        <w:t>Decide and act on best option</w:t>
+      </w:r>
+    </w:p>
+    <w:p>
+      <w:pPr>
+        <w:pStyle w:val="ListParagraph"/>
+        <w:numPr>
+          <w:ilvl w:val="1"/>
+          <w:numId w:val="1"/>
+        </w:numPr>
+        <w:rPr>
+          <w:lang w:val="en-US"/>
+        </w:rPr>
+      </w:pPr>
+      <w:r>
+        <w:rPr>
+          <w:lang w:val="en-US"/>
+        </w:rPr>
+        <w:t>Cognitive Computing: Tech to mimic human cognitive processes</w:t>
+      </w:r>
+    </w:p>
+    <w:p>
+      <w:pPr>
+        <w:pStyle w:val="ListParagraph"/>
+        <w:numPr>
+          <w:ilvl w:val="2"/>
+          <w:numId w:val="1"/>
+        </w:numPr>
+        <w:rPr>
+          <w:lang w:val="en-US"/>
+        </w:rPr>
+      </w:pPr>
+      <w:r>
+        <w:rPr>
+          <w:lang w:val="en-US"/>
+        </w:rPr>
+        <w:t xml:space="preserve">Makes machines active partners  </w:t>
+      </w:r>
+    </w:p>
+    <w:p>
+      <w:pPr>
+        <w:pStyle w:val="ListParagraph"/>
+        <w:numPr>
+          <w:ilvl w:val="2"/>
+          <w:numId w:val="1"/>
+        </w:numPr>
+        <w:rPr>
+          <w:lang w:val="en-US"/>
+        </w:rPr>
+      </w:pPr>
+      <w:r>
+        <w:rPr>
+          <w:lang w:val="en-US"/>
+        </w:rPr>
+        <w:t>Perception</w:t>
+      </w:r>
+    </w:p>
+    <w:p>
+      <w:pPr>
+        <w:pStyle w:val="ListParagraph"/>
+        <w:numPr>
+          <w:ilvl w:val="3"/>
+          <w:numId w:val="1"/>
+        </w:numPr>
+        <w:rPr>
+          <w:lang w:val="en-US"/>
+        </w:rPr>
+      </w:pPr>
+      <w:r>
+        <w:rPr>
+          <w:lang w:val="en-US"/>
+        </w:rPr>
+        <w:t xml:space="preserve">Interprets the environment, by gathering data </w:t>
+      </w:r>
+    </w:p>
+    <w:p>
+      <w:pPr>
+        <w:pStyle w:val="ListParagraph"/>
+        <w:numPr>
+          <w:ilvl w:val="2"/>
+          <w:numId w:val="1"/>
+        </w:numPr>
+        <w:rPr>
+          <w:lang w:val="en-US"/>
+        </w:rPr>
+      </w:pPr>
+      <w:r>
+        <w:rPr>
+          <w:lang w:val="en-US"/>
+        </w:rPr>
+        <w:t xml:space="preserve">Learning </w:t>
+      </w:r>
+    </w:p>
+    <w:p>
+      <w:pPr>
+        <w:pStyle w:val="ListParagraph"/>
+        <w:numPr>
+          <w:ilvl w:val="3"/>
+          <w:numId w:val="1"/>
+        </w:numPr>
+        <w:rPr>
+          <w:lang w:val="en-US"/>
+        </w:rPr>
+      </w:pPr>
+      <w:r>
+        <w:rPr>
+          <w:lang w:val="en-US"/>
+        </w:rPr>
+        <w:t xml:space="preserve">ML algo’s </w:t>
+      </w:r>
+    </w:p>
+    <w:p>
+      <w:pPr>
+        <w:pStyle w:val="ListParagraph"/>
+        <w:numPr>
+          <w:ilvl w:val="2"/>
+          <w:numId w:val="1"/>
+        </w:numPr>
+        <w:rPr>
+          <w:lang w:val="en-US"/>
+        </w:rPr>
+      </w:pPr>
+      <w:r>
+        <w:rPr>
+          <w:lang w:val="en-US"/>
+        </w:rPr>
+        <w:t xml:space="preserve">Reasoning </w:t>
+      </w:r>
+      <w:r>
+        <w:rPr>
+          <w:lang w:val="en-US"/>
+        </w:rPr>
+        <w:t xml:space="preserve"> </w:t>
+      </w:r>
+    </w:p>
+    <w:p>
+      <w:pPr>
+        <w:pStyle w:val="ListParagraph"/>
+        <w:numPr>
+          <w:ilvl w:val="3"/>
+          <w:numId w:val="1"/>
+        </w:numPr>
+        <w:rPr>
+          <w:lang w:val="en-US"/>
+        </w:rPr>
+      </w:pPr>
+      <w:r>
+        <w:rPr>
+          <w:lang w:val="en-US"/>
+        </w:rPr>
+        <w:t xml:space="preserve">Analyze patterns and trends etc. </w:t>
+      </w:r>
+    </w:p>
+    <w:p>
+      <w:pPr>
+        <w:pStyle w:val="ListParagraph"/>
+        <w:numPr>
+          <w:ilvl w:val="0"/>
+          <w:numId w:val="1"/>
+        </w:numPr>
+        <w:rPr>
+          <w:lang w:val="en-US"/>
+        </w:rPr>
+      </w:pPr>
+      <w:r>
+        <w:rPr>
+          <w:lang w:val="en-US"/>
+        </w:rPr>
+        <w:t xml:space="preserve">Generative AI </w:t>
+      </w:r>
+    </w:p>
+    <w:p>
+      <w:pPr>
+        <w:pStyle w:val="ListParagraph"/>
+        <w:numPr>
+          <w:ilvl w:val="1"/>
+          <w:numId w:val="1"/>
+        </w:numPr>
+        <w:rPr>
+          <w:lang w:val="en-US"/>
+        </w:rPr>
+      </w:pPr>
+      <w:r>
+        <w:rPr>
+          <w:lang w:val="en-US"/>
+        </w:rPr>
+        <w:t xml:space="preserve">Common types </w:t>
+      </w:r>
+      <w:proofErr w:type="gramStart"/>
+      <w:r>
+        <w:rPr>
+          <w:lang w:val="en-US"/>
+        </w:rPr>
+        <w:t>includes</w:t>
+      </w:r>
+      <w:proofErr w:type="gramEnd"/>
+      <w:r>
+        <w:rPr>
+          <w:lang w:val="en-US"/>
+        </w:rPr>
+        <w:t xml:space="preserve"> </w:t>
+      </w:r>
+    </w:p>
+    <w:p>
+      <w:pPr>
+        <w:pStyle w:val="ListParagraph"/>
+        <w:numPr>
+          <w:ilvl w:val="2"/>
+          <w:numId w:val="1"/>
+        </w:numPr>
+        <w:rPr>
+          <w:lang w:val="en-US"/>
+        </w:rPr>
+      </w:pPr>
+      <w:r>
+        <w:rPr>
+          <w:lang w:val="en-US"/>
+        </w:rPr>
+        <w:t xml:space="preserve">VAEs Variational autoencoders </w:t>
+      </w:r>
+      <w:r>
+        <w:rPr>
+          <w:lang w:val="en-US"/>
+        </w:rPr>
+        <w:t>(VAEs)</w:t>
+      </w:r>
+    </w:p>
+    <w:p>
+      <w:pPr>
+        <w:pStyle w:val="ListParagraph"/>
+        <w:numPr>
+          <w:ilvl w:val="3"/>
+          <w:numId w:val="1"/>
+        </w:numPr>
+        <w:rPr>
+          <w:lang w:val="en-US"/>
+        </w:rPr>
+      </w:pPr>
+      <w:r>
+        <w:rPr>
+          <w:lang w:val="en-US"/>
+        </w:rPr>
+        <w:t>Encoder</w:t>
+      </w:r>
+    </w:p>
+    <w:p>
+      <w:pPr>
+        <w:pStyle w:val="ListParagraph"/>
+        <w:numPr>
+          <w:ilvl w:val="3"/>
+          <w:numId w:val="1"/>
+        </w:numPr>
+        <w:rPr>
+          <w:lang w:val="en-US"/>
+        </w:rPr>
+      </w:pPr>
+      <w:r>
+        <w:rPr>
+          <w:lang w:val="en-US"/>
+        </w:rPr>
+        <w:t xml:space="preserve">Latent space representation </w:t>
+      </w:r>
+    </w:p>
+    <w:p>
+      <w:pPr>
+        <w:pStyle w:val="ListParagraph"/>
+        <w:numPr>
+          <w:ilvl w:val="3"/>
+          <w:numId w:val="1"/>
+        </w:numPr>
+        <w:rPr>
+          <w:lang w:val="en-US"/>
+        </w:rPr>
+      </w:pPr>
+      <w:r>
+        <w:rPr>
+          <w:lang w:val="en-US"/>
+        </w:rPr>
+        <w:t xml:space="preserve">Decoder </w:t>
+      </w:r>
+    </w:p>
+    <w:p>
+      <w:pPr>
+        <w:pStyle w:val="ListParagraph"/>
+        <w:numPr>
+          <w:ilvl w:val="2"/>
+          <w:numId w:val="1"/>
+        </w:numPr>
+        <w:rPr>
+          <w:lang w:val="en-US"/>
+        </w:rPr>
+      </w:pPr>
+      <w:r>
+        <w:rPr>
+          <w:lang w:val="en-US"/>
+        </w:rPr>
+        <w:t xml:space="preserve">GANs Generative adversarial networks </w:t>
+      </w:r>
+    </w:p>
+    <w:p>
+      <w:pPr>
+        <w:pStyle w:val="ListParagraph"/>
+        <w:numPr>
+          <w:ilvl w:val="3"/>
+          <w:numId w:val="1"/>
+        </w:numPr>
+        <w:rPr>
+          <w:lang w:val="en-US"/>
+        </w:rPr>
+      </w:pPr>
+      <w:r>
+        <w:rPr>
+          <w:lang w:val="en-US"/>
+        </w:rPr>
+        <w:t xml:space="preserve">Generators </w:t>
+      </w:r>
+    </w:p>
+    <w:p>
+      <w:pPr>
+        <w:pStyle w:val="ListParagraph"/>
+        <w:numPr>
+          <w:ilvl w:val="3"/>
+          <w:numId w:val="1"/>
+        </w:numPr>
+        <w:rPr>
+          <w:lang w:val="en-US"/>
+        </w:rPr>
+      </w:pPr>
+      <w:r>
+        <w:rPr>
+          <w:lang w:val="en-US"/>
+        </w:rPr>
+        <w:t xml:space="preserve">Discriminators </w:t>
+      </w:r>
+    </w:p>
+    <w:p>
+      <w:pPr>
+        <w:pStyle w:val="ListParagraph"/>
+        <w:numPr>
+          <w:ilvl w:val="2"/>
+          <w:numId w:val="1"/>
+        </w:numPr>
+        <w:rPr>
+          <w:lang w:val="en-US"/>
+        </w:rPr>
+      </w:pPr>
+      <w:r>
+        <w:rPr>
+          <w:lang w:val="en-US"/>
+        </w:rPr>
+        <w:t xml:space="preserve">Autoregressive models </w:t>
+      </w:r>
+    </w:p>
+    <w:p>
+      <w:pPr>
+        <w:pStyle w:val="ListParagraph"/>
+        <w:numPr>
+          <w:ilvl w:val="3"/>
+          <w:numId w:val="1"/>
+        </w:numPr>
+        <w:rPr>
+          <w:lang w:val="en-US"/>
+        </w:rPr>
+      </w:pPr>
+      <w:r>
+        <w:rPr>
+          <w:lang w:val="en-US"/>
+        </w:rPr>
+        <w:t xml:space="preserve">Creates data sequentially </w:t>
+      </w:r>
+    </w:p>
+    <w:p>
+      <w:pPr>
+        <w:pStyle w:val="ListParagraph"/>
+        <w:numPr>
+          <w:ilvl w:val="2"/>
+          <w:numId w:val="1"/>
+        </w:numPr>
+        <w:rPr>
+          <w:lang w:val="en-US"/>
+        </w:rPr>
+      </w:pPr>
+      <w:r>
+        <w:rPr>
+          <w:lang w:val="en-US"/>
+        </w:rPr>
+        <w:t xml:space="preserve">Transformers </w:t>
+      </w:r>
+    </w:p>
+    <w:p>
+      <w:pPr>
+        <w:pStyle w:val="ListParagraph"/>
+        <w:numPr>
+          <w:ilvl w:val="3"/>
+          <w:numId w:val="1"/>
+        </w:numPr>
+        <w:rPr>
+          <w:lang w:val="en-US"/>
+        </w:rPr>
+      </w:pPr>
+      <w:r>
+        <w:rPr>
+          <w:lang w:val="en-US"/>
+        </w:rPr>
+        <w:t xml:space="preserve">NLP tasks </w:t>
+      </w:r>
+    </w:p>
+    <w:p>
+      <w:pPr>
+        <w:pStyle w:val="ListParagraph"/>
+        <w:numPr>
+          <w:ilvl w:val="3"/>
+          <w:numId w:val="1"/>
+        </w:numPr>
+        <w:rPr>
+          <w:lang w:val="en-US"/>
+        </w:rPr>
+      </w:pPr>
+      <w:r>
+        <w:rPr>
+          <w:lang w:val="en-US"/>
+        </w:rPr>
         <w:lastRenderedPageBreak/>
-        <w:t xml:space="preserve">Anthropic </w:t>
+        <w:t xml:space="preserve">Encoders / decoders layers </w:t>
+      </w:r>
+    </w:p>
+    <w:p>
+      <w:pPr>
+        <w:pStyle w:val="ListParagraph"/>
+        <w:numPr>
+          <w:ilvl w:val="3"/>
+          <w:numId w:val="1"/>
+        </w:numPr>
+        <w:rPr>
+          <w:lang w:val="en-US"/>
+        </w:rPr>
+      </w:pPr>
+      <w:proofErr w:type="spellStart"/>
+      <w:r>
+        <w:rPr>
+          <w:lang w:val="en-US"/>
+        </w:rPr>
+        <w:t>E.g</w:t>
+      </w:r>
+      <w:proofErr w:type="spellEnd"/>
+      <w:r>
+        <w:rPr>
+          <w:lang w:val="en-US"/>
+        </w:rPr>
+        <w:t xml:space="preserve"> GPT generative pre-trained transformers</w:t>
       </w:r>
     </w:p>
     <w:p>
@@ -814,88 +1795,1747 @@
         <w:rPr>
           <w:lang w:val="en-US"/>
         </w:rPr>
-        <w:t xml:space="preserve">Claude models </w:t>
-      </w:r>
-    </w:p>
-    <w:p>
-      <w:pPr>
-        <w:pStyle w:val="ListParagraph"/>
-        <w:numPr>
-          <w:ilvl w:val="1"/>
-          <w:numId w:val="1"/>
-        </w:numPr>
-        <w:rPr>
-          <w:lang w:val="en-US"/>
-        </w:rPr>
-      </w:pPr>
-      <w:r>
-        <w:rPr>
-          <w:lang w:val="en-US"/>
-        </w:rPr>
-        <w:t xml:space="preserve">Microsoft copilot </w:t>
-      </w:r>
-    </w:p>
-    <w:p>
-      <w:pPr>
-        <w:pStyle w:val="ListParagraph"/>
-        <w:numPr>
-          <w:ilvl w:val="1"/>
-          <w:numId w:val="1"/>
-        </w:numPr>
-        <w:rPr>
-          <w:lang w:val="en-US"/>
-        </w:rPr>
-      </w:pPr>
-      <w:r>
-        <w:rPr>
-          <w:lang w:val="en-US"/>
-        </w:rPr>
-        <w:t xml:space="preserve">Dall-E , StyleGAN, </w:t>
+        <w:t xml:space="preserve">Diffusion models </w:t>
+      </w:r>
+    </w:p>
+    <w:p>
+      <w:pPr>
+        <w:pStyle w:val="ListParagraph"/>
+        <w:numPr>
+          <w:ilvl w:val="1"/>
+          <w:numId w:val="1"/>
+        </w:numPr>
+        <w:rPr>
+          <w:lang w:val="en-US"/>
+        </w:rPr>
+      </w:pPr>
+      <w:r>
+        <w:rPr>
+          <w:lang w:val="en-US"/>
+        </w:rPr>
+        <w:t xml:space="preserve">Unimodal vs </w:t>
       </w:r>
       <w:proofErr w:type="spellStart"/>
       <w:r>
         <w:rPr>
           <w:lang w:val="en-US"/>
         </w:rPr>
-        <w:t>SuperResolution</w:t>
+        <w:t>multimodel</w:t>
       </w:r>
       <w:proofErr w:type="spellEnd"/>
       <w:r>
         <w:rPr>
           <w:lang w:val="en-US"/>
         </w:rPr>
-        <w:t>, adobe Sensei</w:t>
-      </w:r>
-    </w:p>
-    <w:p>
-      <w:pPr>
-        <w:pStyle w:val="ListParagraph"/>
-        <w:numPr>
-          <w:ilvl w:val="1"/>
-          <w:numId w:val="1"/>
-        </w:numPr>
-        <w:rPr>
-          <w:lang w:val="en-US"/>
-        </w:rPr>
-      </w:pPr>
-      <w:r>
-        <w:rPr>
-          <w:lang w:val="en-US"/>
-        </w:rPr>
-        <w:t>Voice &amp; music generation (</w:t>
+        <w:t xml:space="preserve"> models </w:t>
+      </w:r>
+    </w:p>
+    <w:p>
+      <w:pPr>
+        <w:pStyle w:val="ListParagraph"/>
+        <w:numPr>
+          <w:ilvl w:val="0"/>
+          <w:numId w:val="1"/>
+        </w:numPr>
+        <w:rPr>
+          <w:lang w:val="en-US"/>
+        </w:rPr>
+      </w:pPr>
+      <w:r>
+        <w:rPr>
+          <w:lang w:val="en-US"/>
+        </w:rPr>
+        <w:t xml:space="preserve">LLMs Large Language Models </w:t>
+      </w:r>
+    </w:p>
+    <w:p>
+      <w:pPr>
+        <w:pStyle w:val="ListParagraph"/>
+        <w:numPr>
+          <w:ilvl w:val="1"/>
+          <w:numId w:val="1"/>
+        </w:numPr>
+        <w:rPr>
+          <w:lang w:val="en-US"/>
+        </w:rPr>
+      </w:pPr>
+      <w:r>
+        <w:rPr>
+          <w:lang w:val="en-US"/>
+        </w:rPr>
+        <w:t>Foundation models (generalized models i.e., capable of handling multiple tasks)</w:t>
+      </w:r>
+      <w:r>
+        <w:rPr>
+          <w:lang w:val="en-US"/>
+        </w:rPr>
+        <w:t xml:space="preserve"> – unsupervised training </w:t>
+      </w:r>
+    </w:p>
+    <w:p>
+      <w:pPr>
+        <w:pStyle w:val="ListParagraph"/>
+        <w:numPr>
+          <w:ilvl w:val="2"/>
+          <w:numId w:val="1"/>
+        </w:numPr>
+        <w:rPr>
+          <w:lang w:val="en-US"/>
+        </w:rPr>
+      </w:pPr>
+      <w:r>
+        <w:rPr>
+          <w:lang w:val="en-US"/>
+        </w:rPr>
+        <w:t>Instead of training multiple models for a bunch of tasks, take a foundation model, trained on a very large dataset, and finetune it for your tasks</w:t>
+      </w:r>
+    </w:p>
+    <w:p>
+      <w:pPr>
+        <w:pStyle w:val="ListParagraph"/>
+        <w:numPr>
+          <w:ilvl w:val="2"/>
+          <w:numId w:val="1"/>
+        </w:numPr>
+        <w:rPr>
+          <w:lang w:val="en-US"/>
+        </w:rPr>
+      </w:pPr>
+      <w:r>
+        <w:rPr>
+          <w:lang w:val="en-US"/>
+        </w:rPr>
+        <w:t xml:space="preserve">Disadvantages: Compute + Trust </w:t>
+      </w:r>
+      <w:r>
+        <w:rPr>
+          <w:lang w:val="en-US"/>
+        </w:rPr>
+        <w:t xml:space="preserve"> </w:t>
+      </w:r>
+    </w:p>
+    <w:p>
+      <w:pPr>
+        <w:pStyle w:val="ListParagraph"/>
+        <w:numPr>
+          <w:ilvl w:val="1"/>
+          <w:numId w:val="1"/>
+        </w:numPr>
+        <w:rPr>
+          <w:lang w:val="en-US"/>
+        </w:rPr>
+      </w:pPr>
+      <w:r>
+        <w:rPr>
+          <w:lang w:val="en-US"/>
+        </w:rPr>
+        <w:t xml:space="preserve">Generative AI </w:t>
+      </w:r>
+      <w:r>
+        <w:rPr>
+          <w:lang w:val="en-US"/>
+        </w:rPr>
+        <w:t xml:space="preserve">  </w:t>
+      </w:r>
+    </w:p>
+    <w:p>
+      <w:pPr>
+        <w:pStyle w:val="ListParagraph"/>
+        <w:numPr>
+          <w:ilvl w:val="1"/>
+          <w:numId w:val="1"/>
+        </w:numPr>
+        <w:rPr>
+          <w:lang w:val="en-US"/>
+        </w:rPr>
+      </w:pPr>
+      <w:r>
+        <w:rPr>
+          <w:lang w:val="en-US"/>
+        </w:rPr>
+        <w:t xml:space="preserve">Generative AI -&gt; Foundation Models -&gt; LLMs </w:t>
+      </w:r>
+    </w:p>
+    <w:p>
+      <w:pPr>
+        <w:pStyle w:val="ListParagraph"/>
+        <w:numPr>
+          <w:ilvl w:val="1"/>
+          <w:numId w:val="1"/>
+        </w:numPr>
+        <w:rPr>
+          <w:lang w:val="en-US"/>
+        </w:rPr>
+      </w:pPr>
+      <w:r>
+        <w:rPr>
+          <w:lang w:val="en-US"/>
+        </w:rPr>
+        <w:t xml:space="preserve">Foundation Models (Unsupervised models) + labeled data (tuning) </w:t>
+      </w:r>
+    </w:p>
+    <w:p>
+      <w:pPr>
+        <w:pStyle w:val="ListParagraph"/>
+        <w:numPr>
+          <w:ilvl w:val="1"/>
+          <w:numId w:val="1"/>
+        </w:numPr>
+        <w:rPr>
+          <w:lang w:val="en-US"/>
+        </w:rPr>
+      </w:pPr>
+      <w:r>
+        <w:rPr>
+          <w:lang w:val="en-US"/>
+        </w:rPr>
+        <w:t xml:space="preserve">Prompting -&gt; using a foundation model for your tasks </w:t>
+      </w:r>
+    </w:p>
+    <w:p>
+      <w:pPr>
+        <w:pStyle w:val="ListParagraph"/>
+        <w:numPr>
+          <w:ilvl w:val="0"/>
+          <w:numId w:val="1"/>
+        </w:numPr>
+        <w:rPr>
+          <w:lang w:val="en-US"/>
+        </w:rPr>
+      </w:pPr>
+      <w:r>
+        <w:rPr>
+          <w:lang w:val="en-US"/>
+        </w:rPr>
+        <w:t xml:space="preserve">Putting things in place </w:t>
+      </w:r>
+    </w:p>
+    <w:p>
+      <w:pPr>
+        <w:pStyle w:val="ListParagraph"/>
+        <w:rPr>
+          <w:lang w:val="en-US"/>
+        </w:rPr>
+      </w:pPr>
+      <w:r>
+        <w:rPr>
+          <w:noProof/>
+        </w:rPr>
+        <w:drawing>
+          <wp:inline distT="0" distB="0" distL="0" distR="0" wp14:anchorId="41AC5671" wp14:editId="1AFB0059">
+            <wp:extent cx="2006930" cy="1738526"/>
+            <wp:effectExtent l="0" t="0" r="0" b="0"/>
+            <wp:docPr id="1085490225" name="Picture 1"/>
+            <wp:cNvGraphicFramePr>
+              <a:graphicFrameLocks xmlns:a="http://schemas.openxmlformats.org/drawingml/2006/main" noChangeAspect="1"/>
+            </wp:cNvGraphicFramePr>
+            <a:graphic xmlns:a="http://schemas.openxmlformats.org/drawingml/2006/main">
+              <a:graphicData uri="http://schemas.openxmlformats.org/drawingml/2006/picture">
+                <pic:pic xmlns:pic="http://schemas.openxmlformats.org/drawingml/2006/picture">
+                  <pic:nvPicPr>
+                    <pic:cNvPr id="1085490225" name=""/>
+                    <pic:cNvPicPr/>
+                  </pic:nvPicPr>
+                  <pic:blipFill>
+                    <a:blip r:embed="rId5"/>
+                    <a:stretch>
+                      <a:fillRect/>
+                    </a:stretch>
+                  </pic:blipFill>
+                  <pic:spPr>
+                    <a:xfrm>
+                      <a:off x="0" y="0"/>
+                      <a:ext cx="2009545" cy="1740792"/>
+                    </a:xfrm>
+                    <a:prstGeom prst="rect">
+                      <a:avLst/>
+                    </a:prstGeom>
+                  </pic:spPr>
+                </pic:pic>
+              </a:graphicData>
+            </a:graphic>
+          </wp:inline>
+        </w:drawing>
+      </w:r>
+    </w:p>
+    <w:p>
+      <w:pPr>
+        <w:pStyle w:val="ListParagraph"/>
+        <w:numPr>
+          <w:ilvl w:val="0"/>
+          <w:numId w:val="1"/>
+        </w:numPr>
+        <w:rPr>
+          <w:lang w:val="en-US"/>
+        </w:rPr>
+      </w:pPr>
+      <w:r>
+        <w:rPr>
+          <w:lang w:val="en-US"/>
+        </w:rPr>
+        <w:t xml:space="preserve">NLP </w:t>
+      </w:r>
+    </w:p>
+    <w:p>
+      <w:pPr>
+        <w:pStyle w:val="ListParagraph"/>
+        <w:numPr>
+          <w:ilvl w:val="1"/>
+          <w:numId w:val="1"/>
+        </w:numPr>
+        <w:rPr>
+          <w:lang w:val="en-US"/>
+        </w:rPr>
+      </w:pPr>
+      <w:r>
+        <w:rPr>
+          <w:lang w:val="en-US"/>
+        </w:rPr>
+        <w:t xml:space="preserve">NLU (natural lang understanding): unstructured text to structured representation </w:t>
+      </w:r>
+    </w:p>
+    <w:p>
+      <w:pPr>
+        <w:pStyle w:val="ListParagraph"/>
+        <w:numPr>
+          <w:ilvl w:val="1"/>
+          <w:numId w:val="1"/>
+        </w:numPr>
+        <w:rPr>
+          <w:lang w:val="en-US"/>
+        </w:rPr>
+      </w:pPr>
+      <w:r>
+        <w:rPr>
+          <w:lang w:val="en-US"/>
+        </w:rPr>
+        <w:t xml:space="preserve">NLG (natural lang generation): structured to unstructured text generation </w:t>
+      </w:r>
+    </w:p>
+    <w:p>
+      <w:pPr>
+        <w:pStyle w:val="ListParagraph"/>
+        <w:numPr>
+          <w:ilvl w:val="1"/>
+          <w:numId w:val="1"/>
+        </w:numPr>
+        <w:rPr>
+          <w:lang w:val="en-US"/>
+        </w:rPr>
+      </w:pPr>
+      <w:r>
+        <w:rPr>
+          <w:lang w:val="en-US"/>
+        </w:rPr>
+        <w:t xml:space="preserve">Bag of NLP tools </w:t>
+      </w:r>
+    </w:p>
+    <w:p>
+      <w:pPr>
+        <w:pStyle w:val="ListParagraph"/>
+        <w:numPr>
+          <w:ilvl w:val="2"/>
+          <w:numId w:val="1"/>
+        </w:numPr>
+        <w:rPr>
+          <w:lang w:val="en-US"/>
+        </w:rPr>
+      </w:pPr>
+      <w:r>
+        <w:rPr>
+          <w:lang w:val="en-US"/>
+        </w:rPr>
+        <w:t xml:space="preserve">Input: unstructured text </w:t>
+      </w:r>
+    </w:p>
+    <w:p>
+      <w:pPr>
+        <w:pStyle w:val="ListParagraph"/>
+        <w:numPr>
+          <w:ilvl w:val="2"/>
+          <w:numId w:val="1"/>
+        </w:numPr>
+        <w:rPr>
+          <w:lang w:val="en-US"/>
+        </w:rPr>
+      </w:pPr>
+      <w:r>
+        <w:rPr>
+          <w:lang w:val="en-US"/>
+        </w:rPr>
+        <w:t xml:space="preserve">Tokenization: take a string – break into pieces </w:t>
+      </w:r>
+    </w:p>
+    <w:p>
+      <w:pPr>
+        <w:pStyle w:val="ListParagraph"/>
+        <w:numPr>
+          <w:ilvl w:val="3"/>
+          <w:numId w:val="1"/>
+        </w:numPr>
+        <w:rPr>
+          <w:lang w:val="en-US"/>
+        </w:rPr>
+      </w:pPr>
+      <w:r>
+        <w:rPr>
+          <w:lang w:val="en-US"/>
+        </w:rPr>
+        <w:t>Stemming (normalizing to get to root word)</w:t>
+      </w:r>
+    </w:p>
+    <w:p>
+      <w:pPr>
+        <w:pStyle w:val="ListParagraph"/>
+        <w:numPr>
+          <w:ilvl w:val="3"/>
+          <w:numId w:val="1"/>
+        </w:numPr>
+        <w:rPr>
+          <w:lang w:val="en-US"/>
+        </w:rPr>
+      </w:pPr>
+      <w:r>
+        <w:rPr>
+          <w:lang w:val="en-US"/>
+        </w:rPr>
+        <w:t>Lemmatization (arriving at root word by using dictionary like def)</w:t>
+      </w:r>
+    </w:p>
+    <w:p>
+      <w:pPr>
+        <w:pStyle w:val="ListParagraph"/>
+        <w:numPr>
+          <w:ilvl w:val="3"/>
+          <w:numId w:val="1"/>
+        </w:numPr>
+        <w:rPr>
+          <w:lang w:val="en-US"/>
+        </w:rPr>
+      </w:pPr>
+      <w:r>
+        <w:rPr>
+          <w:lang w:val="en-US"/>
+        </w:rPr>
+        <w:t xml:space="preserve">Parts of speech tagging </w:t>
+      </w:r>
+    </w:p>
+    <w:p>
+      <w:pPr>
+        <w:pStyle w:val="ListParagraph"/>
+        <w:numPr>
+          <w:ilvl w:val="3"/>
+          <w:numId w:val="1"/>
+        </w:numPr>
+        <w:rPr>
+          <w:lang w:val="en-US"/>
+        </w:rPr>
+      </w:pPr>
+      <w:r>
+        <w:rPr>
+          <w:lang w:val="en-US"/>
+        </w:rPr>
+        <w:t xml:space="preserve">Named entity recognition (identifying associations) </w:t>
+      </w:r>
+    </w:p>
+    <w:p>
+      <w:pPr>
+        <w:pStyle w:val="ListParagraph"/>
+        <w:ind w:left="2160"/>
+        <w:rPr>
+          <w:lang w:val="en-US"/>
+        </w:rPr>
+      </w:pPr>
+      <w:r>
+        <w:rPr>
+          <w:noProof/>
+        </w:rPr>
+        <w:drawing>
+          <wp:inline distT="0" distB="0" distL="0" distR="0" wp14:anchorId="0A498609" wp14:editId="3E6B11B6">
+            <wp:extent cx="1603169" cy="1498289"/>
+            <wp:effectExtent l="0" t="0" r="0" b="6985"/>
+            <wp:docPr id="369615348" name="Picture 1"/>
+            <wp:cNvGraphicFramePr>
+              <a:graphicFrameLocks xmlns:a="http://schemas.openxmlformats.org/drawingml/2006/main" noChangeAspect="1"/>
+            </wp:cNvGraphicFramePr>
+            <a:graphic xmlns:a="http://schemas.openxmlformats.org/drawingml/2006/main">
+              <a:graphicData uri="http://schemas.openxmlformats.org/drawingml/2006/picture">
+                <pic:pic xmlns:pic="http://schemas.openxmlformats.org/drawingml/2006/picture">
+                  <pic:nvPicPr>
+                    <pic:cNvPr id="369615348" name=""/>
+                    <pic:cNvPicPr/>
+                  </pic:nvPicPr>
+                  <pic:blipFill>
+                    <a:blip r:embed="rId6"/>
+                    <a:stretch>
+                      <a:fillRect/>
+                    </a:stretch>
+                  </pic:blipFill>
+                  <pic:spPr>
+                    <a:xfrm>
+                      <a:off x="0" y="0"/>
+                      <a:ext cx="1607778" cy="1502597"/>
+                    </a:xfrm>
+                    <a:prstGeom prst="rect">
+                      <a:avLst/>
+                    </a:prstGeom>
+                  </pic:spPr>
+                </pic:pic>
+              </a:graphicData>
+            </a:graphic>
+          </wp:inline>
+        </w:drawing>
+      </w:r>
+      <w:r>
+        <w:rPr>
+          <w:lang w:val="en-US"/>
+        </w:rPr>
+        <w:t xml:space="preserve"> </w:t>
+      </w:r>
+    </w:p>
+    <w:p>
+      <w:pPr>
+        <w:pStyle w:val="ListParagraph"/>
+        <w:numPr>
+          <w:ilvl w:val="0"/>
+          <w:numId w:val="1"/>
+        </w:numPr>
+        <w:rPr>
+          <w:lang w:val="en-US"/>
+        </w:rPr>
+      </w:pPr>
+      <w:r>
+        <w:rPr>
+          <w:lang w:val="en-US"/>
+        </w:rPr>
+        <w:t xml:space="preserve">AI Agents </w:t>
+      </w:r>
+    </w:p>
+    <w:p>
+      <w:pPr>
+        <w:pStyle w:val="ListParagraph"/>
+        <w:numPr>
+          <w:ilvl w:val="1"/>
+          <w:numId w:val="1"/>
+        </w:numPr>
+        <w:rPr>
+          <w:lang w:val="en-US"/>
+        </w:rPr>
+      </w:pPr>
+      <w:r>
+        <w:rPr>
+          <w:lang w:val="en-US"/>
+        </w:rPr>
+        <w:t xml:space="preserve">Engage with surroundings + collect data (perception using sensors) + execute tasks independently (process data with algos) + decision making (based on knowledge base and logic) + meet goals set by human (drive car) + learning (improve machine learning via feedback loop on past experiences) </w:t>
+      </w:r>
+    </w:p>
+    <w:p>
+      <w:pPr>
+        <w:pStyle w:val="ListParagraph"/>
+        <w:numPr>
+          <w:ilvl w:val="1"/>
+          <w:numId w:val="1"/>
+        </w:numPr>
+        <w:rPr>
+          <w:lang w:val="en-US"/>
+        </w:rPr>
+      </w:pPr>
+      <w:r>
+        <w:rPr>
+          <w:lang w:val="en-US"/>
+        </w:rPr>
+        <w:lastRenderedPageBreak/>
+        <w:t xml:space="preserve">Social ability + autonomy + reactiveness + proactiveness </w:t>
+      </w:r>
+    </w:p>
+    <w:p>
+      <w:pPr>
+        <w:pStyle w:val="ListParagraph"/>
+        <w:numPr>
+          <w:ilvl w:val="0"/>
+          <w:numId w:val="1"/>
+        </w:numPr>
+        <w:rPr>
+          <w:lang w:val="en-US"/>
+        </w:rPr>
+      </w:pPr>
+      <w:r>
+        <w:rPr>
+          <w:lang w:val="en-US"/>
+        </w:rPr>
+        <w:t xml:space="preserve">Focus on designing systems not on designing models </w:t>
+      </w:r>
+    </w:p>
+    <w:p>
+      <w:pPr>
+        <w:pStyle w:val="ListParagraph"/>
+        <w:numPr>
+          <w:ilvl w:val="1"/>
+          <w:numId w:val="1"/>
+        </w:numPr>
+        <w:rPr>
+          <w:lang w:val="en-US"/>
+        </w:rPr>
+      </w:pPr>
+      <w:r>
+        <w:rPr>
+          <w:lang w:val="en-US"/>
+        </w:rPr>
+        <w:t xml:space="preserve">Systems are modular </w:t>
+      </w:r>
+    </w:p>
+    <w:p>
+      <w:pPr>
+        <w:pStyle w:val="ListParagraph"/>
+        <w:numPr>
+          <w:ilvl w:val="1"/>
+          <w:numId w:val="1"/>
+        </w:numPr>
+        <w:rPr>
+          <w:lang w:val="en-US"/>
+        </w:rPr>
+      </w:pPr>
+      <w:r>
+        <w:rPr>
+          <w:lang w:val="en-US"/>
+        </w:rPr>
+        <w:t xml:space="preserve">Easier to adopt </w:t>
+      </w:r>
+    </w:p>
+    <w:p>
+      <w:pPr>
+        <w:pStyle w:val="ListParagraph"/>
+        <w:numPr>
+          <w:ilvl w:val="1"/>
+          <w:numId w:val="1"/>
+        </w:numPr>
+        <w:rPr>
+          <w:lang w:val="en-US"/>
+        </w:rPr>
+      </w:pPr>
+      <w:r>
+        <w:rPr>
+          <w:lang w:val="en-US"/>
+        </w:rPr>
+        <w:t xml:space="preserve">Compound AI systems </w:t>
+      </w:r>
+    </w:p>
+    <w:p>
+      <w:pPr>
+        <w:pStyle w:val="ListParagraph"/>
+        <w:numPr>
+          <w:ilvl w:val="2"/>
+          <w:numId w:val="1"/>
+        </w:numPr>
+        <w:rPr>
+          <w:lang w:val="en-US"/>
+        </w:rPr>
+      </w:pPr>
+      <w:r>
+        <w:rPr>
+          <w:lang w:val="en-US"/>
+        </w:rPr>
+        <w:t xml:space="preserve">Uses models plus databases and etc., to create a system to solve problems </w:t>
+      </w:r>
+    </w:p>
+    <w:p>
+      <w:pPr>
+        <w:pStyle w:val="ListParagraph"/>
+        <w:numPr>
+          <w:ilvl w:val="2"/>
+          <w:numId w:val="1"/>
+        </w:numPr>
+        <w:rPr>
+          <w:lang w:val="en-US"/>
+        </w:rPr>
+      </w:pPr>
+      <w:r>
+        <w:rPr>
+          <w:lang w:val="en-US"/>
+        </w:rPr>
+        <w:t>E.g., RAGs</w:t>
+      </w:r>
+    </w:p>
+    <w:p>
+      <w:pPr>
+        <w:pStyle w:val="ListParagraph"/>
+        <w:numPr>
+          <w:ilvl w:val="1"/>
+          <w:numId w:val="1"/>
+        </w:numPr>
+        <w:rPr>
+          <w:lang w:val="en-US"/>
+        </w:rPr>
+      </w:pPr>
+      <w:r>
+        <w:rPr>
+          <w:lang w:val="en-US"/>
+        </w:rPr>
+        <w:t xml:space="preserve"> Path to answer a query i.e., where to go to get answer to a query is basically Control logic </w:t>
+      </w:r>
+    </w:p>
+    <w:p>
+      <w:pPr>
+        <w:pStyle w:val="ListParagraph"/>
+        <w:numPr>
+          <w:ilvl w:val="2"/>
+          <w:numId w:val="1"/>
+        </w:numPr>
+        <w:rPr>
+          <w:lang w:val="en-US"/>
+        </w:rPr>
+      </w:pPr>
+      <w:r>
+        <w:rPr>
+          <w:lang w:val="en-US"/>
+        </w:rPr>
+        <w:t>Programmatic control logic (defined by human</w:t>
+      </w:r>
+      <w:r>
+        <w:rPr>
+          <w:lang w:val="en-US"/>
+        </w:rPr>
+        <w:t xml:space="preserve"> </w:t>
       </w:r>
       <w:proofErr w:type="spellStart"/>
       <w:r>
         <w:rPr>
           <w:lang w:val="en-US"/>
         </w:rPr>
-        <w:t>Murf</w:t>
+        <w:t>e.g</w:t>
       </w:r>
       <w:proofErr w:type="spellEnd"/>
       <w:r>
         <w:rPr>
           <w:lang w:val="en-US"/>
         </w:rPr>
+        <w:t xml:space="preserve">, via </w:t>
+      </w:r>
+      <w:proofErr w:type="spellStart"/>
+      <w:r>
+        <w:rPr>
+          <w:lang w:val="en-US"/>
+        </w:rPr>
+        <w:t>db</w:t>
+      </w:r>
+      <w:proofErr w:type="spellEnd"/>
+      <w:r>
+        <w:rPr>
+          <w:lang w:val="en-US"/>
+        </w:rPr>
+        <w:t>) – Think Fast</w:t>
+      </w:r>
+      <w:r>
+        <w:rPr>
+          <w:lang w:val="en-US"/>
+        </w:rPr>
+        <w:t xml:space="preserve"> – less autonomous </w:t>
+      </w:r>
+    </w:p>
+    <w:p>
+      <w:pPr>
+        <w:pStyle w:val="ListParagraph"/>
+        <w:numPr>
+          <w:ilvl w:val="2"/>
+          <w:numId w:val="1"/>
+        </w:numPr>
+        <w:rPr>
+          <w:lang w:val="en-US"/>
+        </w:rPr>
+      </w:pPr>
+      <w:r>
+        <w:rPr>
+          <w:lang w:val="en-US"/>
+        </w:rPr>
+        <w:t xml:space="preserve">LLM (putting model in charge) – tasked with breaking complex big problems into smaller easier ones, then to tackle them – Think Slow – Agentic Approach </w:t>
+      </w:r>
+      <w:r>
+        <w:rPr>
+          <w:lang w:val="en-US"/>
+        </w:rPr>
+        <w:t xml:space="preserve">– more autonomous </w:t>
+      </w:r>
+    </w:p>
+    <w:p>
+      <w:pPr>
+        <w:pStyle w:val="ListParagraph"/>
+        <w:numPr>
+          <w:ilvl w:val="3"/>
+          <w:numId w:val="1"/>
+        </w:numPr>
+        <w:rPr>
+          <w:lang w:val="en-US"/>
+        </w:rPr>
+      </w:pPr>
+      <w:r>
+        <w:rPr>
+          <w:lang w:val="en-US"/>
+        </w:rPr>
+        <w:t xml:space="preserve">Ability to reason </w:t>
+      </w:r>
+    </w:p>
+    <w:p>
+      <w:pPr>
+        <w:pStyle w:val="ListParagraph"/>
+        <w:numPr>
+          <w:ilvl w:val="3"/>
+          <w:numId w:val="1"/>
+        </w:numPr>
+        <w:rPr>
+          <w:lang w:val="en-US"/>
+        </w:rPr>
+      </w:pPr>
+      <w:r>
+        <w:rPr>
+          <w:lang w:val="en-US"/>
+        </w:rPr>
+        <w:t xml:space="preserve">Ability to act (via tools e.g., search, calculator, custom code, another LLM </w:t>
+      </w:r>
+      <w:proofErr w:type="gramStart"/>
+      <w:r>
+        <w:rPr>
+          <w:lang w:val="en-US"/>
+        </w:rPr>
+        <w:t>etc. )</w:t>
+      </w:r>
+      <w:proofErr w:type="gramEnd"/>
+      <w:r>
+        <w:rPr>
+          <w:lang w:val="en-US"/>
+        </w:rPr>
+        <w:t xml:space="preserve"> </w:t>
+      </w:r>
+    </w:p>
+    <w:p>
+      <w:pPr>
+        <w:pStyle w:val="ListParagraph"/>
+        <w:numPr>
+          <w:ilvl w:val="3"/>
+          <w:numId w:val="1"/>
+        </w:numPr>
+        <w:rPr>
+          <w:lang w:val="en-US"/>
+        </w:rPr>
+      </w:pPr>
+      <w:r>
+        <w:rPr>
+          <w:lang w:val="en-US"/>
+        </w:rPr>
+        <w:t xml:space="preserve">Ability to access memory </w:t>
+      </w:r>
+    </w:p>
+    <w:p>
+      <w:pPr>
+        <w:pStyle w:val="ListParagraph"/>
+        <w:numPr>
+          <w:ilvl w:val="3"/>
+          <w:numId w:val="1"/>
+        </w:numPr>
+        <w:rPr>
+          <w:lang w:val="en-US"/>
+        </w:rPr>
+      </w:pPr>
+      <w:proofErr w:type="spellStart"/>
+      <w:r>
+        <w:rPr>
+          <w:lang w:val="en-US"/>
+        </w:rPr>
+        <w:t>ReAct</w:t>
+      </w:r>
+      <w:proofErr w:type="spellEnd"/>
+      <w:r>
+        <w:rPr>
+          <w:lang w:val="en-US"/>
+        </w:rPr>
+        <w:t xml:space="preserve"> </w:t>
+      </w:r>
+      <w:proofErr w:type="gramStart"/>
+      <w:r>
+        <w:rPr>
+          <w:lang w:val="en-US"/>
+        </w:rPr>
+        <w:t xml:space="preserve">agent  </w:t>
+      </w:r>
+      <w:r>
+        <w:rPr>
+          <w:lang w:val="en-US"/>
+        </w:rPr>
+        <w:t>(</w:t>
+      </w:r>
+      <w:proofErr w:type="gramEnd"/>
+      <w:r>
+        <w:rPr>
+          <w:lang w:val="en-US"/>
+        </w:rPr>
+        <w:t>reason – act)</w:t>
+      </w:r>
+    </w:p>
+    <w:p>
+      <w:pPr>
+        <w:pStyle w:val="ListParagraph"/>
+        <w:numPr>
+          <w:ilvl w:val="0"/>
+          <w:numId w:val="1"/>
+        </w:numPr>
+        <w:rPr>
+          <w:lang w:val="en-US"/>
+        </w:rPr>
+      </w:pPr>
+      <w:r>
+        <w:rPr>
+          <w:lang w:val="en-US"/>
+        </w:rPr>
+        <w:t>Robots</w:t>
+      </w:r>
+    </w:p>
+    <w:p>
+      <w:pPr>
+        <w:pStyle w:val="ListParagraph"/>
+        <w:numPr>
+          <w:ilvl w:val="1"/>
+          <w:numId w:val="1"/>
+        </w:numPr>
+        <w:rPr>
+          <w:lang w:val="en-US"/>
+        </w:rPr>
+      </w:pPr>
+      <w:r>
+        <w:rPr>
+          <w:lang w:val="en-US"/>
+        </w:rPr>
+        <w:t xml:space="preserve">Sensors </w:t>
+      </w:r>
+    </w:p>
+    <w:p>
+      <w:pPr>
+        <w:pStyle w:val="ListParagraph"/>
+        <w:numPr>
+          <w:ilvl w:val="1"/>
+          <w:numId w:val="1"/>
+        </w:numPr>
+        <w:rPr>
+          <w:lang w:val="en-US"/>
+        </w:rPr>
+      </w:pPr>
+      <w:r>
+        <w:rPr>
+          <w:lang w:val="en-US"/>
+        </w:rPr>
+        <w:t xml:space="preserve">Actuators (motors, </w:t>
+      </w:r>
+      <w:proofErr w:type="spellStart"/>
+      <w:r>
+        <w:rPr>
+          <w:lang w:val="en-US"/>
+        </w:rPr>
+        <w:t>hydrollic</w:t>
+      </w:r>
+      <w:proofErr w:type="spellEnd"/>
+      <w:r>
+        <w:rPr>
+          <w:lang w:val="en-US"/>
+        </w:rPr>
+        <w:t xml:space="preserve"> etc.) </w:t>
+      </w:r>
+    </w:p>
+    <w:p>
+      <w:pPr>
+        <w:pStyle w:val="ListParagraph"/>
+        <w:numPr>
+          <w:ilvl w:val="1"/>
+          <w:numId w:val="1"/>
+        </w:numPr>
+        <w:rPr>
+          <w:lang w:val="en-US"/>
+        </w:rPr>
+      </w:pPr>
+      <w:r>
+        <w:rPr>
+          <w:lang w:val="en-US"/>
+        </w:rPr>
+        <w:t xml:space="preserve">Controllers (runs software that controls robot) </w:t>
+      </w:r>
+    </w:p>
+    <w:p>
+      <w:pPr>
+        <w:pStyle w:val="ListParagraph"/>
+        <w:numPr>
+          <w:ilvl w:val="1"/>
+          <w:numId w:val="1"/>
+        </w:numPr>
+        <w:rPr>
+          <w:lang w:val="en-US"/>
+        </w:rPr>
+      </w:pPr>
+      <w:proofErr w:type="spellStart"/>
+      <w:r>
+        <w:rPr>
+          <w:lang w:val="en-US"/>
+        </w:rPr>
+        <w:t>Cobots</w:t>
+      </w:r>
+      <w:proofErr w:type="spellEnd"/>
+      <w:r>
+        <w:rPr>
+          <w:lang w:val="en-US"/>
+        </w:rPr>
+        <w:t xml:space="preserve"> (robots that works together with humans) </w:t>
+      </w:r>
+    </w:p>
+    <w:p>
+      <w:pPr>
+        <w:pStyle w:val="ListParagraph"/>
+        <w:numPr>
+          <w:ilvl w:val="1"/>
+          <w:numId w:val="1"/>
+        </w:numPr>
+        <w:rPr>
+          <w:lang w:val="en-US"/>
+        </w:rPr>
+      </w:pPr>
+      <w:r>
+        <w:rPr>
+          <w:lang w:val="en-US"/>
+        </w:rPr>
+        <w:t xml:space="preserve">RPA (robotic process automation) </w:t>
+      </w:r>
+    </w:p>
+    <w:p>
+      <w:pPr>
+        <w:pStyle w:val="ListParagraph"/>
+        <w:numPr>
+          <w:ilvl w:val="2"/>
+          <w:numId w:val="1"/>
+        </w:numPr>
+        <w:rPr>
+          <w:lang w:val="en-US"/>
+        </w:rPr>
+      </w:pPr>
+      <w:r>
+        <w:rPr>
+          <w:lang w:val="en-US"/>
+        </w:rPr>
+        <w:t xml:space="preserve">Helps create, control virtual robots </w:t>
+      </w:r>
+    </w:p>
+    <w:p>
+      <w:pPr>
+        <w:pStyle w:val="ListParagraph"/>
+        <w:numPr>
+          <w:ilvl w:val="0"/>
+          <w:numId w:val="1"/>
+        </w:numPr>
+        <w:rPr>
+          <w:lang w:val="en-US"/>
+        </w:rPr>
+      </w:pPr>
+      <w:r>
+        <w:rPr>
+          <w:lang w:val="en-US"/>
+        </w:rPr>
+        <w:t xml:space="preserve">Hugging face – </w:t>
+      </w:r>
+      <w:proofErr w:type="spellStart"/>
+      <w:r>
+        <w:rPr>
+          <w:lang w:val="en-US"/>
+        </w:rPr>
+        <w:t>kinda</w:t>
+      </w:r>
+      <w:proofErr w:type="spellEnd"/>
+      <w:r>
+        <w:rPr>
+          <w:lang w:val="en-US"/>
+        </w:rPr>
+        <w:t xml:space="preserve"> like </w:t>
+      </w:r>
+      <w:proofErr w:type="spellStart"/>
+      <w:r>
+        <w:rPr>
+          <w:lang w:val="en-US"/>
+        </w:rPr>
+        <w:t>github</w:t>
+      </w:r>
+      <w:proofErr w:type="spellEnd"/>
+      <w:r>
+        <w:rPr>
+          <w:lang w:val="en-US"/>
+        </w:rPr>
+        <w:t xml:space="preserve"> for opensource foundation models</w:t>
+      </w:r>
+    </w:p>
+    <w:p>
+      <w:pPr>
+        <w:pStyle w:val="ListParagraph"/>
+        <w:numPr>
+          <w:ilvl w:val="0"/>
+          <w:numId w:val="1"/>
+        </w:numPr>
+        <w:rPr>
+          <w:lang w:val="en-US"/>
+        </w:rPr>
+      </w:pPr>
+      <w:r>
+        <w:rPr>
+          <w:lang w:val="en-US"/>
+        </w:rPr>
+        <w:t>Democratization of AI</w:t>
+      </w:r>
+    </w:p>
+    <w:p>
+      <w:pPr>
+        <w:pStyle w:val="ListParagraph"/>
+        <w:numPr>
+          <w:ilvl w:val="0"/>
+          <w:numId w:val="1"/>
+        </w:numPr>
+        <w:rPr>
+          <w:lang w:val="en-US"/>
+        </w:rPr>
+      </w:pPr>
+      <w:r>
+        <w:rPr>
+          <w:lang w:val="en-US"/>
+        </w:rPr>
+        <w:t xml:space="preserve">RAG (Retrieval Augmented Generation) </w:t>
+      </w:r>
+    </w:p>
+    <w:p>
+      <w:pPr>
+        <w:pStyle w:val="ListParagraph"/>
+        <w:numPr>
+          <w:ilvl w:val="1"/>
+          <w:numId w:val="1"/>
+        </w:numPr>
+        <w:rPr>
+          <w:lang w:val="en-US"/>
+        </w:rPr>
+      </w:pPr>
+      <w:r>
+        <w:rPr>
+          <w:lang w:val="en-US"/>
+        </w:rPr>
+        <w:t xml:space="preserve">Retrieval &amp; </w:t>
+      </w:r>
+      <w:proofErr w:type="gramStart"/>
+      <w:r>
+        <w:rPr>
+          <w:lang w:val="en-US"/>
+        </w:rPr>
+        <w:t>generation based</w:t>
+      </w:r>
+      <w:proofErr w:type="gramEnd"/>
+      <w:r>
+        <w:rPr>
+          <w:lang w:val="en-US"/>
+        </w:rPr>
+        <w:t xml:space="preserve"> models </w:t>
+      </w:r>
+    </w:p>
+    <w:p>
+      <w:pPr>
+        <w:pStyle w:val="ListParagraph"/>
+        <w:numPr>
+          <w:ilvl w:val="1"/>
+          <w:numId w:val="1"/>
+        </w:numPr>
+        <w:rPr>
+          <w:lang w:val="en-US"/>
+        </w:rPr>
+      </w:pPr>
+      <w:r>
+        <w:rPr>
+          <w:lang w:val="en-US"/>
+        </w:rPr>
+        <w:t xml:space="preserve">Effective for contextually relevant content generation </w:t>
+      </w:r>
+    </w:p>
+    <w:p>
+      <w:pPr>
+        <w:pStyle w:val="ListParagraph"/>
+        <w:numPr>
+          <w:ilvl w:val="1"/>
+          <w:numId w:val="1"/>
+        </w:numPr>
+        <w:rPr>
+          <w:lang w:val="en-US"/>
+        </w:rPr>
+      </w:pPr>
+      <w:r>
+        <w:rPr>
+          <w:lang w:val="en-US"/>
+        </w:rPr>
+        <w:t>Query</w:t>
+      </w:r>
+      <w:r>
+        <w:rPr>
+          <w:lang w:val="en-US"/>
+        </w:rPr>
+        <w:t xml:space="preserve"> (Prompt)</w:t>
+      </w:r>
+    </w:p>
+    <w:p>
+      <w:pPr>
+        <w:pStyle w:val="ListParagraph"/>
+        <w:numPr>
+          <w:ilvl w:val="1"/>
+          <w:numId w:val="1"/>
+        </w:numPr>
+        <w:rPr>
+          <w:lang w:val="en-US"/>
+        </w:rPr>
+      </w:pPr>
+      <w:r>
+        <w:rPr>
+          <w:lang w:val="en-US"/>
+        </w:rPr>
+        <w:t xml:space="preserve">Retrieves relevant docs/pieces from predefined database (retriever models like BM25 or dense retrievers based on neural networks) </w:t>
+      </w:r>
+    </w:p>
+    <w:p>
+      <w:pPr>
+        <w:pStyle w:val="ListParagraph"/>
+        <w:numPr>
+          <w:ilvl w:val="1"/>
+          <w:numId w:val="1"/>
+        </w:numPr>
+        <w:rPr>
+          <w:lang w:val="en-US"/>
+        </w:rPr>
+      </w:pPr>
+      <w:r>
+        <w:rPr>
+          <w:lang w:val="en-US"/>
+        </w:rPr>
+        <w:t xml:space="preserve">These docs are then used to augment the input to generative model; </w:t>
+      </w:r>
+      <w:proofErr w:type="gramStart"/>
+      <w:r>
+        <w:rPr>
+          <w:lang w:val="en-US"/>
+        </w:rPr>
+        <w:t>thus</w:t>
+      </w:r>
+      <w:proofErr w:type="gramEnd"/>
+      <w:r>
+        <w:rPr>
+          <w:lang w:val="en-US"/>
+        </w:rPr>
+        <w:t xml:space="preserve"> providing more context </w:t>
+      </w:r>
+    </w:p>
+    <w:p>
+      <w:pPr>
+        <w:pStyle w:val="ListParagraph"/>
+        <w:numPr>
+          <w:ilvl w:val="1"/>
+          <w:numId w:val="1"/>
+        </w:numPr>
+        <w:rPr>
+          <w:lang w:val="en-US"/>
+        </w:rPr>
+      </w:pPr>
+      <w:r>
+        <w:rPr>
+          <w:lang w:val="en-US"/>
+        </w:rPr>
+        <w:t xml:space="preserve">Generative model finally gives response based on input query and retrieved docs. </w:t>
+      </w:r>
+    </w:p>
+    <w:p>
+      <w:pPr>
+        <w:pStyle w:val="ListParagraph"/>
+        <w:numPr>
+          <w:ilvl w:val="1"/>
+          <w:numId w:val="1"/>
+        </w:numPr>
+        <w:rPr>
+          <w:lang w:val="en-US"/>
+        </w:rPr>
+      </w:pPr>
+      <w:r>
+        <w:rPr>
+          <w:lang w:val="en-US"/>
+        </w:rPr>
+        <w:t>Generative models (gpt-3 or gpt-4</w:t>
+      </w:r>
+      <w:r>
+        <w:rPr>
+          <w:lang w:val="en-US"/>
+        </w:rPr>
+        <w:t xml:space="preserve"> or BERT</w:t>
+      </w:r>
+      <w:r>
+        <w:rPr>
+          <w:lang w:val="en-US"/>
+        </w:rPr>
+        <w:t xml:space="preserve">) are more likely to produce incorrect responses – Hallucination </w:t>
+      </w:r>
+    </w:p>
+    <w:p>
+      <w:pPr>
+        <w:pStyle w:val="ListParagraph"/>
+        <w:numPr>
+          <w:ilvl w:val="2"/>
+          <w:numId w:val="1"/>
+        </w:numPr>
+        <w:rPr>
+          <w:lang w:val="en-US"/>
+        </w:rPr>
+      </w:pPr>
+      <w:r>
+        <w:rPr>
+          <w:lang w:val="en-US"/>
+        </w:rPr>
+        <w:t>They also have a knowledge cutoff date i.e., point of their training completion</w:t>
+      </w:r>
+    </w:p>
+    <w:p>
+      <w:pPr>
+        <w:pStyle w:val="ListParagraph"/>
+        <w:numPr>
+          <w:ilvl w:val="2"/>
+          <w:numId w:val="1"/>
+        </w:numPr>
+        <w:rPr>
+          <w:lang w:val="en-US"/>
+        </w:rPr>
+      </w:pPr>
+      <w:r>
+        <w:rPr>
+          <w:lang w:val="en-US"/>
+        </w:rPr>
+        <w:t>Also have limited context window; which makes them struggle with tasks requiring long-term context</w:t>
+      </w:r>
+    </w:p>
+    <w:p>
+      <w:pPr>
+        <w:pStyle w:val="ListParagraph"/>
+        <w:numPr>
+          <w:ilvl w:val="1"/>
+          <w:numId w:val="1"/>
+        </w:numPr>
+        <w:rPr>
+          <w:lang w:val="en-US"/>
+        </w:rPr>
+      </w:pPr>
+      <w:r>
+        <w:rPr>
+          <w:lang w:val="en-US"/>
+        </w:rPr>
+        <w:t xml:space="preserve">RAG on google cloud </w:t>
+      </w:r>
+    </w:p>
+    <w:p>
+      <w:pPr>
+        <w:pStyle w:val="ListParagraph"/>
+        <w:numPr>
+          <w:ilvl w:val="2"/>
+          <w:numId w:val="1"/>
+        </w:numPr>
+        <w:rPr>
+          <w:lang w:val="en-US"/>
+        </w:rPr>
+      </w:pPr>
+      <w:r>
+        <w:rPr>
+          <w:lang w:val="en-US"/>
+        </w:rPr>
+        <w:t>Vertex AI: build &amp; deploy ML models</w:t>
+      </w:r>
+    </w:p>
+    <w:p>
+      <w:pPr>
+        <w:pStyle w:val="ListParagraph"/>
+        <w:numPr>
+          <w:ilvl w:val="2"/>
+          <w:numId w:val="1"/>
+        </w:numPr>
+        <w:rPr>
+          <w:lang w:val="en-US"/>
+        </w:rPr>
+      </w:pPr>
+      <w:proofErr w:type="spellStart"/>
+      <w:r>
+        <w:rPr>
+          <w:lang w:val="en-US"/>
+        </w:rPr>
+        <w:t>BigQuery</w:t>
+      </w:r>
+      <w:proofErr w:type="spellEnd"/>
+      <w:r>
+        <w:rPr>
+          <w:lang w:val="en-US"/>
+        </w:rPr>
+        <w:t>: backend for retrieval component of RAG</w:t>
+      </w:r>
+    </w:p>
+    <w:p>
+      <w:pPr>
+        <w:pStyle w:val="ListParagraph"/>
+        <w:numPr>
+          <w:ilvl w:val="0"/>
+          <w:numId w:val="1"/>
+        </w:numPr>
+        <w:rPr>
+          <w:lang w:val="en-US"/>
+        </w:rPr>
+      </w:pPr>
+      <w:r>
+        <w:rPr>
+          <w:lang w:val="en-US"/>
+        </w:rPr>
+        <w:t xml:space="preserve">Using AWS </w:t>
+      </w:r>
+    </w:p>
+    <w:p>
+      <w:pPr>
+        <w:pStyle w:val="ListParagraph"/>
+        <w:numPr>
+          <w:ilvl w:val="1"/>
+          <w:numId w:val="1"/>
+        </w:numPr>
+        <w:rPr>
+          <w:lang w:val="en-US"/>
+        </w:rPr>
+      </w:pPr>
+      <w:r>
+        <w:rPr>
+          <w:lang w:val="en-US"/>
+        </w:rPr>
+        <w:lastRenderedPageBreak/>
+        <w:t xml:space="preserve">Data storage &amp; Preparation (S3, Glue, Redshift) </w:t>
+      </w:r>
+    </w:p>
+    <w:p>
+      <w:pPr>
+        <w:pStyle w:val="ListParagraph"/>
+        <w:numPr>
+          <w:ilvl w:val="1"/>
+          <w:numId w:val="1"/>
+        </w:numPr>
+        <w:rPr>
+          <w:lang w:val="en-US"/>
+        </w:rPr>
+      </w:pPr>
+      <w:r>
+        <w:rPr>
+          <w:lang w:val="en-US"/>
+        </w:rPr>
+        <w:t>Model Development (</w:t>
+      </w:r>
+      <w:r>
+        <w:rPr>
+          <w:lang w:val="en-US"/>
+        </w:rPr>
+        <w:t xml:space="preserve">Amazon </w:t>
+      </w:r>
+      <w:proofErr w:type="spellStart"/>
+      <w:r>
+        <w:rPr>
+          <w:lang w:val="en-US"/>
+        </w:rPr>
+        <w:t>Sagemaker</w:t>
+      </w:r>
+      <w:proofErr w:type="spellEnd"/>
+      <w:r>
+        <w:rPr>
+          <w:lang w:val="en-US"/>
+        </w:rPr>
+        <w:t xml:space="preserve">, AWS deep learning AMIs, AWS lambda) </w:t>
+      </w:r>
+    </w:p>
+    <w:p>
+      <w:pPr>
+        <w:pStyle w:val="ListParagraph"/>
+        <w:numPr>
+          <w:ilvl w:val="1"/>
+          <w:numId w:val="1"/>
+        </w:numPr>
+        <w:rPr>
+          <w:lang w:val="en-US"/>
+        </w:rPr>
+      </w:pPr>
+      <w:r>
+        <w:rPr>
+          <w:lang w:val="en-US"/>
+        </w:rPr>
+        <w:t xml:space="preserve">Deployment (Amazon </w:t>
+      </w:r>
+      <w:proofErr w:type="spellStart"/>
+      <w:r>
+        <w:rPr>
+          <w:lang w:val="en-US"/>
+        </w:rPr>
+        <w:t>Sagemaker</w:t>
+      </w:r>
+      <w:proofErr w:type="spellEnd"/>
+      <w:r>
+        <w:rPr>
+          <w:lang w:val="en-US"/>
+        </w:rPr>
+        <w:t xml:space="preserve">, Lambda, </w:t>
+      </w:r>
+      <w:proofErr w:type="spellStart"/>
+      <w:r>
+        <w:rPr>
+          <w:lang w:val="en-US"/>
+        </w:rPr>
+        <w:t>cloudwatch</w:t>
+      </w:r>
+      <w:proofErr w:type="spellEnd"/>
+      <w:r>
+        <w:rPr>
+          <w:lang w:val="en-US"/>
+        </w:rPr>
+        <w:t>)</w:t>
+      </w:r>
+    </w:p>
+    <w:p>
+      <w:pPr>
+        <w:pStyle w:val="ListParagraph"/>
+        <w:numPr>
+          <w:ilvl w:val="1"/>
+          <w:numId w:val="1"/>
+        </w:numPr>
+        <w:rPr>
+          <w:lang w:val="en-US"/>
+        </w:rPr>
+      </w:pPr>
+      <w:r>
+        <w:rPr>
+          <w:lang w:val="en-US"/>
+        </w:rPr>
+        <w:t xml:space="preserve">Optimization (amazon </w:t>
+      </w:r>
+      <w:proofErr w:type="spellStart"/>
+      <w:r>
+        <w:rPr>
+          <w:lang w:val="en-US"/>
+        </w:rPr>
+        <w:t>sagemaker</w:t>
+      </w:r>
+      <w:proofErr w:type="spellEnd"/>
+      <w:r>
+        <w:rPr>
+          <w:lang w:val="en-US"/>
+        </w:rPr>
+        <w:t xml:space="preserve"> debugger, amazon personalize, </w:t>
+      </w:r>
+      <w:proofErr w:type="spellStart"/>
+      <w:r>
+        <w:rPr>
+          <w:lang w:val="en-US"/>
+        </w:rPr>
+        <w:t>aws</w:t>
+      </w:r>
+      <w:proofErr w:type="spellEnd"/>
+      <w:r>
+        <w:rPr>
+          <w:lang w:val="en-US"/>
+        </w:rPr>
+        <w:t xml:space="preserve"> step functions)</w:t>
+      </w:r>
+    </w:p>
+    <w:p>
+      <w:pPr>
+        <w:pStyle w:val="ListParagraph"/>
+        <w:numPr>
+          <w:ilvl w:val="0"/>
+          <w:numId w:val="1"/>
+        </w:numPr>
+        <w:rPr>
+          <w:lang w:val="en-US"/>
+        </w:rPr>
+      </w:pPr>
+      <w:r>
+        <w:rPr>
+          <w:lang w:val="en-US"/>
+        </w:rPr>
+        <w:t xml:space="preserve">Using OpenAI </w:t>
+      </w:r>
+    </w:p>
+    <w:p>
+      <w:pPr>
+        <w:pStyle w:val="ListParagraph"/>
+        <w:numPr>
+          <w:ilvl w:val="1"/>
+          <w:numId w:val="1"/>
+        </w:numPr>
+        <w:rPr>
+          <w:lang w:val="en-US"/>
+        </w:rPr>
+      </w:pPr>
+      <w:r>
+        <w:rPr>
+          <w:lang w:val="en-US"/>
+        </w:rPr>
+        <w:t>Data storage &amp; Preparation (</w:t>
+      </w:r>
+      <w:proofErr w:type="spellStart"/>
+      <w:r>
+        <w:rPr>
+          <w:lang w:val="en-US"/>
+        </w:rPr>
+        <w:t>openai</w:t>
+      </w:r>
+      <w:proofErr w:type="spellEnd"/>
+      <w:r>
+        <w:rPr>
+          <w:lang w:val="en-US"/>
+        </w:rPr>
+        <w:t xml:space="preserve"> </w:t>
+      </w:r>
+      <w:proofErr w:type="spellStart"/>
+      <w:r>
+        <w:rPr>
+          <w:lang w:val="en-US"/>
+        </w:rPr>
+        <w:t>api</w:t>
+      </w:r>
+      <w:proofErr w:type="spellEnd"/>
+      <w:r>
+        <w:rPr>
+          <w:lang w:val="en-US"/>
+        </w:rPr>
+        <w:t xml:space="preserve">, pandas, </w:t>
+      </w:r>
+      <w:proofErr w:type="spellStart"/>
+      <w:r>
+        <w:rPr>
+          <w:lang w:val="en-US"/>
+        </w:rPr>
+        <w:t>numpy</w:t>
+      </w:r>
+      <w:proofErr w:type="spellEnd"/>
+      <w:r>
+        <w:rPr>
+          <w:lang w:val="en-US"/>
+        </w:rPr>
+        <w:t xml:space="preserve">) </w:t>
+      </w:r>
+    </w:p>
+    <w:p>
+      <w:pPr>
+        <w:pStyle w:val="ListParagraph"/>
+        <w:numPr>
+          <w:ilvl w:val="1"/>
+          <w:numId w:val="1"/>
+        </w:numPr>
+        <w:rPr>
+          <w:lang w:val="en-US"/>
+        </w:rPr>
+      </w:pPr>
+      <w:r>
+        <w:rPr>
+          <w:lang w:val="en-US"/>
+        </w:rPr>
+        <w:t xml:space="preserve">Model Development (gpt3, codex) </w:t>
+      </w:r>
+    </w:p>
+    <w:p>
+      <w:pPr>
+        <w:pStyle w:val="ListParagraph"/>
+        <w:numPr>
+          <w:ilvl w:val="1"/>
+          <w:numId w:val="1"/>
+        </w:numPr>
+        <w:rPr>
+          <w:lang w:val="en-US"/>
+        </w:rPr>
+      </w:pPr>
+      <w:r>
+        <w:rPr>
+          <w:lang w:val="en-US"/>
+        </w:rPr>
+        <w:t>Deployment (</w:t>
+      </w:r>
+      <w:proofErr w:type="spellStart"/>
+      <w:r>
+        <w:rPr>
+          <w:lang w:val="en-US"/>
+        </w:rPr>
+        <w:t>openai</w:t>
+      </w:r>
+      <w:proofErr w:type="spellEnd"/>
+      <w:r>
+        <w:rPr>
+          <w:lang w:val="en-US"/>
+        </w:rPr>
+        <w:t xml:space="preserve"> </w:t>
+      </w:r>
+      <w:proofErr w:type="spellStart"/>
+      <w:r>
+        <w:rPr>
+          <w:lang w:val="en-US"/>
+        </w:rPr>
+        <w:t>api</w:t>
+      </w:r>
+      <w:proofErr w:type="spellEnd"/>
+      <w:r>
+        <w:rPr>
+          <w:lang w:val="en-US"/>
+        </w:rPr>
+        <w:t xml:space="preserve">, docker, </w:t>
+      </w:r>
+      <w:proofErr w:type="spellStart"/>
+      <w:r>
+        <w:rPr>
+          <w:lang w:val="en-US"/>
+        </w:rPr>
+        <w:t>kubernetes</w:t>
+      </w:r>
+      <w:proofErr w:type="spellEnd"/>
+      <w:r>
+        <w:rPr>
+          <w:lang w:val="en-US"/>
+        </w:rPr>
+        <w:t>)</w:t>
+      </w:r>
+    </w:p>
+    <w:p>
+      <w:pPr>
+        <w:pStyle w:val="ListParagraph"/>
+        <w:numPr>
+          <w:ilvl w:val="1"/>
+          <w:numId w:val="1"/>
+        </w:numPr>
+        <w:rPr>
+          <w:lang w:val="en-US"/>
+        </w:rPr>
+      </w:pPr>
+      <w:r>
+        <w:rPr>
+          <w:lang w:val="en-US"/>
+        </w:rPr>
+        <w:t>Optimization (</w:t>
+      </w:r>
+      <w:proofErr w:type="spellStart"/>
+      <w:r>
+        <w:rPr>
+          <w:lang w:val="en-US"/>
+        </w:rPr>
+        <w:t>openai</w:t>
+      </w:r>
+      <w:proofErr w:type="spellEnd"/>
+      <w:r>
+        <w:rPr>
+          <w:lang w:val="en-US"/>
+        </w:rPr>
+        <w:t xml:space="preserve"> </w:t>
+      </w:r>
+      <w:proofErr w:type="spellStart"/>
+      <w:r>
+        <w:rPr>
+          <w:lang w:val="en-US"/>
+        </w:rPr>
+        <w:t>api</w:t>
+      </w:r>
+      <w:proofErr w:type="spellEnd"/>
+      <w:r>
+        <w:rPr>
+          <w:lang w:val="en-US"/>
+        </w:rPr>
         <w:t xml:space="preserve">, </w:t>
       </w:r>
       <w:proofErr w:type="spellStart"/>
@@ -903,39 +3543,91 @@
         <w:rPr>
           <w:lang w:val="en-US"/>
         </w:rPr>
-        <w:t>OpenAIs</w:t>
+        <w:t>tensorboard</w:t>
       </w:r>
       <w:proofErr w:type="spellEnd"/>
       <w:r>
         <w:rPr>
           <w:lang w:val="en-US"/>
         </w:rPr>
-        <w:t xml:space="preserve"> whisper) </w:t>
-      </w:r>
-    </w:p>
-    <w:p>
-      <w:pPr>
-        <w:pStyle w:val="ListParagraph"/>
-        <w:numPr>
-          <w:ilvl w:val="1"/>
-          <w:numId w:val="1"/>
-        </w:numPr>
-        <w:rPr>
-          <w:lang w:val="en-US"/>
-        </w:rPr>
-      </w:pPr>
+        <w:t>, google analytics)</w:t>
+      </w:r>
+    </w:p>
+    <w:p>
+      <w:pPr>
+        <w:pStyle w:val="ListParagraph"/>
+        <w:numPr>
+          <w:ilvl w:val="0"/>
+          <w:numId w:val="1"/>
+        </w:numPr>
+        <w:rPr>
+          <w:lang w:val="en-US"/>
+        </w:rPr>
+      </w:pPr>
+      <w:r>
+        <w:rPr>
+          <w:lang w:val="en-US"/>
+        </w:rPr>
+        <w:t xml:space="preserve">Using </w:t>
+      </w:r>
       <w:proofErr w:type="spellStart"/>
       <w:r>
         <w:rPr>
           <w:lang w:val="en-US"/>
         </w:rPr>
-        <w:t>Jukedeck</w:t>
+        <w:t>facebook</w:t>
       </w:r>
       <w:proofErr w:type="spellEnd"/>
       <w:r>
         <w:rPr>
           <w:lang w:val="en-US"/>
         </w:rPr>
+        <w:t xml:space="preserve"> </w:t>
+      </w:r>
+    </w:p>
+    <w:p>
+      <w:pPr>
+        <w:pStyle w:val="ListParagraph"/>
+        <w:numPr>
+          <w:ilvl w:val="1"/>
+          <w:numId w:val="1"/>
+        </w:numPr>
+        <w:rPr>
+          <w:lang w:val="en-US"/>
+        </w:rPr>
+      </w:pPr>
+      <w:r>
+        <w:rPr>
+          <w:lang w:val="en-US"/>
+        </w:rPr>
+        <w:t>Data storage &amp; Preparation (</w:t>
+      </w:r>
+      <w:proofErr w:type="spellStart"/>
+      <w:r>
+        <w:rPr>
+          <w:lang w:val="en-US"/>
+        </w:rPr>
+        <w:t>facebook</w:t>
+      </w:r>
+      <w:proofErr w:type="spellEnd"/>
+      <w:r>
+        <w:rPr>
+          <w:lang w:val="en-US"/>
+        </w:rPr>
+        <w:t xml:space="preserve"> graph </w:t>
+      </w:r>
+      <w:proofErr w:type="spellStart"/>
+      <w:r>
+        <w:rPr>
+          <w:lang w:val="en-US"/>
+        </w:rPr>
+        <w:t>api</w:t>
+      </w:r>
+      <w:proofErr w:type="spellEnd"/>
+      <w:r>
+        <w:rPr>
+          <w:lang w:val="en-US"/>
+        </w:rPr>
         <w:t xml:space="preserve">, </w:t>
       </w:r>
       <w:proofErr w:type="spellStart"/>
@@ -943,93 +3635,1146 @@
         <w:rPr>
           <w:lang w:val="en-US"/>
         </w:rPr>
-        <w:t>amper</w:t>
+        <w:t>facebook</w:t>
       </w:r>
       <w:proofErr w:type="spellEnd"/>
       <w:r>
         <w:rPr>
           <w:lang w:val="en-US"/>
         </w:rPr>
-        <w:t xml:space="preserve"> music, </w:t>
+        <w:t xml:space="preserve"> analytics) </w:t>
+      </w:r>
+    </w:p>
+    <w:p>
+      <w:pPr>
+        <w:pStyle w:val="ListParagraph"/>
+        <w:numPr>
+          <w:ilvl w:val="1"/>
+          <w:numId w:val="1"/>
+        </w:numPr>
+        <w:rPr>
+          <w:lang w:val="en-US"/>
+        </w:rPr>
+      </w:pPr>
+      <w:r>
+        <w:rPr>
+          <w:lang w:val="en-US"/>
+        </w:rPr>
+        <w:t>Model Development (</w:t>
+      </w:r>
+      <w:r>
+        <w:rPr>
+          <w:lang w:val="en-US"/>
+        </w:rPr>
+        <w:t xml:space="preserve">FAIRs AI research tools, </w:t>
       </w:r>
       <w:proofErr w:type="spellStart"/>
       <w:r>
         <w:rPr>
           <w:lang w:val="en-US"/>
         </w:rPr>
-        <w:t>aiva</w:t>
+        <w:t>pytorch</w:t>
       </w:r>
       <w:proofErr w:type="spellEnd"/>
       <w:r>
         <w:rPr>
           <w:lang w:val="en-US"/>
         </w:rPr>
+        <w:t xml:space="preserve">) </w:t>
+      </w:r>
+    </w:p>
+    <w:p>
+      <w:pPr>
+        <w:pStyle w:val="ListParagraph"/>
+        <w:numPr>
+          <w:ilvl w:val="1"/>
+          <w:numId w:val="1"/>
+        </w:numPr>
+        <w:rPr>
+          <w:lang w:val="en-US"/>
+        </w:rPr>
+      </w:pPr>
+      <w:r>
+        <w:rPr>
+          <w:lang w:val="en-US"/>
+        </w:rPr>
+        <w:t>Deployment (</w:t>
+      </w:r>
+      <w:proofErr w:type="spellStart"/>
+      <w:r>
+        <w:rPr>
+          <w:lang w:val="en-US"/>
+        </w:rPr>
+        <w:t>facebook</w:t>
+      </w:r>
+      <w:proofErr w:type="spellEnd"/>
+      <w:r>
+        <w:rPr>
+          <w:lang w:val="en-US"/>
+        </w:rPr>
+        <w:t xml:space="preserve"> developer API</w:t>
+      </w:r>
+      <w:r>
+        <w:rPr>
+          <w:lang w:val="en-US"/>
+        </w:rPr>
+        <w:t>)</w:t>
+      </w:r>
+    </w:p>
+    <w:p>
+      <w:pPr>
+        <w:pStyle w:val="ListParagraph"/>
+        <w:numPr>
+          <w:ilvl w:val="1"/>
+          <w:numId w:val="1"/>
+        </w:numPr>
+        <w:rPr>
+          <w:lang w:val="en-US"/>
+        </w:rPr>
+      </w:pPr>
+      <w:r>
+        <w:rPr>
+          <w:lang w:val="en-US"/>
+        </w:rPr>
+        <w:t>Optimization (</w:t>
+      </w:r>
+      <w:proofErr w:type="spellStart"/>
+      <w:r>
+        <w:rPr>
+          <w:lang w:val="en-US"/>
+        </w:rPr>
+        <w:t>facebook</w:t>
+      </w:r>
+      <w:proofErr w:type="spellEnd"/>
+      <w:r>
+        <w:rPr>
+          <w:lang w:val="en-US"/>
+        </w:rPr>
+        <w:t xml:space="preserve"> analytics</w:t>
+      </w:r>
+      <w:r>
+        <w:rPr>
+          <w:lang w:val="en-US"/>
+        </w:rPr>
+        <w:t>)</w:t>
+      </w:r>
+    </w:p>
+    <w:p>
+      <w:pPr>
+        <w:pStyle w:val="ListParagraph"/>
+        <w:numPr>
+          <w:ilvl w:val="0"/>
+          <w:numId w:val="1"/>
+        </w:numPr>
+        <w:rPr>
+          <w:lang w:val="en-US"/>
+        </w:rPr>
+      </w:pPr>
+      <w:r>
+        <w:rPr>
+          <w:lang w:val="en-US"/>
+        </w:rPr>
+        <w:t xml:space="preserve">Cognitive bias </w:t>
+      </w:r>
+    </w:p>
+    <w:p>
+      <w:pPr>
+        <w:pStyle w:val="ListParagraph"/>
+        <w:numPr>
+          <w:ilvl w:val="0"/>
+          <w:numId w:val="1"/>
+        </w:numPr>
+        <w:rPr>
+          <w:lang w:val="en-US"/>
+        </w:rPr>
+      </w:pPr>
+      <w:r>
+        <w:rPr>
+          <w:lang w:val="en-US"/>
+        </w:rPr>
+        <w:t xml:space="preserve">Ethical considerations in AI </w:t>
+      </w:r>
+    </w:p>
+    <w:p>
+      <w:pPr>
+        <w:pStyle w:val="ListParagraph"/>
+        <w:numPr>
+          <w:ilvl w:val="1"/>
+          <w:numId w:val="1"/>
+        </w:numPr>
+        <w:rPr>
+          <w:lang w:val="en-US"/>
+        </w:rPr>
+      </w:pPr>
+      <w:r>
+        <w:rPr>
+          <w:lang w:val="en-US"/>
+        </w:rPr>
+        <w:t xml:space="preserve">E.g., how to deal with bias towards a certain gender in a CV parser </w:t>
+      </w:r>
+    </w:p>
+    <w:p>
+      <w:pPr>
+        <w:pStyle w:val="ListParagraph"/>
+        <w:numPr>
+          <w:ilvl w:val="1"/>
+          <w:numId w:val="1"/>
+        </w:numPr>
+        <w:rPr>
+          <w:lang w:val="en-US"/>
+        </w:rPr>
+      </w:pPr>
+      <w:r>
+        <w:rPr>
+          <w:lang w:val="en-US"/>
+        </w:rPr>
+        <w:t xml:space="preserve">Data privacy and security </w:t>
+      </w:r>
+    </w:p>
+    <w:p>
+      <w:pPr>
+        <w:pStyle w:val="ListParagraph"/>
+        <w:numPr>
+          <w:ilvl w:val="2"/>
+          <w:numId w:val="1"/>
+        </w:numPr>
+        <w:rPr>
+          <w:lang w:val="en-US"/>
+        </w:rPr>
+      </w:pPr>
+      <w:r>
+        <w:rPr>
+          <w:lang w:val="en-US"/>
+        </w:rPr>
+        <w:t xml:space="preserve">Regulations (GDPR, CCPA)  </w:t>
+      </w:r>
+    </w:p>
+    <w:p>
+      <w:pPr>
+        <w:pStyle w:val="ListParagraph"/>
+        <w:numPr>
+          <w:ilvl w:val="2"/>
+          <w:numId w:val="1"/>
+        </w:numPr>
+        <w:rPr>
+          <w:lang w:val="en-US"/>
+        </w:rPr>
+      </w:pPr>
+      <w:r>
+        <w:rPr>
+          <w:lang w:val="en-US"/>
+        </w:rPr>
+        <w:t xml:space="preserve">PII data </w:t>
+      </w:r>
+    </w:p>
+    <w:p>
+      <w:pPr>
+        <w:pStyle w:val="ListParagraph"/>
+        <w:numPr>
+          <w:ilvl w:val="1"/>
+          <w:numId w:val="1"/>
+        </w:numPr>
+        <w:rPr>
+          <w:lang w:val="en-US"/>
+        </w:rPr>
+      </w:pPr>
+      <w:r>
+        <w:rPr>
+          <w:lang w:val="en-US"/>
+        </w:rPr>
+        <w:t xml:space="preserve">Transparency </w:t>
+      </w:r>
+    </w:p>
+    <w:p>
+      <w:pPr>
+        <w:pStyle w:val="ListParagraph"/>
+        <w:numPr>
+          <w:ilvl w:val="1"/>
+          <w:numId w:val="1"/>
+        </w:numPr>
+        <w:rPr>
+          <w:lang w:val="en-US"/>
+        </w:rPr>
+      </w:pPr>
+      <w:r>
+        <w:rPr>
+          <w:lang w:val="en-US"/>
+        </w:rPr>
+        <w:t xml:space="preserve">Accountability </w:t>
+      </w:r>
+    </w:p>
+    <w:p>
+      <w:pPr>
+        <w:pStyle w:val="ListParagraph"/>
+        <w:numPr>
+          <w:ilvl w:val="1"/>
+          <w:numId w:val="1"/>
+        </w:numPr>
+        <w:rPr>
+          <w:lang w:val="en-US"/>
+        </w:rPr>
+      </w:pPr>
+      <w:r>
+        <w:rPr>
+          <w:lang w:val="en-US"/>
+        </w:rPr>
+        <w:t xml:space="preserve">Intellectual property &amp; ownership </w:t>
+      </w:r>
+    </w:p>
+    <w:p>
+      <w:pPr>
+        <w:pStyle w:val="ListParagraph"/>
+        <w:numPr>
+          <w:ilvl w:val="1"/>
+          <w:numId w:val="1"/>
+        </w:numPr>
+        <w:rPr>
+          <w:lang w:val="en-US"/>
+        </w:rPr>
+      </w:pPr>
+      <w:r>
+        <w:rPr>
+          <w:lang w:val="en-US"/>
+        </w:rPr>
+        <w:t xml:space="preserve">AI hallucination </w:t>
+      </w:r>
+    </w:p>
+    <w:p>
+      <w:pPr>
+        <w:pStyle w:val="ListParagraph"/>
+        <w:numPr>
+          <w:ilvl w:val="2"/>
+          <w:numId w:val="1"/>
+        </w:numPr>
+        <w:rPr>
+          <w:lang w:val="en-US"/>
+        </w:rPr>
+      </w:pPr>
+      <w:r>
+        <w:rPr>
+          <w:lang w:val="en-US"/>
+        </w:rPr>
+        <w:t>Customgpt.ai (tailored GPT model)</w:t>
+      </w:r>
+    </w:p>
+    <w:p>
+      <w:pPr>
+        <w:pStyle w:val="ListParagraph"/>
+        <w:numPr>
+          <w:ilvl w:val="2"/>
+          <w:numId w:val="1"/>
+        </w:numPr>
+        <w:rPr>
+          <w:lang w:val="en-US"/>
+        </w:rPr>
+      </w:pPr>
+      <w:r>
+        <w:rPr>
+          <w:lang w:val="en-US"/>
+        </w:rPr>
+        <w:t xml:space="preserve">Types </w:t>
+      </w:r>
+    </w:p>
+    <w:p>
+      <w:pPr>
+        <w:pStyle w:val="ListParagraph"/>
+        <w:numPr>
+          <w:ilvl w:val="3"/>
+          <w:numId w:val="1"/>
+        </w:numPr>
+        <w:rPr>
+          <w:lang w:val="en-US"/>
+        </w:rPr>
+      </w:pPr>
+      <w:r>
+        <w:rPr>
+          <w:lang w:val="en-US"/>
+        </w:rPr>
+        <w:t xml:space="preserve">Sentence contradiction </w:t>
+      </w:r>
+    </w:p>
+    <w:p>
+      <w:pPr>
+        <w:pStyle w:val="ListParagraph"/>
+        <w:numPr>
+          <w:ilvl w:val="3"/>
+          <w:numId w:val="1"/>
+        </w:numPr>
+        <w:rPr>
+          <w:lang w:val="en-US"/>
+        </w:rPr>
+      </w:pPr>
+      <w:r>
+        <w:rPr>
+          <w:lang w:val="en-US"/>
+        </w:rPr>
+        <w:t xml:space="preserve">Prompt contradiction </w:t>
+      </w:r>
+    </w:p>
+    <w:p>
+      <w:pPr>
+        <w:pStyle w:val="ListParagraph"/>
+        <w:numPr>
+          <w:ilvl w:val="3"/>
+          <w:numId w:val="1"/>
+        </w:numPr>
+        <w:rPr>
+          <w:lang w:val="en-US"/>
+        </w:rPr>
+      </w:pPr>
+      <w:r>
+        <w:rPr>
+          <w:lang w:val="en-US"/>
+        </w:rPr>
+        <w:t xml:space="preserve">Factual contradiction </w:t>
+      </w:r>
+    </w:p>
+    <w:p>
+      <w:pPr>
+        <w:pStyle w:val="ListParagraph"/>
+        <w:numPr>
+          <w:ilvl w:val="3"/>
+          <w:numId w:val="1"/>
+        </w:numPr>
+        <w:rPr>
+          <w:lang w:val="en-US"/>
+        </w:rPr>
+      </w:pPr>
+      <w:r>
+        <w:rPr>
+          <w:lang w:val="en-US"/>
+        </w:rPr>
+        <w:t xml:space="preserve">Nonsense </w:t>
+      </w:r>
+    </w:p>
+    <w:p>
+      <w:pPr>
+        <w:pStyle w:val="ListParagraph"/>
+        <w:numPr>
+          <w:ilvl w:val="2"/>
+          <w:numId w:val="1"/>
+        </w:numPr>
+        <w:rPr>
+          <w:lang w:val="en-US"/>
+        </w:rPr>
+      </w:pPr>
+      <w:r>
+        <w:rPr>
+          <w:lang w:val="en-US"/>
+        </w:rPr>
+        <w:t>Why</w:t>
+      </w:r>
+    </w:p>
+    <w:p>
+      <w:pPr>
+        <w:pStyle w:val="ListParagraph"/>
+        <w:numPr>
+          <w:ilvl w:val="3"/>
+          <w:numId w:val="1"/>
+        </w:numPr>
+        <w:rPr>
+          <w:lang w:val="en-US"/>
+        </w:rPr>
+      </w:pPr>
+      <w:r>
+        <w:rPr>
+          <w:lang w:val="en-US"/>
+        </w:rPr>
+        <w:t>Training Data quality</w:t>
+      </w:r>
+    </w:p>
+    <w:p>
+      <w:pPr>
+        <w:pStyle w:val="ListParagraph"/>
+        <w:numPr>
+          <w:ilvl w:val="3"/>
+          <w:numId w:val="1"/>
+        </w:numPr>
+        <w:rPr>
+          <w:lang w:val="en-US"/>
+        </w:rPr>
+      </w:pPr>
+      <w:r>
+        <w:rPr>
+          <w:lang w:val="en-US"/>
+        </w:rPr>
+        <w:t xml:space="preserve">Generation method limitation  </w:t>
+      </w:r>
+    </w:p>
+    <w:p>
+      <w:pPr>
+        <w:pStyle w:val="ListParagraph"/>
+        <w:numPr>
+          <w:ilvl w:val="3"/>
+          <w:numId w:val="1"/>
+        </w:numPr>
+        <w:rPr>
+          <w:lang w:val="en-US"/>
+        </w:rPr>
+      </w:pPr>
+      <w:r>
+        <w:rPr>
+          <w:lang w:val="en-US"/>
+        </w:rPr>
+        <w:t xml:space="preserve">Input context </w:t>
+      </w:r>
+    </w:p>
+    <w:p>
+      <w:pPr>
+        <w:pStyle w:val="ListParagraph"/>
+        <w:numPr>
+          <w:ilvl w:val="2"/>
+          <w:numId w:val="1"/>
+        </w:numPr>
+        <w:rPr>
+          <w:lang w:val="en-US"/>
+        </w:rPr>
+      </w:pPr>
+      <w:r>
+        <w:rPr>
+          <w:lang w:val="en-US"/>
+        </w:rPr>
+        <w:t>Minimize</w:t>
+      </w:r>
+    </w:p>
+    <w:p>
+      <w:pPr>
+        <w:pStyle w:val="ListParagraph"/>
+        <w:numPr>
+          <w:ilvl w:val="3"/>
+          <w:numId w:val="1"/>
+        </w:numPr>
+        <w:rPr>
+          <w:lang w:val="en-US"/>
+        </w:rPr>
+      </w:pPr>
+      <w:r>
+        <w:rPr>
+          <w:lang w:val="en-US"/>
+        </w:rPr>
+        <w:t xml:space="preserve">Clever specific prompts </w:t>
+      </w:r>
+    </w:p>
+    <w:p>
+      <w:pPr>
+        <w:pStyle w:val="ListParagraph"/>
+        <w:numPr>
+          <w:ilvl w:val="3"/>
+          <w:numId w:val="1"/>
+        </w:numPr>
+        <w:rPr>
+          <w:lang w:val="en-US"/>
+        </w:rPr>
+      </w:pPr>
+      <w:r>
+        <w:rPr>
+          <w:lang w:val="en-US"/>
+        </w:rPr>
+        <w:t>Active mitigation (tweaking parameters that control generation)</w:t>
+      </w:r>
+    </w:p>
+    <w:p>
+      <w:pPr>
+        <w:pStyle w:val="ListParagraph"/>
+        <w:numPr>
+          <w:ilvl w:val="3"/>
+          <w:numId w:val="1"/>
+        </w:numPr>
+        <w:rPr>
+          <w:lang w:val="en-US"/>
+        </w:rPr>
+      </w:pPr>
+      <w:r>
+        <w:rPr>
+          <w:lang w:val="en-US"/>
+        </w:rPr>
+        <w:t xml:space="preserve">Multi shot prompting </w:t>
+      </w:r>
+    </w:p>
+    <w:p>
+      <w:pPr>
+        <w:pStyle w:val="ListParagraph"/>
+        <w:numPr>
+          <w:ilvl w:val="0"/>
+          <w:numId w:val="1"/>
+        </w:numPr>
+        <w:rPr>
+          <w:lang w:val="en-US"/>
+        </w:rPr>
+      </w:pPr>
+      <w:r>
+        <w:rPr>
+          <w:lang w:val="en-US"/>
+        </w:rPr>
+        <w:t xml:space="preserve">Building trust in AI </w:t>
+      </w:r>
+    </w:p>
+    <w:p>
+      <w:pPr>
+        <w:pStyle w:val="ListParagraph"/>
+        <w:numPr>
+          <w:ilvl w:val="1"/>
+          <w:numId w:val="1"/>
+        </w:numPr>
+        <w:rPr>
+          <w:lang w:val="en-US"/>
+        </w:rPr>
+      </w:pPr>
+      <w:r>
+        <w:rPr>
+          <w:lang w:val="en-US"/>
+        </w:rPr>
+        <w:t xml:space="preserve">Explainability </w:t>
+      </w:r>
+    </w:p>
+    <w:p>
+      <w:pPr>
+        <w:pStyle w:val="ListParagraph"/>
+        <w:numPr>
+          <w:ilvl w:val="1"/>
+          <w:numId w:val="1"/>
+        </w:numPr>
+        <w:rPr>
+          <w:lang w:val="en-US"/>
+        </w:rPr>
+      </w:pPr>
+      <w:r>
+        <w:rPr>
+          <w:lang w:val="en-US"/>
+        </w:rPr>
+        <w:t xml:space="preserve">Fairness </w:t>
+      </w:r>
+    </w:p>
+    <w:p>
+      <w:pPr>
+        <w:pStyle w:val="ListParagraph"/>
+        <w:numPr>
+          <w:ilvl w:val="1"/>
+          <w:numId w:val="1"/>
+        </w:numPr>
+        <w:rPr>
+          <w:lang w:val="en-US"/>
+        </w:rPr>
+      </w:pPr>
+      <w:r>
+        <w:rPr>
+          <w:lang w:val="en-US"/>
+        </w:rPr>
+        <w:t xml:space="preserve">Robustness </w:t>
+      </w:r>
+    </w:p>
+    <w:p>
+      <w:pPr>
+        <w:pStyle w:val="ListParagraph"/>
+        <w:numPr>
+          <w:ilvl w:val="1"/>
+          <w:numId w:val="1"/>
+        </w:numPr>
+        <w:rPr>
+          <w:lang w:val="en-US"/>
+        </w:rPr>
+      </w:pPr>
+      <w:r>
+        <w:rPr>
+          <w:lang w:val="en-US"/>
+        </w:rPr>
+        <w:t xml:space="preserve">Transparency </w:t>
+      </w:r>
+    </w:p>
+    <w:p>
+      <w:pPr>
+        <w:pStyle w:val="ListParagraph"/>
+        <w:numPr>
+          <w:ilvl w:val="1"/>
+          <w:numId w:val="1"/>
+        </w:numPr>
+        <w:shd w:val="clear" w:color="auto" w:fill="FFFFFF"/>
+        <w:rPr>
+          <w:rFonts w:ascii="Source Sans Pro" w:hAnsi="Source Sans Pro"/>
+          <w:color w:val="1F1F1F"/>
+        </w:rPr>
+      </w:pPr>
+      <w:r>
+        <w:rPr>
+          <w:lang w:val="en-US"/>
+        </w:rPr>
+        <w:t xml:space="preserve">Privacy </w:t>
+      </w:r>
+    </w:p>
+    <w:p>
+      <w:pPr>
+        <w:pStyle w:val="ListParagraph"/>
+        <w:numPr>
+          <w:ilvl w:val="1"/>
+          <w:numId w:val="1"/>
+        </w:numPr>
+        <w:shd w:val="clear" w:color="auto" w:fill="FFFFFF"/>
+        <w:rPr>
+          <w:rFonts w:ascii="Source Sans Pro" w:hAnsi="Source Sans Pro"/>
+          <w:color w:val="1F1F1F"/>
+        </w:rPr>
+      </w:pPr>
+      <w:r>
+        <w:rPr>
+          <w:rFonts w:ascii="Source Sans Pro" w:hAnsi="Source Sans Pro"/>
+          <w:color w:val="1F1F1F"/>
+        </w:rPr>
+        <w:t>Examples include the NIST AI Risk Management Framework and the EU AI Act.</w:t>
+      </w:r>
+    </w:p>
+    <w:p>
+      <w:pPr>
+        <w:ind w:left="720"/>
+        <w:rPr>
+          <w:lang w:val="en-US"/>
+        </w:rPr>
+      </w:pPr>
+    </w:p>
+    <w:p>
+      <w:pPr>
+        <w:rPr>
+          <w:lang w:val="en-US"/>
+        </w:rPr>
+      </w:pPr>
+      <w:r>
+        <w:rPr>
+          <w:lang w:val="en-US"/>
+        </w:rPr>
+        <w:lastRenderedPageBreak/>
         <w:t xml:space="preserve"> </w:t>
       </w:r>
     </w:p>
     <w:p>
       <w:pPr>
-        <w:pStyle w:val="ListParagraph"/>
-        <w:numPr>
-          <w:ilvl w:val="1"/>
-          <w:numId w:val="1"/>
-        </w:numPr>
-        <w:rPr>
-          <w:lang w:val="en-US"/>
-        </w:rPr>
-      </w:pPr>
-      <w:r>
-        <w:rPr>
-          <w:lang w:val="en-US"/>
-        </w:rPr>
-        <w:t xml:space="preserve">Video generation (google imagen video, </w:t>
-      </w:r>
+        <w:pStyle w:val="Heading1"/>
+        <w:rPr>
+          <w:lang w:val="en-US"/>
+        </w:rPr>
+      </w:pPr>
+      <w:r>
+        <w:rPr>
+          <w:lang w:val="en-US"/>
+        </w:rPr>
+        <w:t xml:space="preserve">Course 2: Intro to Gen AI </w:t>
+      </w:r>
+    </w:p>
+    <w:p>
+      <w:pPr>
+        <w:pStyle w:val="ListParagraph"/>
+        <w:numPr>
+          <w:ilvl w:val="0"/>
+          <w:numId w:val="1"/>
+        </w:numPr>
+        <w:rPr>
+          <w:lang w:val="en-US"/>
+        </w:rPr>
+      </w:pPr>
+      <w:r>
+        <w:rPr>
+          <w:lang w:val="en-US"/>
+        </w:rPr>
+        <w:t>Discriminative AI</w:t>
+      </w:r>
+    </w:p>
+    <w:p>
+      <w:pPr>
+        <w:pStyle w:val="ListParagraph"/>
+        <w:numPr>
+          <w:ilvl w:val="1"/>
+          <w:numId w:val="1"/>
+        </w:numPr>
+        <w:rPr>
+          <w:lang w:val="en-US"/>
+        </w:rPr>
+      </w:pPr>
+      <w:r>
+        <w:rPr>
+          <w:lang w:val="en-US"/>
+        </w:rPr>
+        <w:t xml:space="preserve">Distinguishes between different classes of data </w:t>
+      </w:r>
+    </w:p>
+    <w:p>
+      <w:pPr>
+        <w:pStyle w:val="ListParagraph"/>
+        <w:numPr>
+          <w:ilvl w:val="1"/>
+          <w:numId w:val="1"/>
+        </w:numPr>
+        <w:rPr>
+          <w:lang w:val="en-US"/>
+        </w:rPr>
+      </w:pPr>
+      <w:r>
+        <w:rPr>
+          <w:lang w:val="en-US"/>
+        </w:rPr>
+        <w:t>Supervised classification/predictions</w:t>
+      </w:r>
+      <w:r>
+        <w:rPr>
+          <w:lang w:val="en-US"/>
+        </w:rPr>
+        <w:t xml:space="preserve"> </w:t>
+      </w:r>
+    </w:p>
+    <w:p>
+      <w:pPr>
+        <w:pStyle w:val="ListParagraph"/>
+        <w:numPr>
+          <w:ilvl w:val="0"/>
+          <w:numId w:val="1"/>
+        </w:numPr>
+        <w:rPr>
+          <w:lang w:val="en-US"/>
+        </w:rPr>
+      </w:pPr>
+      <w:r>
+        <w:rPr>
+          <w:lang w:val="en-US"/>
+        </w:rPr>
+        <w:t xml:space="preserve">Generative AI </w:t>
+      </w:r>
+    </w:p>
+    <w:p>
+      <w:pPr>
+        <w:pStyle w:val="ListParagraph"/>
+        <w:numPr>
+          <w:ilvl w:val="1"/>
+          <w:numId w:val="1"/>
+        </w:numPr>
+        <w:rPr>
+          <w:lang w:val="en-US"/>
+        </w:rPr>
+      </w:pPr>
+      <w:r>
+        <w:rPr>
+          <w:lang w:val="en-US"/>
+        </w:rPr>
+        <w:t xml:space="preserve">Creates new content based on training data </w:t>
+      </w:r>
+    </w:p>
+    <w:p>
+      <w:pPr>
+        <w:pStyle w:val="ListParagraph"/>
+        <w:numPr>
+          <w:ilvl w:val="1"/>
+          <w:numId w:val="1"/>
+        </w:numPr>
+        <w:rPr>
+          <w:lang w:val="en-US"/>
+        </w:rPr>
+      </w:pPr>
+      <w:r>
+        <w:rPr>
+          <w:lang w:val="en-US"/>
+        </w:rPr>
+        <w:t xml:space="preserve">Capture underlying distribution and creates new instances </w:t>
+      </w:r>
+    </w:p>
+    <w:p>
+      <w:pPr>
+        <w:pStyle w:val="ListParagraph"/>
+        <w:numPr>
+          <w:ilvl w:val="1"/>
+          <w:numId w:val="1"/>
+        </w:numPr>
+        <w:rPr>
+          <w:lang w:val="en-US"/>
+        </w:rPr>
+      </w:pPr>
+      <w:r>
+        <w:rPr>
+          <w:lang w:val="en-US"/>
+        </w:rPr>
+        <w:t xml:space="preserve">Prompt (input) can be text, image, videos, other forms of input </w:t>
+      </w:r>
+    </w:p>
+    <w:p>
+      <w:pPr>
+        <w:pStyle w:val="ListParagraph"/>
+        <w:numPr>
+          <w:ilvl w:val="0"/>
+          <w:numId w:val="1"/>
+        </w:numPr>
+        <w:rPr>
+          <w:lang w:val="en-US"/>
+        </w:rPr>
+      </w:pPr>
+      <w:r>
+        <w:rPr>
+          <w:lang w:val="en-US"/>
+        </w:rPr>
+        <w:t>LLMs are an example of foundation models</w:t>
+      </w:r>
+    </w:p>
+    <w:p>
+      <w:pPr>
+        <w:pStyle w:val="ListParagraph"/>
+        <w:numPr>
+          <w:ilvl w:val="1"/>
+          <w:numId w:val="1"/>
+        </w:numPr>
+        <w:rPr>
+          <w:lang w:val="en-US"/>
+        </w:rPr>
+      </w:pPr>
+      <w:r>
+        <w:rPr>
+          <w:lang w:val="en-US"/>
+        </w:rPr>
+        <w:t>GPT (generative pretrained transformers) (text generation)</w:t>
+      </w:r>
+    </w:p>
+    <w:p>
+      <w:pPr>
+        <w:pStyle w:val="ListParagraph"/>
+        <w:numPr>
+          <w:ilvl w:val="1"/>
+          <w:numId w:val="1"/>
+        </w:numPr>
+        <w:rPr>
+          <w:lang w:val="en-US"/>
+        </w:rPr>
+      </w:pPr>
       <w:proofErr w:type="spellStart"/>
       <w:r>
         <w:rPr>
           <w:lang w:val="en-US"/>
         </w:rPr>
-        <w:t>openai</w:t>
+        <w:t>PaLM</w:t>
       </w:r>
       <w:proofErr w:type="spellEnd"/>
       <w:r>
         <w:rPr>
           <w:lang w:val="en-US"/>
         </w:rPr>
-        <w:t xml:space="preserve"> sora)</w:t>
-      </w:r>
-    </w:p>
-    <w:p>
-      <w:pPr>
-        <w:pStyle w:val="ListParagraph"/>
-        <w:numPr>
-          <w:ilvl w:val="1"/>
-          <w:numId w:val="1"/>
-        </w:numPr>
-        <w:rPr>
-          <w:lang w:val="en-US"/>
-        </w:rPr>
-      </w:pPr>
-      <w:r>
-        <w:rPr>
-          <w:lang w:val="en-US"/>
-        </w:rPr>
-        <w:t xml:space="preserve">IBM </w:t>
-      </w:r>
+        <w:t xml:space="preserve"> (pathways language models) </w:t>
+      </w:r>
+      <w:r>
+        <w:rPr>
+          <w:lang w:val="en-US"/>
+        </w:rPr>
+        <w:t xml:space="preserve">– google bard </w:t>
+      </w:r>
+      <w:r>
+        <w:rPr>
+          <w:lang w:val="en-US"/>
+        </w:rPr>
+        <w:t>(text generation)</w:t>
+      </w:r>
+    </w:p>
+    <w:p>
+      <w:pPr>
+        <w:pStyle w:val="ListParagraph"/>
+        <w:numPr>
+          <w:ilvl w:val="1"/>
+          <w:numId w:val="1"/>
+        </w:numPr>
+        <w:rPr>
+          <w:lang w:val="en-US"/>
+        </w:rPr>
+      </w:pPr>
       <w:proofErr w:type="spellStart"/>
       <w:r>
         <w:rPr>
           <w:lang w:val="en-US"/>
         </w:rPr>
-        <w:t>watsonx</w:t>
+        <w:t>Lllama</w:t>
       </w:r>
       <w:proofErr w:type="spellEnd"/>
       <w:r>
         <w:rPr>
           <w:lang w:val="en-US"/>
         </w:rPr>
+        <w:t xml:space="preserve"> (text generation)</w:t>
+      </w:r>
+    </w:p>
+    <w:p>
+      <w:pPr>
+        <w:pStyle w:val="ListParagraph"/>
+        <w:numPr>
+          <w:ilvl w:val="1"/>
+          <w:numId w:val="1"/>
+        </w:numPr>
+        <w:rPr>
+          <w:lang w:val="en-US"/>
+        </w:rPr>
+      </w:pPr>
+      <w:r>
+        <w:rPr>
+          <w:lang w:val="en-US"/>
+        </w:rPr>
+        <w:t>Stable diffusion (image generation)</w:t>
+      </w:r>
+    </w:p>
+    <w:p>
+      <w:pPr>
+        <w:pStyle w:val="ListParagraph"/>
+        <w:numPr>
+          <w:ilvl w:val="1"/>
+          <w:numId w:val="1"/>
+        </w:numPr>
+        <w:rPr>
+          <w:lang w:val="en-US"/>
+        </w:rPr>
+      </w:pPr>
+      <w:r>
+        <w:rPr>
+          <w:lang w:val="en-US"/>
+        </w:rPr>
+        <w:t>Dall -e (image generation)</w:t>
+      </w:r>
+    </w:p>
+    <w:p>
+      <w:pPr>
+        <w:pStyle w:val="ListParagraph"/>
+        <w:numPr>
+          <w:ilvl w:val="1"/>
+          <w:numId w:val="1"/>
+        </w:numPr>
+        <w:rPr>
+          <w:lang w:val="en-US"/>
+        </w:rPr>
+      </w:pPr>
+      <w:r>
+        <w:rPr>
+          <w:lang w:val="en-US"/>
+        </w:rPr>
+        <w:t>Midjourney</w:t>
+      </w:r>
+      <w:r>
+        <w:rPr>
+          <w:lang w:val="en-US"/>
+        </w:rPr>
         <w:t xml:space="preserve"> </w:t>
       </w:r>
+      <w:r>
+        <w:rPr>
+          <w:lang w:val="en-US"/>
+        </w:rPr>
+        <w:t>(image generation)</w:t>
+      </w:r>
+    </w:p>
+    <w:p>
+      <w:pPr>
+        <w:pStyle w:val="ListParagraph"/>
+        <w:numPr>
+          <w:ilvl w:val="1"/>
+          <w:numId w:val="1"/>
+        </w:numPr>
+        <w:rPr>
+          <w:lang w:val="en-US"/>
+        </w:rPr>
+      </w:pPr>
+      <w:proofErr w:type="spellStart"/>
+      <w:r>
+        <w:rPr>
+          <w:lang w:val="en-US"/>
+        </w:rPr>
+        <w:t>Synthesia</w:t>
+      </w:r>
+      <w:proofErr w:type="spellEnd"/>
+      <w:r>
+        <w:rPr>
+          <w:lang w:val="en-US"/>
+        </w:rPr>
+        <w:t xml:space="preserve"> (video generation) </w:t>
+      </w:r>
+    </w:p>
+    <w:p>
+      <w:pPr>
+        <w:pStyle w:val="ListParagraph"/>
+        <w:numPr>
+          <w:ilvl w:val="1"/>
+          <w:numId w:val="1"/>
+        </w:numPr>
+        <w:rPr>
+          <w:lang w:val="en-US"/>
+        </w:rPr>
+      </w:pPr>
+      <w:r>
+        <w:rPr>
+          <w:lang w:val="en-US"/>
+        </w:rPr>
+        <w:t>Copilot (code generation)</w:t>
+      </w:r>
+    </w:p>
+    <w:p>
+      <w:pPr>
+        <w:pStyle w:val="ListParagraph"/>
+        <w:numPr>
+          <w:ilvl w:val="1"/>
+          <w:numId w:val="1"/>
+        </w:numPr>
+        <w:rPr>
+          <w:lang w:val="en-US"/>
+        </w:rPr>
+      </w:pPr>
+      <w:r>
+        <w:rPr>
+          <w:lang w:val="en-US"/>
+        </w:rPr>
+        <w:t xml:space="preserve">Image to image translation (transforming image from one domain to another) e.g., satellite images to maps </w:t>
+      </w:r>
+    </w:p>
+    <w:p>
+      <w:pPr>
+        <w:pStyle w:val="ListParagraph"/>
+        <w:numPr>
+          <w:ilvl w:val="1"/>
+          <w:numId w:val="1"/>
+        </w:numPr>
+        <w:rPr>
+          <w:lang w:val="en-US"/>
+        </w:rPr>
+      </w:pPr>
+      <w:r>
+        <w:rPr>
+          <w:lang w:val="en-US"/>
+        </w:rPr>
+        <w:t xml:space="preserve"> Inpainting – filling missing parts of images </w:t>
+      </w:r>
+    </w:p>
+    <w:p>
+      <w:pPr>
+        <w:pStyle w:val="ListParagraph"/>
+        <w:numPr>
+          <w:ilvl w:val="1"/>
+          <w:numId w:val="1"/>
+        </w:numPr>
+        <w:rPr>
+          <w:lang w:val="en-US"/>
+        </w:rPr>
+      </w:pPr>
+      <w:proofErr w:type="spellStart"/>
+      <w:r>
+        <w:rPr>
+          <w:lang w:val="en-US"/>
+        </w:rPr>
+        <w:t>Outpainting</w:t>
+      </w:r>
+      <w:proofErr w:type="spellEnd"/>
+      <w:r>
+        <w:rPr>
+          <w:lang w:val="en-US"/>
+        </w:rPr>
+        <w:t xml:space="preserve"> – extending images </w:t>
+      </w:r>
+    </w:p>
+    <w:p>
+      <w:pPr>
+        <w:pStyle w:val="Heading1"/>
+        <w:rPr>
+          <w:lang w:val="en-US"/>
+        </w:rPr>
+      </w:pPr>
+      <w:r>
+        <w:rPr>
+          <w:lang w:val="en-US"/>
+        </w:rPr>
+        <w:t xml:space="preserve">Course 3: Prompt engineering </w:t>
+      </w:r>
     </w:p>
     <w:p>
       <w:pPr>
@@ -1038,212 +4783,6 @@
           <w:ilvl w:val="0"/>
           <w:numId w:val="1"/>
         </w:numPr>
-        <w:rPr>
-          <w:lang w:val="en-US"/>
-        </w:rPr>
-      </w:pPr>
-      <w:r>
-        <w:rPr>
-          <w:lang w:val="en-US"/>
-        </w:rPr>
-        <w:t xml:space="preserve">Use cases </w:t>
-      </w:r>
-    </w:p>
-    <w:p>
-      <w:pPr>
-        <w:pStyle w:val="ListParagraph"/>
-        <w:numPr>
-          <w:ilvl w:val="1"/>
-          <w:numId w:val="1"/>
-        </w:numPr>
-        <w:rPr>
-          <w:lang w:val="en-US"/>
-        </w:rPr>
-      </w:pPr>
-      <w:r>
-        <w:rPr>
-          <w:lang w:val="en-US"/>
-        </w:rPr>
-        <w:t>Customer service</w:t>
-      </w:r>
-    </w:p>
-    <w:p>
-      <w:pPr>
-        <w:pStyle w:val="ListParagraph"/>
-        <w:numPr>
-          <w:ilvl w:val="1"/>
-          <w:numId w:val="1"/>
-        </w:numPr>
-        <w:rPr>
-          <w:lang w:val="en-US"/>
-        </w:rPr>
-      </w:pPr>
-      <w:r>
-        <w:rPr>
-          <w:lang w:val="en-US"/>
-        </w:rPr>
-        <w:t xml:space="preserve">Voice assistance </w:t>
-      </w:r>
-    </w:p>
-    <w:p>
-      <w:pPr>
-        <w:pStyle w:val="ListParagraph"/>
-        <w:numPr>
-          <w:ilvl w:val="1"/>
-          <w:numId w:val="1"/>
-        </w:numPr>
-        <w:rPr>
-          <w:lang w:val="en-US"/>
-        </w:rPr>
-      </w:pPr>
-      <w:r>
-        <w:rPr>
-          <w:lang w:val="en-US"/>
-        </w:rPr>
-        <w:t xml:space="preserve">Recommendations </w:t>
-      </w:r>
-    </w:p>
-    <w:p>
-      <w:pPr>
-        <w:pStyle w:val="ListParagraph"/>
-        <w:numPr>
-          <w:ilvl w:val="1"/>
-          <w:numId w:val="1"/>
-        </w:numPr>
-        <w:rPr>
-          <w:lang w:val="en-US"/>
-        </w:rPr>
-      </w:pPr>
-      <w:r>
-        <w:rPr>
-          <w:lang w:val="en-US"/>
-        </w:rPr>
-        <w:t>Financial transactions</w:t>
-      </w:r>
-    </w:p>
-    <w:p>
-      <w:pPr>
-        <w:pStyle w:val="ListParagraph"/>
-        <w:numPr>
-          <w:ilvl w:val="1"/>
-          <w:numId w:val="1"/>
-        </w:numPr>
-        <w:rPr>
-          <w:lang w:val="en-US"/>
-        </w:rPr>
-      </w:pPr>
-      <w:r>
-        <w:rPr>
-          <w:lang w:val="en-US"/>
-        </w:rPr>
-        <w:t xml:space="preserve">Cyber security </w:t>
-      </w:r>
-    </w:p>
-    <w:p>
-      <w:pPr>
-        <w:pStyle w:val="ListParagraph"/>
-        <w:numPr>
-          <w:ilvl w:val="1"/>
-          <w:numId w:val="1"/>
-        </w:numPr>
-        <w:rPr>
-          <w:lang w:val="en-US"/>
-        </w:rPr>
-      </w:pPr>
-      <w:r>
-        <w:rPr>
-          <w:lang w:val="en-US"/>
-        </w:rPr>
-        <w:t xml:space="preserve">Transportation </w:t>
-      </w:r>
-    </w:p>
-    <w:p>
-      <w:pPr>
-        <w:pStyle w:val="ListParagraph"/>
-        <w:numPr>
-          <w:ilvl w:val="1"/>
-          <w:numId w:val="1"/>
-        </w:numPr>
-        <w:rPr>
-          <w:lang w:val="en-US"/>
-        </w:rPr>
-      </w:pPr>
-      <w:r>
-        <w:rPr>
-          <w:lang w:val="en-US"/>
-        </w:rPr>
-        <w:t xml:space="preserve">Communication </w:t>
-      </w:r>
-    </w:p>
-    <w:p>
-      <w:pPr>
-        <w:pStyle w:val="ListParagraph"/>
-        <w:numPr>
-          <w:ilvl w:val="1"/>
-          <w:numId w:val="1"/>
-        </w:numPr>
-        <w:rPr>
-          <w:lang w:val="en-US"/>
-        </w:rPr>
-      </w:pPr>
-      <w:r>
-        <w:rPr>
-          <w:lang w:val="en-US"/>
-        </w:rPr>
-        <w:t xml:space="preserve">Healthcare </w:t>
-      </w:r>
-    </w:p>
-    <w:p>
-      <w:pPr>
-        <w:pStyle w:val="ListParagraph"/>
-        <w:numPr>
-          <w:ilvl w:val="1"/>
-          <w:numId w:val="1"/>
-        </w:numPr>
-        <w:rPr>
-          <w:lang w:val="en-US"/>
-        </w:rPr>
-      </w:pPr>
-      <w:r>
-        <w:rPr>
-          <w:lang w:val="en-US"/>
-        </w:rPr>
-        <w:t xml:space="preserve">Marketing &amp; Sales </w:t>
-      </w:r>
-    </w:p>
-    <w:p>
-      <w:pPr>
-        <w:pStyle w:val="ListParagraph"/>
-        <w:numPr>
-          <w:ilvl w:val="0"/>
-          <w:numId w:val="1"/>
-        </w:numPr>
-        <w:rPr>
-          <w:lang w:val="en-US"/>
-        </w:rPr>
-      </w:pPr>
-      <w:r>
-        <w:rPr>
-          <w:lang w:val="en-US"/>
-        </w:rPr>
-        <w:t xml:space="preserve">Cognitive Computing </w:t>
-      </w:r>
-    </w:p>
-    <w:p>
-      <w:pPr>
-        <w:rPr>
-          <w:lang w:val="en-US"/>
-        </w:rPr>
-      </w:pPr>
-      <w:r>
-        <w:rPr>
-          <w:lang w:val="en-US"/>
-        </w:rPr>
-        <w:t xml:space="preserve"> </w:t>
-      </w:r>
-    </w:p>
-    <w:p>
-      <w:pPr>
         <w:rPr>
           <w:lang w:val="en-US"/>
         </w:rPr>
@@ -1269,6 +4808,155 @@
 <file path=word/numbering.xml><?xml version="1.0" encoding="utf-8"?>
 <w:numbering xmlns:wpc="http://schemas.microsoft.com/office/word/2010/wordprocessingCanvas" xmlns:cx="http://schemas.microsoft.com/office/drawing/2014/chartex" xmlns:cx1="http://schemas.microsoft.com/office/drawing/2015/9/8/chartex" xmlns:cx2="http://schemas.microsoft.com/office/drawing/2015/10/21/chartex" xmlns:cx3="http://schemas.microsoft.com/office/drawing/2016/5/9/chartex" xmlns:cx4="http://schemas.microsoft.com/office/drawing/2016/5/10/chartex" xmlns:cx5="http://schemas.microsoft.com/office/drawing/2016/5/11/chartex" xmlns:cx6="http://schemas.microsoft.com/office/drawing/2016/5/12/chartex" xmlns:cx7="http://schemas.microsoft.com/office/drawing/2016/5/13/chartex" xmlns:cx8="http://schemas.microsoft.com/office/drawing/2016/5/14/chartex" xmlns:mc="http://schemas.openxmlformats.org/markup-compatibility/2006" xmlns:aink="http://schemas.microsoft.com/office/drawing/2016/ink" xmlns:am3d="http://schemas.microsoft.com/office/drawing/2017/model3d" xmlns:o="urn:schemas-microsoft-com:office:office" xmlns:oel="http://schemas.microsoft.com/office/2019/extlst" xmlns:r="http://schemas.openxmlformats.org/officeDocument/2006/relationships" xmlns:m="http://schemas.openxmlformats.org/officeDocument/2006/math" xmlns:v="urn:schemas-microsoft-com:vml" xmlns:wp14="http://schemas.microsoft.com/office/word/2010/wordprocessingDrawing" xmlns:wp="http://schemas.openxmlformats.org/drawingml/2006/wordprocessingDrawing" xmlns:w10="urn:schemas-microsoft-com:office:word" xmlns:w="http://schemas.openxmlformats.org/wordprocessingml/2006/main" xmlns:w14="http://schemas.microsoft.com/office/word/2010/wordml" xmlns:w15="http://schemas.microsoft.com/office/word/2012/wordml" xmlns:w16cex="http://schemas.microsoft.com/office/word/2018/wordml/cex" xmlns:w16cid="http://schemas.microsoft.com/office/word/2016/wordml/cid" xmlns:w16="http://schemas.microsoft.com/office/word/2018/wordml" xmlns:w16sdtdh="http://schemas.microsoft.com/office/word/2020/wordml/sdtdatahash" xmlns:w16se="http://schemas.microsoft.com/office/word/2015/wordml/symex" xmlns:wpg="http://schemas.microsoft.com/office/word/2010/wordprocessingGroup" xmlns:wpi="http://schemas.microsoft.com/office/word/2010/wordprocessingInk" xmlns:wne="http://schemas.microsoft.com/office/word/2006/wordml" xmlns:wps="http://schemas.microsoft.com/office/word/2010/wordprocessingShape" mc:Ignorable="w14 w15 w16se w16cid w16 w16cex w16sdtdh wp14">
   <w:abstractNum w:abstractNumId="0" w15:restartNumberingAfterBreak="0">
+    <w:nsid w:val="0A7316F6"/>
+    <w:multiLevelType w:val="multilevel"/>
+    <w:tmpl w:val="0D840798"/>
+    <w:lvl w:ilvl="0">
+      <w:start w:val="1"/>
+      <w:numFmt w:val="bullet"/>
+      <w:lvlText w:val="o"/>
+      <w:lvlJc w:val="left"/>
+      <w:pPr>
+        <w:tabs>
+          <w:tab w:val="num" w:pos="720"/>
+        </w:tabs>
+        <w:ind w:left="720" w:hanging="360"/>
+      </w:pPr>
+      <w:rPr>
+        <w:rFonts w:ascii="Courier New" w:hAnsi="Courier New" w:hint="default"/>
+        <w:sz w:val="20"/>
+      </w:rPr>
+    </w:lvl>
+    <w:lvl w:ilvl="1" w:tentative="1">
+      <w:start w:val="1"/>
+      <w:numFmt w:val="bullet"/>
+      <w:lvlText w:val="o"/>
+      <w:lvlJc w:val="left"/>
+      <w:pPr>
+        <w:tabs>
+          <w:tab w:val="num" w:pos="1440"/>
+        </w:tabs>
+        <w:ind w:left="1440" w:hanging="360"/>
+      </w:pPr>
+      <w:rPr>
+        <w:rFonts w:ascii="Courier New" w:hAnsi="Courier New" w:hint="default"/>
+        <w:sz w:val="20"/>
+      </w:rPr>
+    </w:lvl>
+    <w:lvl w:ilvl="2" w:tentative="1">
+      <w:start w:val="1"/>
+      <w:numFmt w:val="bullet"/>
+      <w:lvlText w:val="o"/>
+      <w:lvlJc w:val="left"/>
+      <w:pPr>
+        <w:tabs>
+          <w:tab w:val="num" w:pos="2160"/>
+        </w:tabs>
+        <w:ind w:left="2160" w:hanging="360"/>
+      </w:pPr>
+      <w:rPr>
+        <w:rFonts w:ascii="Courier New" w:hAnsi="Courier New" w:hint="default"/>
+        <w:sz w:val="20"/>
+      </w:rPr>
+    </w:lvl>
+    <w:lvl w:ilvl="3" w:tentative="1">
+      <w:start w:val="1"/>
+      <w:numFmt w:val="bullet"/>
+      <w:lvlText w:val="o"/>
+      <w:lvlJc w:val="left"/>
+      <w:pPr>
+        <w:tabs>
+          <w:tab w:val="num" w:pos="2880"/>
+        </w:tabs>
+        <w:ind w:left="2880" w:hanging="360"/>
+      </w:pPr>
+      <w:rPr>
+        <w:rFonts w:ascii="Courier New" w:hAnsi="Courier New" w:hint="default"/>
+        <w:sz w:val="20"/>
+      </w:rPr>
+    </w:lvl>
+    <w:lvl w:ilvl="4" w:tentative="1">
+      <w:start w:val="1"/>
+      <w:numFmt w:val="bullet"/>
+      <w:lvlText w:val="o"/>
+      <w:lvlJc w:val="left"/>
+      <w:pPr>
+        <w:tabs>
+          <w:tab w:val="num" w:pos="3600"/>
+        </w:tabs>
+        <w:ind w:left="3600" w:hanging="360"/>
+      </w:pPr>
+      <w:rPr>
+        <w:rFonts w:ascii="Courier New" w:hAnsi="Courier New" w:hint="default"/>
+        <w:sz w:val="20"/>
+      </w:rPr>
+    </w:lvl>
+    <w:lvl w:ilvl="5" w:tentative="1">
+      <w:start w:val="1"/>
+      <w:numFmt w:val="bullet"/>
+      <w:lvlText w:val="o"/>
+      <w:lvlJc w:val="left"/>
+      <w:pPr>
+        <w:tabs>
+          <w:tab w:val="num" w:pos="4320"/>
+        </w:tabs>
+        <w:ind w:left="4320" w:hanging="360"/>
+      </w:pPr>
+      <w:rPr>
+        <w:rFonts w:ascii="Courier New" w:hAnsi="Courier New" w:hint="default"/>
+        <w:sz w:val="20"/>
+      </w:rPr>
+    </w:lvl>
+    <w:lvl w:ilvl="6" w:tentative="1">
+      <w:start w:val="1"/>
+      <w:numFmt w:val="bullet"/>
+      <w:lvlText w:val="o"/>
+      <w:lvlJc w:val="left"/>
+      <w:pPr>
+        <w:tabs>
+          <w:tab w:val="num" w:pos="5040"/>
+        </w:tabs>
+        <w:ind w:left="5040" w:hanging="360"/>
+      </w:pPr>
+      <w:rPr>
+        <w:rFonts w:ascii="Courier New" w:hAnsi="Courier New" w:hint="default"/>
+        <w:sz w:val="20"/>
+      </w:rPr>
+    </w:lvl>
+    <w:lvl w:ilvl="7" w:tentative="1">
+      <w:start w:val="1"/>
+      <w:numFmt w:val="bullet"/>
+      <w:lvlText w:val="o"/>
+      <w:lvlJc w:val="left"/>
+      <w:pPr>
+        <w:tabs>
+          <w:tab w:val="num" w:pos="5760"/>
+        </w:tabs>
+        <w:ind w:left="5760" w:hanging="360"/>
+      </w:pPr>
+      <w:rPr>
+        <w:rFonts w:ascii="Courier New" w:hAnsi="Courier New" w:hint="default"/>
+        <w:sz w:val="20"/>
+      </w:rPr>
+    </w:lvl>
+    <w:lvl w:ilvl="8" w:tentative="1">
+      <w:start w:val="1"/>
+      <w:numFmt w:val="bullet"/>
+      <w:lvlText w:val="o"/>
+      <w:lvlJc w:val="left"/>
+      <w:pPr>
+        <w:tabs>
+          <w:tab w:val="num" w:pos="6480"/>
+        </w:tabs>
+        <w:ind w:left="6480" w:hanging="360"/>
+      </w:pPr>
+      <w:rPr>
+        <w:rFonts w:ascii="Courier New" w:hAnsi="Courier New" w:hint="default"/>
+        <w:sz w:val="20"/>
+      </w:rPr>
+    </w:lvl>
+  </w:abstractNum>
+  <w:abstractNum w:abstractNumId="1" w15:restartNumberingAfterBreak="0">
     <w:nsid w:val="410B1078"/>
     <w:multiLevelType w:val="hybridMultilevel"/>
     <w:tmpl w:val="FA22A756"/>
@@ -1307,7 +4995,7 @@
         <w:rFonts w:ascii="Wingdings" w:hAnsi="Wingdings" w:hint="default"/>
       </w:rPr>
     </w:lvl>
-    <w:lvl w:ilvl="3" w:tplc="20000001" w:tentative="1">
+    <w:lvl w:ilvl="3" w:tplc="20000001">
       <w:start w:val="1"/>
       <w:numFmt w:val="bullet"/>
       <w:lvlText w:val=""/>
@@ -1381,6 +5069,9 @@
     </w:lvl>
   </w:abstractNum>
   <w:num w:numId="1" w16cid:durableId="268783791">
+    <w:abstractNumId w:val="1"/>
+  </w:num>
+  <w:num w:numId="2" w16cid:durableId="1199901456">
     <w:abstractNumId w:val="0"/>
   </w:num>
 </w:numbering>
@@ -1787,6 +5478,27 @@
     <w:name w:val="Normal"/>
     <w:qFormat/>
   </w:style>
+  <w:style w:type="paragraph" w:styleId="Heading1">
+    <w:name w:val="heading 1"/>
+    <w:basedOn w:val="Normal"/>
+    <w:next w:val="Normal"/>
+    <w:link w:val="Heading1Char"/>
+    <w:uiPriority w:val="9"/>
+    <w:qFormat/>
+    <w:rsid w:val="00423AEC"/>
+    <w:pPr>
+      <w:keepNext/>
+      <w:keepLines/>
+      <w:spacing w:before="240" w:after="0"/>
+      <w:outlineLvl w:val="0"/>
+    </w:pPr>
+    <w:rPr>
+      <w:rFonts w:asciiTheme="majorHAnsi" w:eastAsiaTheme="majorEastAsia" w:hAnsiTheme="majorHAnsi" w:cstheme="majorBidi"/>
+      <w:color w:val="2F5496" w:themeColor="accent1" w:themeShade="BF"/>
+      <w:sz w:val="32"/>
+      <w:szCs w:val="32"/>
+    </w:rPr>
+  </w:style>
   <w:style w:type="character" w:default="1" w:styleId="DefaultParagraphFont">
     <w:name w:val="Default Paragraph Font"/>
     <w:uiPriority w:val="1"/>
@@ -1824,6 +5536,37 @@
       <w:ind w:left="720"/>
       <w:contextualSpacing/>
     </w:pPr>
+  </w:style>
+  <w:style w:type="paragraph" w:styleId="NormalWeb">
+    <w:name w:val="Normal (Web)"/>
+    <w:basedOn w:val="Normal"/>
+    <w:uiPriority w:val="99"/>
+    <w:unhideWhenUsed/>
+    <w:rsid w:val="00705DBE"/>
+    <w:pPr>
+      <w:spacing w:before="100" w:beforeAutospacing="1" w:after="100" w:afterAutospacing="1" w:line="240" w:lineRule="auto"/>
+    </w:pPr>
+    <w:rPr>
+      <w:rFonts w:ascii="Times New Roman" w:eastAsia="Times New Roman" w:hAnsi="Times New Roman" w:cs="Times New Roman"/>
+      <w:kern w:val="0"/>
+      <w:sz w:val="24"/>
+      <w:szCs w:val="24"/>
+      <w:lang w:eastAsia="en-PK"/>
+      <w14:ligatures w14:val="none"/>
+    </w:rPr>
+  </w:style>
+  <w:style w:type="character" w:customStyle="1" w:styleId="Heading1Char">
+    <w:name w:val="Heading 1 Char"/>
+    <w:basedOn w:val="DefaultParagraphFont"/>
+    <w:link w:val="Heading1"/>
+    <w:uiPriority w:val="9"/>
+    <w:rsid w:val="00423AEC"/>
+    <w:rPr>
+      <w:rFonts w:asciiTheme="majorHAnsi" w:eastAsiaTheme="majorEastAsia" w:hAnsiTheme="majorHAnsi" w:cstheme="majorBidi"/>
+      <w:color w:val="2F5496" w:themeColor="accent1" w:themeShade="BF"/>
+      <w:sz w:val="32"/>
+      <w:szCs w:val="32"/>
+    </w:rPr>
   </w:style>
 </w:styles>
 </file>

</xml_diff>

<commit_message>
third try push backup feb 25
</commit_message>
<xml_diff>
--- a/Notes.docx
+++ b/Notes.docx
@@ -7,15 +7,7 @@
         <w:pStyle w:val="Heading1"/>
       </w:pPr>
       <w:r>
-        <w:t xml:space="preserve">Course </w:t>
-      </w:r>
-      <w:proofErr w:type="gramStart"/>
-      <w:r>
-        <w:t>1 :</w:t>
-      </w:r>
-      <w:proofErr w:type="gramEnd"/>
-      <w:r>
-        <w:t xml:space="preserve"> Intro to AI </w:t>
+        <w:t xml:space="preserve">Course 1 : Intro to AI </w:t>
       </w:r>
     </w:p>
     <w:p>
@@ -627,21 +619,7 @@
         <w:rPr>
           <w:lang w:val="en-US"/>
         </w:rPr>
-        <w:t xml:space="preserve">GPT 3 – text only </w:t>
-      </w:r>
-      <w:proofErr w:type="spellStart"/>
-      <w:r>
-        <w:rPr>
-          <w:lang w:val="en-US"/>
-        </w:rPr>
-        <w:t>llm</w:t>
-      </w:r>
-      <w:proofErr w:type="spellEnd"/>
-      <w:r>
-        <w:rPr>
-          <w:lang w:val="en-US"/>
-        </w:rPr>
-        <w:t xml:space="preserve"> </w:t>
+        <w:t xml:space="preserve">GPT 3 – text only llm </w:t>
       </w:r>
     </w:p>
     <w:p>
@@ -673,19 +651,11 @@
           <w:lang w:val="en-US"/>
         </w:rPr>
       </w:pPr>
-      <w:proofErr w:type="spellStart"/>
-      <w:r>
-        <w:rPr>
-          <w:lang w:val="en-US"/>
-        </w:rPr>
-        <w:t>PaLM</w:t>
-      </w:r>
-      <w:proofErr w:type="spellEnd"/>
-      <w:r>
-        <w:rPr>
-          <w:lang w:val="en-US"/>
-        </w:rPr>
-        <w:t xml:space="preserve"> models – text only</w:t>
+      <w:r>
+        <w:rPr>
+          <w:lang w:val="en-US"/>
+        </w:rPr>
+        <w:t>PaLM models – text only</w:t>
       </w:r>
     </w:p>
     <w:p>
@@ -848,130 +818,494 @@
         <w:rPr>
           <w:lang w:val="en-US"/>
         </w:rPr>
-        <w:t>Dall-</w:t>
-      </w:r>
-      <w:proofErr w:type="gramStart"/>
-      <w:r>
-        <w:rPr>
-          <w:lang w:val="en-US"/>
-        </w:rPr>
-        <w:t>E ,</w:t>
-      </w:r>
-      <w:proofErr w:type="gramEnd"/>
-      <w:r>
-        <w:rPr>
-          <w:lang w:val="en-US"/>
-        </w:rPr>
-        <w:t xml:space="preserve"> StyleGAN, </w:t>
-      </w:r>
-      <w:proofErr w:type="spellStart"/>
-      <w:r>
-        <w:rPr>
-          <w:lang w:val="en-US"/>
-        </w:rPr>
-        <w:t>SuperResolution</w:t>
-      </w:r>
-      <w:proofErr w:type="spellEnd"/>
-      <w:r>
-        <w:rPr>
-          <w:lang w:val="en-US"/>
-        </w:rPr>
-        <w:t>, adobe Sensei</w:t>
-      </w:r>
-    </w:p>
-    <w:p>
-      <w:pPr>
-        <w:pStyle w:val="ListParagraph"/>
-        <w:numPr>
-          <w:ilvl w:val="1"/>
-          <w:numId w:val="1"/>
-        </w:numPr>
-        <w:rPr>
-          <w:lang w:val="en-US"/>
-        </w:rPr>
-      </w:pPr>
-      <w:r>
-        <w:rPr>
-          <w:lang w:val="en-US"/>
-        </w:rPr>
-        <w:t>Voice &amp; music generation (</w:t>
-      </w:r>
-      <w:proofErr w:type="spellStart"/>
-      <w:r>
-        <w:rPr>
-          <w:lang w:val="en-US"/>
-        </w:rPr>
-        <w:t>Murf</w:t>
-      </w:r>
-      <w:proofErr w:type="spellEnd"/>
-      <w:r>
-        <w:rPr>
-          <w:lang w:val="en-US"/>
-        </w:rPr>
-        <w:t xml:space="preserve">, </w:t>
-      </w:r>
-      <w:proofErr w:type="spellStart"/>
-      <w:r>
-        <w:rPr>
-          <w:lang w:val="en-US"/>
-        </w:rPr>
-        <w:t>OpenAIs</w:t>
-      </w:r>
-      <w:proofErr w:type="spellEnd"/>
-      <w:r>
-        <w:rPr>
-          <w:lang w:val="en-US"/>
-        </w:rPr>
-        <w:t xml:space="preserve"> whisper) </w:t>
-      </w:r>
-    </w:p>
-    <w:p>
-      <w:pPr>
-        <w:pStyle w:val="ListParagraph"/>
-        <w:numPr>
-          <w:ilvl w:val="1"/>
-          <w:numId w:val="1"/>
-        </w:numPr>
-        <w:rPr>
-          <w:lang w:val="en-US"/>
-        </w:rPr>
-      </w:pPr>
-      <w:proofErr w:type="spellStart"/>
-      <w:r>
-        <w:rPr>
-          <w:lang w:val="en-US"/>
-        </w:rPr>
-        <w:t>Jukedeck</w:t>
-      </w:r>
-      <w:proofErr w:type="spellEnd"/>
-      <w:r>
-        <w:rPr>
-          <w:lang w:val="en-US"/>
-        </w:rPr>
-        <w:t xml:space="preserve">, </w:t>
-      </w:r>
-      <w:proofErr w:type="spellStart"/>
-      <w:r>
-        <w:rPr>
-          <w:lang w:val="en-US"/>
-        </w:rPr>
-        <w:t>amper</w:t>
-      </w:r>
-      <w:proofErr w:type="spellEnd"/>
-      <w:r>
-        <w:rPr>
-          <w:lang w:val="en-US"/>
-        </w:rPr>
-        <w:t xml:space="preserve"> music, </w:t>
-      </w:r>
-      <w:proofErr w:type="spellStart"/>
-      <w:r>
-        <w:rPr>
-          <w:lang w:val="en-US"/>
-        </w:rPr>
-        <w:t>aiva</w:t>
-      </w:r>
-      <w:proofErr w:type="spellEnd"/>
+        <w:t>Dall-E , StyleGAN, SuperResolution, adobe Sensei</w:t>
+      </w:r>
+    </w:p>
+    <w:p>
+      <w:pPr>
+        <w:pStyle w:val="ListParagraph"/>
+        <w:numPr>
+          <w:ilvl w:val="1"/>
+          <w:numId w:val="1"/>
+        </w:numPr>
+        <w:rPr>
+          <w:lang w:val="en-US"/>
+        </w:rPr>
+      </w:pPr>
+      <w:r>
+        <w:rPr>
+          <w:lang w:val="en-US"/>
+        </w:rPr>
+        <w:t xml:space="preserve">Voice &amp; music generation (Murf, OpenAIs whisper) </w:t>
+      </w:r>
+    </w:p>
+    <w:p>
+      <w:pPr>
+        <w:pStyle w:val="ListParagraph"/>
+        <w:numPr>
+          <w:ilvl w:val="1"/>
+          <w:numId w:val="1"/>
+        </w:numPr>
+        <w:rPr>
+          <w:lang w:val="en-US"/>
+        </w:rPr>
+      </w:pPr>
+      <w:r>
+        <w:rPr>
+          <w:lang w:val="en-US"/>
+        </w:rPr>
+        <w:t xml:space="preserve">Jukedeck, amper music, aiva </w:t>
+      </w:r>
+    </w:p>
+    <w:p>
+      <w:pPr>
+        <w:pStyle w:val="ListParagraph"/>
+        <w:numPr>
+          <w:ilvl w:val="1"/>
+          <w:numId w:val="1"/>
+        </w:numPr>
+        <w:rPr>
+          <w:lang w:val="en-US"/>
+        </w:rPr>
+      </w:pPr>
+      <w:r>
+        <w:rPr>
+          <w:lang w:val="en-US"/>
+        </w:rPr>
+        <w:t>Video generation (google imagen video, openai sora)</w:t>
+      </w:r>
+    </w:p>
+    <w:p>
+      <w:pPr>
+        <w:pStyle w:val="ListParagraph"/>
+        <w:numPr>
+          <w:ilvl w:val="1"/>
+          <w:numId w:val="1"/>
+        </w:numPr>
+        <w:rPr>
+          <w:lang w:val="en-US"/>
+        </w:rPr>
+      </w:pPr>
+      <w:r>
+        <w:rPr>
+          <w:lang w:val="en-US"/>
+        </w:rPr>
+        <w:t xml:space="preserve">IBM watsonx </w:t>
+      </w:r>
+    </w:p>
+    <w:p>
+      <w:pPr>
+        <w:pStyle w:val="ListParagraph"/>
+        <w:numPr>
+          <w:ilvl w:val="0"/>
+          <w:numId w:val="1"/>
+        </w:numPr>
+        <w:rPr>
+          <w:lang w:val="en-US"/>
+        </w:rPr>
+      </w:pPr>
+      <w:r>
+        <w:rPr>
+          <w:lang w:val="en-US"/>
+        </w:rPr>
+        <w:t xml:space="preserve">Use cases </w:t>
+      </w:r>
+    </w:p>
+    <w:p>
+      <w:pPr>
+        <w:pStyle w:val="ListParagraph"/>
+        <w:numPr>
+          <w:ilvl w:val="1"/>
+          <w:numId w:val="1"/>
+        </w:numPr>
+        <w:rPr>
+          <w:lang w:val="en-US"/>
+        </w:rPr>
+      </w:pPr>
+      <w:r>
+        <w:rPr>
+          <w:lang w:val="en-US"/>
+        </w:rPr>
+        <w:t>Customer service</w:t>
+      </w:r>
+    </w:p>
+    <w:p>
+      <w:pPr>
+        <w:pStyle w:val="ListParagraph"/>
+        <w:numPr>
+          <w:ilvl w:val="1"/>
+          <w:numId w:val="1"/>
+        </w:numPr>
+        <w:rPr>
+          <w:lang w:val="en-US"/>
+        </w:rPr>
+      </w:pPr>
+      <w:r>
+        <w:rPr>
+          <w:lang w:val="en-US"/>
+        </w:rPr>
+        <w:t xml:space="preserve">Voice assistance </w:t>
+      </w:r>
+    </w:p>
+    <w:p>
+      <w:pPr>
+        <w:pStyle w:val="ListParagraph"/>
+        <w:numPr>
+          <w:ilvl w:val="1"/>
+          <w:numId w:val="1"/>
+        </w:numPr>
+        <w:rPr>
+          <w:lang w:val="en-US"/>
+        </w:rPr>
+      </w:pPr>
+      <w:r>
+        <w:rPr>
+          <w:lang w:val="en-US"/>
+        </w:rPr>
+        <w:t xml:space="preserve">Recommendations </w:t>
+      </w:r>
+    </w:p>
+    <w:p>
+      <w:pPr>
+        <w:pStyle w:val="ListParagraph"/>
+        <w:numPr>
+          <w:ilvl w:val="1"/>
+          <w:numId w:val="1"/>
+        </w:numPr>
+        <w:rPr>
+          <w:lang w:val="en-US"/>
+        </w:rPr>
+      </w:pPr>
+      <w:r>
+        <w:rPr>
+          <w:lang w:val="en-US"/>
+        </w:rPr>
+        <w:t>Financial transactions</w:t>
+      </w:r>
+    </w:p>
+    <w:p>
+      <w:pPr>
+        <w:pStyle w:val="ListParagraph"/>
+        <w:numPr>
+          <w:ilvl w:val="1"/>
+          <w:numId w:val="1"/>
+        </w:numPr>
+        <w:rPr>
+          <w:lang w:val="en-US"/>
+        </w:rPr>
+      </w:pPr>
+      <w:r>
+        <w:rPr>
+          <w:lang w:val="en-US"/>
+        </w:rPr>
+        <w:t xml:space="preserve">Cyber security </w:t>
+      </w:r>
+    </w:p>
+    <w:p>
+      <w:pPr>
+        <w:pStyle w:val="ListParagraph"/>
+        <w:numPr>
+          <w:ilvl w:val="1"/>
+          <w:numId w:val="1"/>
+        </w:numPr>
+        <w:rPr>
+          <w:lang w:val="en-US"/>
+        </w:rPr>
+      </w:pPr>
+      <w:r>
+        <w:rPr>
+          <w:lang w:val="en-US"/>
+        </w:rPr>
+        <w:t xml:space="preserve">Transportation </w:t>
+      </w:r>
+    </w:p>
+    <w:p>
+      <w:pPr>
+        <w:pStyle w:val="ListParagraph"/>
+        <w:numPr>
+          <w:ilvl w:val="1"/>
+          <w:numId w:val="1"/>
+        </w:numPr>
+        <w:rPr>
+          <w:lang w:val="en-US"/>
+        </w:rPr>
+      </w:pPr>
+      <w:r>
+        <w:rPr>
+          <w:lang w:val="en-US"/>
+        </w:rPr>
+        <w:t xml:space="preserve">Communication </w:t>
+      </w:r>
+    </w:p>
+    <w:p>
+      <w:pPr>
+        <w:pStyle w:val="ListParagraph"/>
+        <w:numPr>
+          <w:ilvl w:val="1"/>
+          <w:numId w:val="1"/>
+        </w:numPr>
+        <w:rPr>
+          <w:lang w:val="en-US"/>
+        </w:rPr>
+      </w:pPr>
+      <w:r>
+        <w:rPr>
+          <w:lang w:val="en-US"/>
+        </w:rPr>
+        <w:t xml:space="preserve">Healthcare </w:t>
+      </w:r>
+    </w:p>
+    <w:p>
+      <w:pPr>
+        <w:pStyle w:val="ListParagraph"/>
+        <w:numPr>
+          <w:ilvl w:val="1"/>
+          <w:numId w:val="1"/>
+        </w:numPr>
+        <w:rPr>
+          <w:lang w:val="en-US"/>
+        </w:rPr>
+      </w:pPr>
+      <w:r>
+        <w:rPr>
+          <w:lang w:val="en-US"/>
+        </w:rPr>
+        <w:t xml:space="preserve">Marketing &amp; Sales </w:t>
+      </w:r>
+    </w:p>
+    <w:p>
+      <w:pPr>
+        <w:pStyle w:val="ListParagraph"/>
+        <w:numPr>
+          <w:ilvl w:val="0"/>
+          <w:numId w:val="1"/>
+        </w:numPr>
+        <w:rPr>
+          <w:lang w:val="en-US"/>
+        </w:rPr>
+      </w:pPr>
+      <w:r>
+        <w:rPr>
+          <w:lang w:val="en-US"/>
+        </w:rPr>
+        <w:t>Cognitive Computing</w:t>
+      </w:r>
+    </w:p>
+    <w:p>
+      <w:pPr>
+        <w:pStyle w:val="ListParagraph"/>
+        <w:numPr>
+          <w:ilvl w:val="1"/>
+          <w:numId w:val="1"/>
+        </w:numPr>
+        <w:rPr>
+          <w:lang w:val="en-US"/>
+        </w:rPr>
+      </w:pPr>
+      <w:r>
+        <w:rPr>
+          <w:lang w:val="en-US"/>
+        </w:rPr>
+        <w:t>Cognitive: Intellectual activities: Thinking, Reasoning, Problem-solving</w:t>
+      </w:r>
+    </w:p>
+    <w:p>
+      <w:pPr>
+        <w:pStyle w:val="ListParagraph"/>
+        <w:numPr>
+          <w:ilvl w:val="2"/>
+          <w:numId w:val="1"/>
+        </w:numPr>
+        <w:rPr>
+          <w:lang w:val="en-US"/>
+        </w:rPr>
+      </w:pPr>
+      <w:r>
+        <w:rPr>
+          <w:lang w:val="en-US"/>
+        </w:rPr>
+        <w:t xml:space="preserve">Observe phenomena and evidence </w:t>
+      </w:r>
+    </w:p>
+    <w:p>
+      <w:pPr>
+        <w:pStyle w:val="ListParagraph"/>
+        <w:numPr>
+          <w:ilvl w:val="2"/>
+          <w:numId w:val="1"/>
+        </w:numPr>
+        <w:rPr>
+          <w:lang w:val="en-US"/>
+        </w:rPr>
+      </w:pPr>
+      <w:r>
+        <w:rPr>
+          <w:lang w:val="en-US"/>
+        </w:rPr>
+        <w:t xml:space="preserve">Interpret observations to generate a hypothesis </w:t>
+      </w:r>
+    </w:p>
+    <w:p>
+      <w:pPr>
+        <w:pStyle w:val="ListParagraph"/>
+        <w:numPr>
+          <w:ilvl w:val="2"/>
+          <w:numId w:val="1"/>
+        </w:numPr>
+        <w:rPr>
+          <w:lang w:val="en-US"/>
+        </w:rPr>
+      </w:pPr>
+      <w:r>
+        <w:rPr>
+          <w:lang w:val="en-US"/>
+        </w:rPr>
+        <w:t xml:space="preserve">Evaluate which hypotheses are correct </w:t>
+      </w:r>
+    </w:p>
+    <w:p>
+      <w:pPr>
+        <w:pStyle w:val="ListParagraph"/>
+        <w:numPr>
+          <w:ilvl w:val="2"/>
+          <w:numId w:val="1"/>
+        </w:numPr>
+        <w:rPr>
+          <w:lang w:val="en-US"/>
+        </w:rPr>
+      </w:pPr>
+      <w:r>
+        <w:rPr>
+          <w:lang w:val="en-US"/>
+        </w:rPr>
+        <w:t>Decide and act on best option</w:t>
+      </w:r>
+    </w:p>
+    <w:p>
+      <w:pPr>
+        <w:pStyle w:val="ListParagraph"/>
+        <w:numPr>
+          <w:ilvl w:val="1"/>
+          <w:numId w:val="1"/>
+        </w:numPr>
+        <w:rPr>
+          <w:lang w:val="en-US"/>
+        </w:rPr>
+      </w:pPr>
+      <w:r>
+        <w:rPr>
+          <w:lang w:val="en-US"/>
+        </w:rPr>
+        <w:t>Cognitive Computing: Tech to mimic human cognitive processes</w:t>
+      </w:r>
+    </w:p>
+    <w:p>
+      <w:pPr>
+        <w:pStyle w:val="ListParagraph"/>
+        <w:numPr>
+          <w:ilvl w:val="2"/>
+          <w:numId w:val="1"/>
+        </w:numPr>
+        <w:rPr>
+          <w:lang w:val="en-US"/>
+        </w:rPr>
+      </w:pPr>
+      <w:r>
+        <w:rPr>
+          <w:lang w:val="en-US"/>
+        </w:rPr>
+        <w:t xml:space="preserve">Makes machines active partners  </w:t>
+      </w:r>
+    </w:p>
+    <w:p>
+      <w:pPr>
+        <w:pStyle w:val="ListParagraph"/>
+        <w:numPr>
+          <w:ilvl w:val="2"/>
+          <w:numId w:val="1"/>
+        </w:numPr>
+        <w:rPr>
+          <w:lang w:val="en-US"/>
+        </w:rPr>
+      </w:pPr>
+      <w:r>
+        <w:rPr>
+          <w:lang w:val="en-US"/>
+        </w:rPr>
+        <w:t>Perception</w:t>
+      </w:r>
+    </w:p>
+    <w:p>
+      <w:pPr>
+        <w:pStyle w:val="ListParagraph"/>
+        <w:numPr>
+          <w:ilvl w:val="3"/>
+          <w:numId w:val="1"/>
+        </w:numPr>
+        <w:rPr>
+          <w:lang w:val="en-US"/>
+        </w:rPr>
+      </w:pPr>
+      <w:r>
+        <w:rPr>
+          <w:lang w:val="en-US"/>
+        </w:rPr>
+        <w:t xml:space="preserve">Interprets the environment, by gathering data </w:t>
+      </w:r>
+    </w:p>
+    <w:p>
+      <w:pPr>
+        <w:pStyle w:val="ListParagraph"/>
+        <w:numPr>
+          <w:ilvl w:val="2"/>
+          <w:numId w:val="1"/>
+        </w:numPr>
+        <w:rPr>
+          <w:lang w:val="en-US"/>
+        </w:rPr>
+      </w:pPr>
+      <w:r>
+        <w:rPr>
+          <w:lang w:val="en-US"/>
+        </w:rPr>
+        <w:t xml:space="preserve">Learning </w:t>
+      </w:r>
+    </w:p>
+    <w:p>
+      <w:pPr>
+        <w:pStyle w:val="ListParagraph"/>
+        <w:numPr>
+          <w:ilvl w:val="3"/>
+          <w:numId w:val="1"/>
+        </w:numPr>
+        <w:rPr>
+          <w:lang w:val="en-US"/>
+        </w:rPr>
+      </w:pPr>
+      <w:r>
+        <w:rPr>
+          <w:lang w:val="en-US"/>
+        </w:rPr>
+        <w:t xml:space="preserve">ML algo’s </w:t>
+      </w:r>
+    </w:p>
+    <w:p>
+      <w:pPr>
+        <w:pStyle w:val="ListParagraph"/>
+        <w:numPr>
+          <w:ilvl w:val="2"/>
+          <w:numId w:val="1"/>
+        </w:numPr>
+        <w:rPr>
+          <w:lang w:val="en-US"/>
+        </w:rPr>
+      </w:pPr>
+      <w:r>
+        <w:rPr>
+          <w:lang w:val="en-US"/>
+        </w:rPr>
+        <w:t xml:space="preserve">Reasoning </w:t>
+      </w:r>
       <w:r>
         <w:rPr>
           <w:lang w:val="en-US"/>
@@ -983,64 +1317,18 @@
       <w:pPr>
         <w:pStyle w:val="ListParagraph"/>
         <w:numPr>
-          <w:ilvl w:val="1"/>
-          <w:numId w:val="1"/>
-        </w:numPr>
-        <w:rPr>
-          <w:lang w:val="en-US"/>
-        </w:rPr>
-      </w:pPr>
-      <w:r>
-        <w:rPr>
-          <w:lang w:val="en-US"/>
-        </w:rPr>
-        <w:t xml:space="preserve">Video generation (google imagen video, </w:t>
-      </w:r>
-      <w:proofErr w:type="spellStart"/>
-      <w:r>
-        <w:rPr>
-          <w:lang w:val="en-US"/>
-        </w:rPr>
-        <w:t>openai</w:t>
-      </w:r>
-      <w:proofErr w:type="spellEnd"/>
-      <w:r>
-        <w:rPr>
-          <w:lang w:val="en-US"/>
-        </w:rPr>
-        <w:t xml:space="preserve"> sora)</w:t>
-      </w:r>
-    </w:p>
-    <w:p>
-      <w:pPr>
-        <w:pStyle w:val="ListParagraph"/>
-        <w:numPr>
-          <w:ilvl w:val="1"/>
-          <w:numId w:val="1"/>
-        </w:numPr>
-        <w:rPr>
-          <w:lang w:val="en-US"/>
-        </w:rPr>
-      </w:pPr>
-      <w:r>
-        <w:rPr>
-          <w:lang w:val="en-US"/>
-        </w:rPr>
-        <w:t xml:space="preserve">IBM </w:t>
-      </w:r>
-      <w:proofErr w:type="spellStart"/>
-      <w:r>
-        <w:rPr>
-          <w:lang w:val="en-US"/>
-        </w:rPr>
-        <w:t>watsonx</w:t>
-      </w:r>
-      <w:proofErr w:type="spellEnd"/>
-      <w:r>
-        <w:rPr>
-          <w:lang w:val="en-US"/>
-        </w:rPr>
-        <w:t xml:space="preserve"> </w:t>
+          <w:ilvl w:val="3"/>
+          <w:numId w:val="1"/>
+        </w:numPr>
+        <w:rPr>
+          <w:lang w:val="en-US"/>
+        </w:rPr>
+      </w:pPr>
+      <w:r>
+        <w:rPr>
+          <w:lang w:val="en-US"/>
+        </w:rPr>
+        <w:t xml:space="preserve">Analyze patterns and trends etc. </w:t>
       </w:r>
     </w:p>
     <w:p>
@@ -1058,444 +1346,6 @@
         <w:rPr>
           <w:lang w:val="en-US"/>
         </w:rPr>
-        <w:t xml:space="preserve">Use cases </w:t>
-      </w:r>
-    </w:p>
-    <w:p>
-      <w:pPr>
-        <w:pStyle w:val="ListParagraph"/>
-        <w:numPr>
-          <w:ilvl w:val="1"/>
-          <w:numId w:val="1"/>
-        </w:numPr>
-        <w:rPr>
-          <w:lang w:val="en-US"/>
-        </w:rPr>
-      </w:pPr>
-      <w:r>
-        <w:rPr>
-          <w:lang w:val="en-US"/>
-        </w:rPr>
-        <w:t>Customer service</w:t>
-      </w:r>
-    </w:p>
-    <w:p>
-      <w:pPr>
-        <w:pStyle w:val="ListParagraph"/>
-        <w:numPr>
-          <w:ilvl w:val="1"/>
-          <w:numId w:val="1"/>
-        </w:numPr>
-        <w:rPr>
-          <w:lang w:val="en-US"/>
-        </w:rPr>
-      </w:pPr>
-      <w:r>
-        <w:rPr>
-          <w:lang w:val="en-US"/>
-        </w:rPr>
-        <w:t xml:space="preserve">Voice assistance </w:t>
-      </w:r>
-    </w:p>
-    <w:p>
-      <w:pPr>
-        <w:pStyle w:val="ListParagraph"/>
-        <w:numPr>
-          <w:ilvl w:val="1"/>
-          <w:numId w:val="1"/>
-        </w:numPr>
-        <w:rPr>
-          <w:lang w:val="en-US"/>
-        </w:rPr>
-      </w:pPr>
-      <w:r>
-        <w:rPr>
-          <w:lang w:val="en-US"/>
-        </w:rPr>
-        <w:t xml:space="preserve">Recommendations </w:t>
-      </w:r>
-    </w:p>
-    <w:p>
-      <w:pPr>
-        <w:pStyle w:val="ListParagraph"/>
-        <w:numPr>
-          <w:ilvl w:val="1"/>
-          <w:numId w:val="1"/>
-        </w:numPr>
-        <w:rPr>
-          <w:lang w:val="en-US"/>
-        </w:rPr>
-      </w:pPr>
-      <w:r>
-        <w:rPr>
-          <w:lang w:val="en-US"/>
-        </w:rPr>
-        <w:t>Financial transactions</w:t>
-      </w:r>
-    </w:p>
-    <w:p>
-      <w:pPr>
-        <w:pStyle w:val="ListParagraph"/>
-        <w:numPr>
-          <w:ilvl w:val="1"/>
-          <w:numId w:val="1"/>
-        </w:numPr>
-        <w:rPr>
-          <w:lang w:val="en-US"/>
-        </w:rPr>
-      </w:pPr>
-      <w:r>
-        <w:rPr>
-          <w:lang w:val="en-US"/>
-        </w:rPr>
-        <w:t xml:space="preserve">Cyber security </w:t>
-      </w:r>
-    </w:p>
-    <w:p>
-      <w:pPr>
-        <w:pStyle w:val="ListParagraph"/>
-        <w:numPr>
-          <w:ilvl w:val="1"/>
-          <w:numId w:val="1"/>
-        </w:numPr>
-        <w:rPr>
-          <w:lang w:val="en-US"/>
-        </w:rPr>
-      </w:pPr>
-      <w:r>
-        <w:rPr>
-          <w:lang w:val="en-US"/>
-        </w:rPr>
-        <w:t xml:space="preserve">Transportation </w:t>
-      </w:r>
-    </w:p>
-    <w:p>
-      <w:pPr>
-        <w:pStyle w:val="ListParagraph"/>
-        <w:numPr>
-          <w:ilvl w:val="1"/>
-          <w:numId w:val="1"/>
-        </w:numPr>
-        <w:rPr>
-          <w:lang w:val="en-US"/>
-        </w:rPr>
-      </w:pPr>
-      <w:r>
-        <w:rPr>
-          <w:lang w:val="en-US"/>
-        </w:rPr>
-        <w:t xml:space="preserve">Communication </w:t>
-      </w:r>
-    </w:p>
-    <w:p>
-      <w:pPr>
-        <w:pStyle w:val="ListParagraph"/>
-        <w:numPr>
-          <w:ilvl w:val="1"/>
-          <w:numId w:val="1"/>
-        </w:numPr>
-        <w:rPr>
-          <w:lang w:val="en-US"/>
-        </w:rPr>
-      </w:pPr>
-      <w:r>
-        <w:rPr>
-          <w:lang w:val="en-US"/>
-        </w:rPr>
-        <w:t xml:space="preserve">Healthcare </w:t>
-      </w:r>
-    </w:p>
-    <w:p>
-      <w:pPr>
-        <w:pStyle w:val="ListParagraph"/>
-        <w:numPr>
-          <w:ilvl w:val="1"/>
-          <w:numId w:val="1"/>
-        </w:numPr>
-        <w:rPr>
-          <w:lang w:val="en-US"/>
-        </w:rPr>
-      </w:pPr>
-      <w:r>
-        <w:rPr>
-          <w:lang w:val="en-US"/>
-        </w:rPr>
-        <w:t xml:space="preserve">Marketing &amp; Sales </w:t>
-      </w:r>
-    </w:p>
-    <w:p>
-      <w:pPr>
-        <w:pStyle w:val="ListParagraph"/>
-        <w:numPr>
-          <w:ilvl w:val="0"/>
-          <w:numId w:val="1"/>
-        </w:numPr>
-        <w:rPr>
-          <w:lang w:val="en-US"/>
-        </w:rPr>
-      </w:pPr>
-      <w:r>
-        <w:rPr>
-          <w:lang w:val="en-US"/>
-        </w:rPr>
-        <w:t>Cognitive Computing</w:t>
-      </w:r>
-    </w:p>
-    <w:p>
-      <w:pPr>
-        <w:pStyle w:val="ListParagraph"/>
-        <w:numPr>
-          <w:ilvl w:val="1"/>
-          <w:numId w:val="1"/>
-        </w:numPr>
-        <w:rPr>
-          <w:lang w:val="en-US"/>
-        </w:rPr>
-      </w:pPr>
-      <w:r>
-        <w:rPr>
-          <w:lang w:val="en-US"/>
-        </w:rPr>
-        <w:t>Cognitive: Intellectual activities: Thinking, Reasoning, Problem-solving</w:t>
-      </w:r>
-    </w:p>
-    <w:p>
-      <w:pPr>
-        <w:pStyle w:val="ListParagraph"/>
-        <w:numPr>
-          <w:ilvl w:val="2"/>
-          <w:numId w:val="1"/>
-        </w:numPr>
-        <w:rPr>
-          <w:lang w:val="en-US"/>
-        </w:rPr>
-      </w:pPr>
-      <w:r>
-        <w:rPr>
-          <w:lang w:val="en-US"/>
-        </w:rPr>
-        <w:t xml:space="preserve">Observe phenomena and evidence </w:t>
-      </w:r>
-    </w:p>
-    <w:p>
-      <w:pPr>
-        <w:pStyle w:val="ListParagraph"/>
-        <w:numPr>
-          <w:ilvl w:val="2"/>
-          <w:numId w:val="1"/>
-        </w:numPr>
-        <w:rPr>
-          <w:lang w:val="en-US"/>
-        </w:rPr>
-      </w:pPr>
-      <w:r>
-        <w:rPr>
-          <w:lang w:val="en-US"/>
-        </w:rPr>
-        <w:t xml:space="preserve">Interpret observations to generate a hypothesis </w:t>
-      </w:r>
-    </w:p>
-    <w:p>
-      <w:pPr>
-        <w:pStyle w:val="ListParagraph"/>
-        <w:numPr>
-          <w:ilvl w:val="2"/>
-          <w:numId w:val="1"/>
-        </w:numPr>
-        <w:rPr>
-          <w:lang w:val="en-US"/>
-        </w:rPr>
-      </w:pPr>
-      <w:r>
-        <w:rPr>
-          <w:lang w:val="en-US"/>
-        </w:rPr>
-        <w:t xml:space="preserve">Evaluate which hypotheses are correct </w:t>
-      </w:r>
-    </w:p>
-    <w:p>
-      <w:pPr>
-        <w:pStyle w:val="ListParagraph"/>
-        <w:numPr>
-          <w:ilvl w:val="2"/>
-          <w:numId w:val="1"/>
-        </w:numPr>
-        <w:rPr>
-          <w:lang w:val="en-US"/>
-        </w:rPr>
-      </w:pPr>
-      <w:r>
-        <w:rPr>
-          <w:lang w:val="en-US"/>
-        </w:rPr>
-        <w:t>Decide and act on best option</w:t>
-      </w:r>
-    </w:p>
-    <w:p>
-      <w:pPr>
-        <w:pStyle w:val="ListParagraph"/>
-        <w:numPr>
-          <w:ilvl w:val="1"/>
-          <w:numId w:val="1"/>
-        </w:numPr>
-        <w:rPr>
-          <w:lang w:val="en-US"/>
-        </w:rPr>
-      </w:pPr>
-      <w:r>
-        <w:rPr>
-          <w:lang w:val="en-US"/>
-        </w:rPr>
-        <w:t>Cognitive Computing: Tech to mimic human cognitive processes</w:t>
-      </w:r>
-    </w:p>
-    <w:p>
-      <w:pPr>
-        <w:pStyle w:val="ListParagraph"/>
-        <w:numPr>
-          <w:ilvl w:val="2"/>
-          <w:numId w:val="1"/>
-        </w:numPr>
-        <w:rPr>
-          <w:lang w:val="en-US"/>
-        </w:rPr>
-      </w:pPr>
-      <w:r>
-        <w:rPr>
-          <w:lang w:val="en-US"/>
-        </w:rPr>
-        <w:t xml:space="preserve">Makes machines active partners  </w:t>
-      </w:r>
-    </w:p>
-    <w:p>
-      <w:pPr>
-        <w:pStyle w:val="ListParagraph"/>
-        <w:numPr>
-          <w:ilvl w:val="2"/>
-          <w:numId w:val="1"/>
-        </w:numPr>
-        <w:rPr>
-          <w:lang w:val="en-US"/>
-        </w:rPr>
-      </w:pPr>
-      <w:r>
-        <w:rPr>
-          <w:lang w:val="en-US"/>
-        </w:rPr>
-        <w:t>Perception</w:t>
-      </w:r>
-    </w:p>
-    <w:p>
-      <w:pPr>
-        <w:pStyle w:val="ListParagraph"/>
-        <w:numPr>
-          <w:ilvl w:val="3"/>
-          <w:numId w:val="1"/>
-        </w:numPr>
-        <w:rPr>
-          <w:lang w:val="en-US"/>
-        </w:rPr>
-      </w:pPr>
-      <w:r>
-        <w:rPr>
-          <w:lang w:val="en-US"/>
-        </w:rPr>
-        <w:t xml:space="preserve">Interprets the environment, by gathering data </w:t>
-      </w:r>
-    </w:p>
-    <w:p>
-      <w:pPr>
-        <w:pStyle w:val="ListParagraph"/>
-        <w:numPr>
-          <w:ilvl w:val="2"/>
-          <w:numId w:val="1"/>
-        </w:numPr>
-        <w:rPr>
-          <w:lang w:val="en-US"/>
-        </w:rPr>
-      </w:pPr>
-      <w:r>
-        <w:rPr>
-          <w:lang w:val="en-US"/>
-        </w:rPr>
-        <w:t xml:space="preserve">Learning </w:t>
-      </w:r>
-    </w:p>
-    <w:p>
-      <w:pPr>
-        <w:pStyle w:val="ListParagraph"/>
-        <w:numPr>
-          <w:ilvl w:val="3"/>
-          <w:numId w:val="1"/>
-        </w:numPr>
-        <w:rPr>
-          <w:lang w:val="en-US"/>
-        </w:rPr>
-      </w:pPr>
-      <w:r>
-        <w:rPr>
-          <w:lang w:val="en-US"/>
-        </w:rPr>
-        <w:t xml:space="preserve">ML algo’s </w:t>
-      </w:r>
-    </w:p>
-    <w:p>
-      <w:pPr>
-        <w:pStyle w:val="ListParagraph"/>
-        <w:numPr>
-          <w:ilvl w:val="2"/>
-          <w:numId w:val="1"/>
-        </w:numPr>
-        <w:rPr>
-          <w:lang w:val="en-US"/>
-        </w:rPr>
-      </w:pPr>
-      <w:r>
-        <w:rPr>
-          <w:lang w:val="en-US"/>
-        </w:rPr>
-        <w:t xml:space="preserve">Reasoning </w:t>
-      </w:r>
-      <w:r>
-        <w:rPr>
-          <w:lang w:val="en-US"/>
-        </w:rPr>
-        <w:t xml:space="preserve"> </w:t>
-      </w:r>
-    </w:p>
-    <w:p>
-      <w:pPr>
-        <w:pStyle w:val="ListParagraph"/>
-        <w:numPr>
-          <w:ilvl w:val="3"/>
-          <w:numId w:val="1"/>
-        </w:numPr>
-        <w:rPr>
-          <w:lang w:val="en-US"/>
-        </w:rPr>
-      </w:pPr>
-      <w:r>
-        <w:rPr>
-          <w:lang w:val="en-US"/>
-        </w:rPr>
-        <w:t xml:space="preserve">Analyze patterns and trends etc. </w:t>
-      </w:r>
-    </w:p>
-    <w:p>
-      <w:pPr>
-        <w:pStyle w:val="ListParagraph"/>
-        <w:numPr>
-          <w:ilvl w:val="0"/>
-          <w:numId w:val="1"/>
-        </w:numPr>
-        <w:rPr>
-          <w:lang w:val="en-US"/>
-        </w:rPr>
-      </w:pPr>
-      <w:r>
-        <w:rPr>
-          <w:lang w:val="en-US"/>
-        </w:rPr>
         <w:t xml:space="preserve">Generative AI </w:t>
       </w:r>
     </w:p>
@@ -1514,21 +1364,7 @@
         <w:rPr>
           <w:lang w:val="en-US"/>
         </w:rPr>
-        <w:t xml:space="preserve">Common types </w:t>
-      </w:r>
-      <w:proofErr w:type="gramStart"/>
-      <w:r>
-        <w:rPr>
-          <w:lang w:val="en-US"/>
-        </w:rPr>
-        <w:t>includes</w:t>
-      </w:r>
-      <w:proofErr w:type="gramEnd"/>
-      <w:r>
-        <w:rPr>
-          <w:lang w:val="en-US"/>
-        </w:rPr>
-        <w:t xml:space="preserve"> </w:t>
+        <w:t xml:space="preserve">Common types includes </w:t>
       </w:r>
     </w:p>
     <w:p>
@@ -1765,19 +1601,11 @@
           <w:lang w:val="en-US"/>
         </w:rPr>
       </w:pPr>
-      <w:proofErr w:type="spellStart"/>
-      <w:r>
-        <w:rPr>
-          <w:lang w:val="en-US"/>
-        </w:rPr>
-        <w:t>E.g</w:t>
-      </w:r>
-      <w:proofErr w:type="spellEnd"/>
-      <w:r>
-        <w:rPr>
-          <w:lang w:val="en-US"/>
-        </w:rPr>
-        <w:t xml:space="preserve"> GPT generative pre-trained transformers</w:t>
+      <w:r>
+        <w:rPr>
+          <w:lang w:val="en-US"/>
+        </w:rPr>
+        <w:t>E.g GPT generative pre-trained transformers</w:t>
       </w:r>
     </w:p>
     <w:p>
@@ -1813,21 +1641,7 @@
         <w:rPr>
           <w:lang w:val="en-US"/>
         </w:rPr>
-        <w:t xml:space="preserve">Unimodal vs </w:t>
-      </w:r>
-      <w:proofErr w:type="spellStart"/>
-      <w:r>
-        <w:rPr>
-          <w:lang w:val="en-US"/>
-        </w:rPr>
-        <w:t>multimodel</w:t>
-      </w:r>
-      <w:proofErr w:type="spellEnd"/>
-      <w:r>
-        <w:rPr>
-          <w:lang w:val="en-US"/>
-        </w:rPr>
-        <w:t xml:space="preserve"> models </w:t>
+        <w:t xml:space="preserve">Unimodal vs multimodel models </w:t>
       </w:r>
     </w:p>
     <w:p>
@@ -2495,30 +2309,8 @@
         <w:rPr>
           <w:lang w:val="en-US"/>
         </w:rPr>
-        <w:t xml:space="preserve"> </w:t>
-      </w:r>
-      <w:proofErr w:type="spellStart"/>
-      <w:r>
-        <w:rPr>
-          <w:lang w:val="en-US"/>
-        </w:rPr>
-        <w:t>e.g</w:t>
-      </w:r>
-      <w:proofErr w:type="spellEnd"/>
-      <w:r>
-        <w:rPr>
-          <w:lang w:val="en-US"/>
-        </w:rPr>
-        <w:t xml:space="preserve">, via </w:t>
-      </w:r>
-      <w:proofErr w:type="spellStart"/>
-      <w:r>
-        <w:rPr>
-          <w:lang w:val="en-US"/>
-        </w:rPr>
-        <w:t>db</w:t>
-      </w:r>
-      <w:proofErr w:type="spellEnd"/>
+        <w:t xml:space="preserve"> e.g, via db</w:t>
+      </w:r>
       <w:r>
         <w:rPr>
           <w:lang w:val="en-US"/>
@@ -2589,21 +2381,7 @@
         <w:rPr>
           <w:lang w:val="en-US"/>
         </w:rPr>
-        <w:t xml:space="preserve">Ability to act (via tools e.g., search, calculator, custom code, another LLM </w:t>
-      </w:r>
-      <w:proofErr w:type="gramStart"/>
-      <w:r>
-        <w:rPr>
-          <w:lang w:val="en-US"/>
-        </w:rPr>
-        <w:t>etc. )</w:t>
-      </w:r>
-      <w:proofErr w:type="gramEnd"/>
-      <w:r>
-        <w:rPr>
-          <w:lang w:val="en-US"/>
-        </w:rPr>
-        <w:t xml:space="preserve"> </w:t>
+        <w:t xml:space="preserve">Ability to act (via tools e.g., search, calculator, custom code, another LLM etc. ) </w:t>
       </w:r>
     </w:p>
     <w:p>
@@ -2635,39 +2413,17 @@
           <w:lang w:val="en-US"/>
         </w:rPr>
       </w:pPr>
-      <w:proofErr w:type="spellStart"/>
-      <w:r>
-        <w:rPr>
-          <w:lang w:val="en-US"/>
-        </w:rPr>
-        <w:t>ReAct</w:t>
-      </w:r>
-      <w:proofErr w:type="spellEnd"/>
-      <w:r>
-        <w:rPr>
-          <w:lang w:val="en-US"/>
-        </w:rPr>
-        <w:t xml:space="preserve"> </w:t>
-      </w:r>
-      <w:proofErr w:type="gramStart"/>
-      <w:r>
-        <w:rPr>
-          <w:lang w:val="en-US"/>
-        </w:rPr>
-        <w:t xml:space="preserve">agent  </w:t>
-      </w:r>
-      <w:r>
-        <w:rPr>
-          <w:lang w:val="en-US"/>
-        </w:rPr>
-        <w:t>(</w:t>
-      </w:r>
-      <w:proofErr w:type="gramEnd"/>
-      <w:r>
-        <w:rPr>
-          <w:lang w:val="en-US"/>
-        </w:rPr>
-        <w:t>reason – act)</w:t>
+      <w:r>
+        <w:rPr>
+          <w:lang w:val="en-US"/>
+        </w:rPr>
+        <w:t xml:space="preserve">ReAct agent  </w:t>
+      </w:r>
+      <w:r>
+        <w:rPr>
+          <w:lang w:val="en-US"/>
+        </w:rPr>
+        <w:t>(reason – act)</w:t>
       </w:r>
     </w:p>
     <w:p>
@@ -2721,21 +2477,7 @@
         <w:rPr>
           <w:lang w:val="en-US"/>
         </w:rPr>
-        <w:t xml:space="preserve">Actuators (motors, </w:t>
-      </w:r>
-      <w:proofErr w:type="spellStart"/>
-      <w:r>
-        <w:rPr>
-          <w:lang w:val="en-US"/>
-        </w:rPr>
-        <w:t>hydrollic</w:t>
-      </w:r>
-      <w:proofErr w:type="spellEnd"/>
-      <w:r>
-        <w:rPr>
-          <w:lang w:val="en-US"/>
-        </w:rPr>
-        <w:t xml:space="preserve"> etc.) </w:t>
+        <w:t xml:space="preserve">Actuators (motors, hydrollic etc.) </w:t>
       </w:r>
     </w:p>
     <w:p>
@@ -2767,19 +2509,11 @@
           <w:lang w:val="en-US"/>
         </w:rPr>
       </w:pPr>
-      <w:proofErr w:type="spellStart"/>
-      <w:r>
-        <w:rPr>
-          <w:lang w:val="en-US"/>
-        </w:rPr>
-        <w:t>Cobots</w:t>
-      </w:r>
-      <w:proofErr w:type="spellEnd"/>
-      <w:r>
-        <w:rPr>
-          <w:lang w:val="en-US"/>
-        </w:rPr>
-        <w:t xml:space="preserve"> (robots that works together with humans) </w:t>
+      <w:r>
+        <w:rPr>
+          <w:lang w:val="en-US"/>
+        </w:rPr>
+        <w:t xml:space="preserve">Cobots (robots that works together with humans) </w:t>
       </w:r>
     </w:p>
     <w:p>
@@ -2833,35 +2567,7 @@
         <w:rPr>
           <w:lang w:val="en-US"/>
         </w:rPr>
-        <w:t xml:space="preserve">Hugging face – </w:t>
-      </w:r>
-      <w:proofErr w:type="spellStart"/>
-      <w:r>
-        <w:rPr>
-          <w:lang w:val="en-US"/>
-        </w:rPr>
-        <w:t>kinda</w:t>
-      </w:r>
-      <w:proofErr w:type="spellEnd"/>
-      <w:r>
-        <w:rPr>
-          <w:lang w:val="en-US"/>
-        </w:rPr>
-        <w:t xml:space="preserve"> like </w:t>
-      </w:r>
-      <w:proofErr w:type="spellStart"/>
-      <w:r>
-        <w:rPr>
-          <w:lang w:val="en-US"/>
-        </w:rPr>
-        <w:t>github</w:t>
-      </w:r>
-      <w:proofErr w:type="spellEnd"/>
-      <w:r>
-        <w:rPr>
-          <w:lang w:val="en-US"/>
-        </w:rPr>
-        <w:t xml:space="preserve"> for opensource foundation models</w:t>
+        <w:t>Hugging face – kinda like github for opensource foundation models</w:t>
       </w:r>
     </w:p>
     <w:p>
@@ -2915,21 +2621,7 @@
         <w:rPr>
           <w:lang w:val="en-US"/>
         </w:rPr>
-        <w:t xml:space="preserve">Retrieval &amp; </w:t>
-      </w:r>
-      <w:proofErr w:type="gramStart"/>
-      <w:r>
-        <w:rPr>
-          <w:lang w:val="en-US"/>
-        </w:rPr>
-        <w:t>generation based</w:t>
-      </w:r>
-      <w:proofErr w:type="gramEnd"/>
-      <w:r>
-        <w:rPr>
-          <w:lang w:val="en-US"/>
-        </w:rPr>
-        <w:t xml:space="preserve"> models </w:t>
+        <w:t xml:space="preserve">Retrieval &amp; generation based models </w:t>
       </w:r>
     </w:p>
     <w:p>
@@ -3007,21 +2699,7 @@
         <w:rPr>
           <w:lang w:val="en-US"/>
         </w:rPr>
-        <w:t xml:space="preserve">These docs are then used to augment the input to generative model; </w:t>
-      </w:r>
-      <w:proofErr w:type="gramStart"/>
-      <w:r>
-        <w:rPr>
-          <w:lang w:val="en-US"/>
-        </w:rPr>
-        <w:t>thus</w:t>
-      </w:r>
-      <w:proofErr w:type="gramEnd"/>
-      <w:r>
-        <w:rPr>
-          <w:lang w:val="en-US"/>
-        </w:rPr>
-        <w:t xml:space="preserve"> providing more context </w:t>
+        <w:t xml:space="preserve">These docs are then used to augment the input to generative model; thus providing more context </w:t>
       </w:r>
     </w:p>
     <w:p>
@@ -3155,19 +2833,11 @@
           <w:lang w:val="en-US"/>
         </w:rPr>
       </w:pPr>
-      <w:proofErr w:type="spellStart"/>
-      <w:r>
-        <w:rPr>
-          <w:lang w:val="en-US"/>
-        </w:rPr>
-        <w:t>BigQuery</w:t>
-      </w:r>
-      <w:proofErr w:type="spellEnd"/>
-      <w:r>
-        <w:rPr>
-          <w:lang w:val="en-US"/>
-        </w:rPr>
-        <w:t>: backend for retrieval component of RAG</w:t>
+      <w:r>
+        <w:rPr>
+          <w:lang w:val="en-US"/>
+        </w:rPr>
+        <w:t>BigQuery: backend for retrieval component of RAG</w:t>
       </w:r>
     </w:p>
     <w:p>
@@ -3228,62 +2898,224 @@
         <w:rPr>
           <w:lang w:val="en-US"/>
         </w:rPr>
-        <w:t xml:space="preserve">Amazon </w:t>
-      </w:r>
-      <w:proofErr w:type="spellStart"/>
-      <w:r>
-        <w:rPr>
-          <w:lang w:val="en-US"/>
-        </w:rPr>
-        <w:t>Sagemaker</w:t>
-      </w:r>
-      <w:proofErr w:type="spellEnd"/>
-      <w:r>
-        <w:rPr>
-          <w:lang w:val="en-US"/>
-        </w:rPr>
-        <w:t xml:space="preserve">, AWS deep learning AMIs, AWS lambda) </w:t>
-      </w:r>
-    </w:p>
-    <w:p>
-      <w:pPr>
-        <w:pStyle w:val="ListParagraph"/>
-        <w:numPr>
-          <w:ilvl w:val="1"/>
-          <w:numId w:val="1"/>
-        </w:numPr>
-        <w:rPr>
-          <w:lang w:val="en-US"/>
-        </w:rPr>
-      </w:pPr>
-      <w:r>
-        <w:rPr>
-          <w:lang w:val="en-US"/>
-        </w:rPr>
-        <w:t xml:space="preserve">Deployment (Amazon </w:t>
-      </w:r>
-      <w:proofErr w:type="spellStart"/>
-      <w:r>
-        <w:rPr>
-          <w:lang w:val="en-US"/>
-        </w:rPr>
-        <w:t>Sagemaker</w:t>
-      </w:r>
-      <w:proofErr w:type="spellEnd"/>
-      <w:r>
-        <w:rPr>
-          <w:lang w:val="en-US"/>
-        </w:rPr>
-        <w:t xml:space="preserve">, Lambda, </w:t>
-      </w:r>
-      <w:proofErr w:type="spellStart"/>
-      <w:r>
-        <w:rPr>
-          <w:lang w:val="en-US"/>
-        </w:rPr>
-        <w:t>cloudwatch</w:t>
-      </w:r>
-      <w:proofErr w:type="spellEnd"/>
+        <w:t xml:space="preserve">Amazon Sagemaker, AWS deep learning AMIs, AWS lambda) </w:t>
+      </w:r>
+    </w:p>
+    <w:p>
+      <w:pPr>
+        <w:pStyle w:val="ListParagraph"/>
+        <w:numPr>
+          <w:ilvl w:val="1"/>
+          <w:numId w:val="1"/>
+        </w:numPr>
+        <w:rPr>
+          <w:lang w:val="en-US"/>
+        </w:rPr>
+      </w:pPr>
+      <w:r>
+        <w:rPr>
+          <w:lang w:val="en-US"/>
+        </w:rPr>
+        <w:t>Deployment (Amazon Sagemaker, Lambda, cloudwatch)</w:t>
+      </w:r>
+    </w:p>
+    <w:p>
+      <w:pPr>
+        <w:pStyle w:val="ListParagraph"/>
+        <w:numPr>
+          <w:ilvl w:val="1"/>
+          <w:numId w:val="1"/>
+        </w:numPr>
+        <w:rPr>
+          <w:lang w:val="en-US"/>
+        </w:rPr>
+      </w:pPr>
+      <w:r>
+        <w:rPr>
+          <w:lang w:val="en-US"/>
+        </w:rPr>
+        <w:t>Optimization (amazon sagemaker debugger, amazon personalize, aws step functions)</w:t>
+      </w:r>
+    </w:p>
+    <w:p>
+      <w:pPr>
+        <w:pStyle w:val="ListParagraph"/>
+        <w:numPr>
+          <w:ilvl w:val="0"/>
+          <w:numId w:val="1"/>
+        </w:numPr>
+        <w:rPr>
+          <w:lang w:val="en-US"/>
+        </w:rPr>
+      </w:pPr>
+      <w:r>
+        <w:rPr>
+          <w:lang w:val="en-US"/>
+        </w:rPr>
+        <w:t xml:space="preserve">Using OpenAI </w:t>
+      </w:r>
+    </w:p>
+    <w:p>
+      <w:pPr>
+        <w:pStyle w:val="ListParagraph"/>
+        <w:numPr>
+          <w:ilvl w:val="1"/>
+          <w:numId w:val="1"/>
+        </w:numPr>
+        <w:rPr>
+          <w:lang w:val="en-US"/>
+        </w:rPr>
+      </w:pPr>
+      <w:r>
+        <w:rPr>
+          <w:lang w:val="en-US"/>
+        </w:rPr>
+        <w:t xml:space="preserve">Data storage &amp; Preparation (openai api, pandas, numpy) </w:t>
+      </w:r>
+    </w:p>
+    <w:p>
+      <w:pPr>
+        <w:pStyle w:val="ListParagraph"/>
+        <w:numPr>
+          <w:ilvl w:val="1"/>
+          <w:numId w:val="1"/>
+        </w:numPr>
+        <w:rPr>
+          <w:lang w:val="en-US"/>
+        </w:rPr>
+      </w:pPr>
+      <w:r>
+        <w:rPr>
+          <w:lang w:val="en-US"/>
+        </w:rPr>
+        <w:t xml:space="preserve">Model Development (gpt3, codex) </w:t>
+      </w:r>
+    </w:p>
+    <w:p>
+      <w:pPr>
+        <w:pStyle w:val="ListParagraph"/>
+        <w:numPr>
+          <w:ilvl w:val="1"/>
+          <w:numId w:val="1"/>
+        </w:numPr>
+        <w:rPr>
+          <w:lang w:val="en-US"/>
+        </w:rPr>
+      </w:pPr>
+      <w:r>
+        <w:rPr>
+          <w:lang w:val="en-US"/>
+        </w:rPr>
+        <w:t>Deployment (openai api, docker, kubernetes)</w:t>
+      </w:r>
+    </w:p>
+    <w:p>
+      <w:pPr>
+        <w:pStyle w:val="ListParagraph"/>
+        <w:numPr>
+          <w:ilvl w:val="1"/>
+          <w:numId w:val="1"/>
+        </w:numPr>
+        <w:rPr>
+          <w:lang w:val="en-US"/>
+        </w:rPr>
+      </w:pPr>
+      <w:r>
+        <w:rPr>
+          <w:lang w:val="en-US"/>
+        </w:rPr>
+        <w:t>Optimization (openai api, tensorboard, google analytics)</w:t>
+      </w:r>
+    </w:p>
+    <w:p>
+      <w:pPr>
+        <w:pStyle w:val="ListParagraph"/>
+        <w:numPr>
+          <w:ilvl w:val="0"/>
+          <w:numId w:val="1"/>
+        </w:numPr>
+        <w:rPr>
+          <w:lang w:val="en-US"/>
+        </w:rPr>
+      </w:pPr>
+      <w:r>
+        <w:rPr>
+          <w:lang w:val="en-US"/>
+        </w:rPr>
+        <w:t xml:space="preserve">Using facebook </w:t>
+      </w:r>
+    </w:p>
+    <w:p>
+      <w:pPr>
+        <w:pStyle w:val="ListParagraph"/>
+        <w:numPr>
+          <w:ilvl w:val="1"/>
+          <w:numId w:val="1"/>
+        </w:numPr>
+        <w:rPr>
+          <w:lang w:val="en-US"/>
+        </w:rPr>
+      </w:pPr>
+      <w:r>
+        <w:rPr>
+          <w:lang w:val="en-US"/>
+        </w:rPr>
+        <w:t xml:space="preserve">Data storage &amp; Preparation (facebook graph api, facebook analytics) </w:t>
+      </w:r>
+    </w:p>
+    <w:p>
+      <w:pPr>
+        <w:pStyle w:val="ListParagraph"/>
+        <w:numPr>
+          <w:ilvl w:val="1"/>
+          <w:numId w:val="1"/>
+        </w:numPr>
+        <w:rPr>
+          <w:lang w:val="en-US"/>
+        </w:rPr>
+      </w:pPr>
+      <w:r>
+        <w:rPr>
+          <w:lang w:val="en-US"/>
+        </w:rPr>
+        <w:t>Model Development (</w:t>
+      </w:r>
+      <w:r>
+        <w:rPr>
+          <w:lang w:val="en-US"/>
+        </w:rPr>
+        <w:t>FAIRs AI research tools, pytorch</w:t>
+      </w:r>
+      <w:r>
+        <w:rPr>
+          <w:lang w:val="en-US"/>
+        </w:rPr>
+        <w:t xml:space="preserve">) </w:t>
+      </w:r>
+    </w:p>
+    <w:p>
+      <w:pPr>
+        <w:pStyle w:val="ListParagraph"/>
+        <w:numPr>
+          <w:ilvl w:val="1"/>
+          <w:numId w:val="1"/>
+        </w:numPr>
+        <w:rPr>
+          <w:lang w:val="en-US"/>
+        </w:rPr>
+      </w:pPr>
+      <w:r>
+        <w:rPr>
+          <w:lang w:val="en-US"/>
+        </w:rPr>
+        <w:t>Deployment (</w:t>
+      </w:r>
+      <w:r>
+        <w:rPr>
+          <w:lang w:val="en-US"/>
+        </w:rPr>
+        <w:t>facebook developer API</w:t>
+      </w:r>
       <w:r>
         <w:rPr>
           <w:lang w:val="en-US"/>
@@ -3306,451 +3138,13 @@
         <w:rPr>
           <w:lang w:val="en-US"/>
         </w:rPr>
-        <w:t xml:space="preserve">Optimization (amazon </w:t>
-      </w:r>
-      <w:proofErr w:type="spellStart"/>
-      <w:r>
-        <w:rPr>
-          <w:lang w:val="en-US"/>
-        </w:rPr>
-        <w:t>sagemaker</w:t>
-      </w:r>
-      <w:proofErr w:type="spellEnd"/>
-      <w:r>
-        <w:rPr>
-          <w:lang w:val="en-US"/>
-        </w:rPr>
-        <w:t xml:space="preserve"> debugger, amazon personalize, </w:t>
-      </w:r>
-      <w:proofErr w:type="spellStart"/>
-      <w:r>
-        <w:rPr>
-          <w:lang w:val="en-US"/>
-        </w:rPr>
-        <w:t>aws</w:t>
-      </w:r>
-      <w:proofErr w:type="spellEnd"/>
-      <w:r>
-        <w:rPr>
-          <w:lang w:val="en-US"/>
-        </w:rPr>
-        <w:t xml:space="preserve"> step functions)</w:t>
-      </w:r>
-    </w:p>
-    <w:p>
-      <w:pPr>
-        <w:pStyle w:val="ListParagraph"/>
-        <w:numPr>
-          <w:ilvl w:val="0"/>
-          <w:numId w:val="1"/>
-        </w:numPr>
-        <w:rPr>
-          <w:lang w:val="en-US"/>
-        </w:rPr>
-      </w:pPr>
-      <w:r>
-        <w:rPr>
-          <w:lang w:val="en-US"/>
-        </w:rPr>
-        <w:t xml:space="preserve">Using OpenAI </w:t>
-      </w:r>
-    </w:p>
-    <w:p>
-      <w:pPr>
-        <w:pStyle w:val="ListParagraph"/>
-        <w:numPr>
-          <w:ilvl w:val="1"/>
-          <w:numId w:val="1"/>
-        </w:numPr>
-        <w:rPr>
-          <w:lang w:val="en-US"/>
-        </w:rPr>
-      </w:pPr>
-      <w:r>
-        <w:rPr>
-          <w:lang w:val="en-US"/>
-        </w:rPr>
-        <w:t>Data storage &amp; Preparation (</w:t>
-      </w:r>
-      <w:proofErr w:type="spellStart"/>
-      <w:r>
-        <w:rPr>
-          <w:lang w:val="en-US"/>
-        </w:rPr>
-        <w:t>openai</w:t>
-      </w:r>
-      <w:proofErr w:type="spellEnd"/>
-      <w:r>
-        <w:rPr>
-          <w:lang w:val="en-US"/>
-        </w:rPr>
-        <w:t xml:space="preserve"> </w:t>
-      </w:r>
-      <w:proofErr w:type="spellStart"/>
-      <w:r>
-        <w:rPr>
-          <w:lang w:val="en-US"/>
-        </w:rPr>
-        <w:t>api</w:t>
-      </w:r>
-      <w:proofErr w:type="spellEnd"/>
-      <w:r>
-        <w:rPr>
-          <w:lang w:val="en-US"/>
-        </w:rPr>
-        <w:t xml:space="preserve">, pandas, </w:t>
-      </w:r>
-      <w:proofErr w:type="spellStart"/>
-      <w:r>
-        <w:rPr>
-          <w:lang w:val="en-US"/>
-        </w:rPr>
-        <w:t>numpy</w:t>
-      </w:r>
-      <w:proofErr w:type="spellEnd"/>
-      <w:r>
-        <w:rPr>
-          <w:lang w:val="en-US"/>
-        </w:rPr>
-        <w:t xml:space="preserve">) </w:t>
-      </w:r>
-    </w:p>
-    <w:p>
-      <w:pPr>
-        <w:pStyle w:val="ListParagraph"/>
-        <w:numPr>
-          <w:ilvl w:val="1"/>
-          <w:numId w:val="1"/>
-        </w:numPr>
-        <w:rPr>
-          <w:lang w:val="en-US"/>
-        </w:rPr>
-      </w:pPr>
-      <w:r>
-        <w:rPr>
-          <w:lang w:val="en-US"/>
-        </w:rPr>
-        <w:t xml:space="preserve">Model Development (gpt3, codex) </w:t>
-      </w:r>
-    </w:p>
-    <w:p>
-      <w:pPr>
-        <w:pStyle w:val="ListParagraph"/>
-        <w:numPr>
-          <w:ilvl w:val="1"/>
-          <w:numId w:val="1"/>
-        </w:numPr>
-        <w:rPr>
-          <w:lang w:val="en-US"/>
-        </w:rPr>
-      </w:pPr>
-      <w:r>
-        <w:rPr>
-          <w:lang w:val="en-US"/>
-        </w:rPr>
-        <w:t>Deployment (</w:t>
-      </w:r>
-      <w:proofErr w:type="spellStart"/>
-      <w:r>
-        <w:rPr>
-          <w:lang w:val="en-US"/>
-        </w:rPr>
-        <w:t>openai</w:t>
-      </w:r>
-      <w:proofErr w:type="spellEnd"/>
-      <w:r>
-        <w:rPr>
-          <w:lang w:val="en-US"/>
-        </w:rPr>
-        <w:t xml:space="preserve"> </w:t>
-      </w:r>
-      <w:proofErr w:type="spellStart"/>
-      <w:r>
-        <w:rPr>
-          <w:lang w:val="en-US"/>
-        </w:rPr>
-        <w:t>api</w:t>
-      </w:r>
-      <w:proofErr w:type="spellEnd"/>
-      <w:r>
-        <w:rPr>
-          <w:lang w:val="en-US"/>
-        </w:rPr>
-        <w:t xml:space="preserve">, docker, </w:t>
-      </w:r>
-      <w:proofErr w:type="spellStart"/>
-      <w:r>
-        <w:rPr>
-          <w:lang w:val="en-US"/>
-        </w:rPr>
-        <w:t>kubernetes</w:t>
-      </w:r>
-      <w:proofErr w:type="spellEnd"/>
-      <w:r>
-        <w:rPr>
-          <w:lang w:val="en-US"/>
-        </w:rPr>
-        <w:t>)</w:t>
-      </w:r>
-    </w:p>
-    <w:p>
-      <w:pPr>
-        <w:pStyle w:val="ListParagraph"/>
-        <w:numPr>
-          <w:ilvl w:val="1"/>
-          <w:numId w:val="1"/>
-        </w:numPr>
-        <w:rPr>
-          <w:lang w:val="en-US"/>
-        </w:rPr>
-      </w:pPr>
-      <w:r>
-        <w:rPr>
-          <w:lang w:val="en-US"/>
-        </w:rPr>
         <w:t>Optimization (</w:t>
       </w:r>
-      <w:proofErr w:type="spellStart"/>
-      <w:r>
-        <w:rPr>
-          <w:lang w:val="en-US"/>
-        </w:rPr>
-        <w:t>openai</w:t>
-      </w:r>
-      <w:proofErr w:type="spellEnd"/>
-      <w:r>
-        <w:rPr>
-          <w:lang w:val="en-US"/>
-        </w:rPr>
-        <w:t xml:space="preserve"> </w:t>
-      </w:r>
-      <w:proofErr w:type="spellStart"/>
-      <w:r>
-        <w:rPr>
-          <w:lang w:val="en-US"/>
-        </w:rPr>
-        <w:t>api</w:t>
-      </w:r>
-      <w:proofErr w:type="spellEnd"/>
-      <w:r>
-        <w:rPr>
-          <w:lang w:val="en-US"/>
-        </w:rPr>
-        <w:t xml:space="preserve">, </w:t>
-      </w:r>
-      <w:proofErr w:type="spellStart"/>
-      <w:r>
-        <w:rPr>
-          <w:lang w:val="en-US"/>
-        </w:rPr>
-        <w:t>tensorboard</w:t>
-      </w:r>
-      <w:proofErr w:type="spellEnd"/>
-      <w:r>
-        <w:rPr>
-          <w:lang w:val="en-US"/>
-        </w:rPr>
-        <w:t>, google analytics)</w:t>
-      </w:r>
-    </w:p>
-    <w:p>
-      <w:pPr>
-        <w:pStyle w:val="ListParagraph"/>
-        <w:numPr>
-          <w:ilvl w:val="0"/>
-          <w:numId w:val="1"/>
-        </w:numPr>
-        <w:rPr>
-          <w:lang w:val="en-US"/>
-        </w:rPr>
-      </w:pPr>
-      <w:r>
-        <w:rPr>
-          <w:lang w:val="en-US"/>
-        </w:rPr>
-        <w:t xml:space="preserve">Using </w:t>
-      </w:r>
-      <w:proofErr w:type="spellStart"/>
-      <w:r>
-        <w:rPr>
-          <w:lang w:val="en-US"/>
-        </w:rPr>
-        <w:t>facebook</w:t>
-      </w:r>
-      <w:proofErr w:type="spellEnd"/>
-      <w:r>
-        <w:rPr>
-          <w:lang w:val="en-US"/>
-        </w:rPr>
-        <w:t xml:space="preserve"> </w:t>
-      </w:r>
-    </w:p>
-    <w:p>
-      <w:pPr>
-        <w:pStyle w:val="ListParagraph"/>
-        <w:numPr>
-          <w:ilvl w:val="1"/>
-          <w:numId w:val="1"/>
-        </w:numPr>
-        <w:rPr>
-          <w:lang w:val="en-US"/>
-        </w:rPr>
-      </w:pPr>
-      <w:r>
-        <w:rPr>
-          <w:lang w:val="en-US"/>
-        </w:rPr>
-        <w:t>Data storage &amp; Preparation (</w:t>
-      </w:r>
-      <w:proofErr w:type="spellStart"/>
-      <w:r>
-        <w:rPr>
-          <w:lang w:val="en-US"/>
-        </w:rPr>
-        <w:t>facebook</w:t>
-      </w:r>
-      <w:proofErr w:type="spellEnd"/>
-      <w:r>
-        <w:rPr>
-          <w:lang w:val="en-US"/>
-        </w:rPr>
-        <w:t xml:space="preserve"> graph </w:t>
-      </w:r>
-      <w:proofErr w:type="spellStart"/>
-      <w:r>
-        <w:rPr>
-          <w:lang w:val="en-US"/>
-        </w:rPr>
-        <w:t>api</w:t>
-      </w:r>
-      <w:proofErr w:type="spellEnd"/>
-      <w:r>
-        <w:rPr>
-          <w:lang w:val="en-US"/>
-        </w:rPr>
-        <w:t xml:space="preserve">, </w:t>
-      </w:r>
-      <w:proofErr w:type="spellStart"/>
-      <w:r>
-        <w:rPr>
-          <w:lang w:val="en-US"/>
-        </w:rPr>
-        <w:t>facebook</w:t>
-      </w:r>
-      <w:proofErr w:type="spellEnd"/>
-      <w:r>
-        <w:rPr>
-          <w:lang w:val="en-US"/>
-        </w:rPr>
-        <w:t xml:space="preserve"> analytics) </w:t>
-      </w:r>
-    </w:p>
-    <w:p>
-      <w:pPr>
-        <w:pStyle w:val="ListParagraph"/>
-        <w:numPr>
-          <w:ilvl w:val="1"/>
-          <w:numId w:val="1"/>
-        </w:numPr>
-        <w:rPr>
-          <w:lang w:val="en-US"/>
-        </w:rPr>
-      </w:pPr>
-      <w:r>
-        <w:rPr>
-          <w:lang w:val="en-US"/>
-        </w:rPr>
-        <w:t>Model Development (</w:t>
-      </w:r>
-      <w:r>
-        <w:rPr>
-          <w:lang w:val="en-US"/>
-        </w:rPr>
-        <w:t xml:space="preserve">FAIRs AI research tools, </w:t>
-      </w:r>
-      <w:proofErr w:type="spellStart"/>
-      <w:r>
-        <w:rPr>
-          <w:lang w:val="en-US"/>
-        </w:rPr>
-        <w:t>pytorch</w:t>
-      </w:r>
-      <w:proofErr w:type="spellEnd"/>
-      <w:r>
-        <w:rPr>
-          <w:lang w:val="en-US"/>
-        </w:rPr>
-        <w:t xml:space="preserve">) </w:t>
-      </w:r>
-    </w:p>
-    <w:p>
-      <w:pPr>
-        <w:pStyle w:val="ListParagraph"/>
-        <w:numPr>
-          <w:ilvl w:val="1"/>
-          <w:numId w:val="1"/>
-        </w:numPr>
-        <w:rPr>
-          <w:lang w:val="en-US"/>
-        </w:rPr>
-      </w:pPr>
-      <w:r>
-        <w:rPr>
-          <w:lang w:val="en-US"/>
-        </w:rPr>
-        <w:t>Deployment (</w:t>
-      </w:r>
-      <w:proofErr w:type="spellStart"/>
-      <w:r>
-        <w:rPr>
-          <w:lang w:val="en-US"/>
-        </w:rPr>
-        <w:t>facebook</w:t>
-      </w:r>
-      <w:proofErr w:type="spellEnd"/>
-      <w:r>
-        <w:rPr>
-          <w:lang w:val="en-US"/>
-        </w:rPr>
-        <w:t xml:space="preserve"> developer API</w:t>
-      </w:r>
-      <w:r>
-        <w:rPr>
-          <w:lang w:val="en-US"/>
-        </w:rPr>
-        <w:t>)</w:t>
-      </w:r>
-    </w:p>
-    <w:p>
-      <w:pPr>
-        <w:pStyle w:val="ListParagraph"/>
-        <w:numPr>
-          <w:ilvl w:val="1"/>
-          <w:numId w:val="1"/>
-        </w:numPr>
-        <w:rPr>
-          <w:lang w:val="en-US"/>
-        </w:rPr>
-      </w:pPr>
-      <w:r>
-        <w:rPr>
-          <w:lang w:val="en-US"/>
-        </w:rPr>
-        <w:t>Optimization (</w:t>
-      </w:r>
-      <w:proofErr w:type="spellStart"/>
-      <w:r>
-        <w:rPr>
-          <w:lang w:val="en-US"/>
-        </w:rPr>
-        <w:t>facebook</w:t>
-      </w:r>
-      <w:proofErr w:type="spellEnd"/>
-      <w:r>
-        <w:rPr>
-          <w:lang w:val="en-US"/>
-        </w:rPr>
-        <w:t xml:space="preserve"> analytics</w:t>
+      <w:r>
+        <w:rPr>
+          <w:lang w:val="en-US"/>
+        </w:rPr>
+        <w:t>facebook analytics</w:t>
       </w:r>
       <w:r>
         <w:rPr>
@@ -4537,19 +3931,11 @@
           <w:lang w:val="en-US"/>
         </w:rPr>
       </w:pPr>
-      <w:proofErr w:type="spellStart"/>
-      <w:r>
-        <w:rPr>
-          <w:lang w:val="en-US"/>
-        </w:rPr>
-        <w:t>PaLM</w:t>
-      </w:r>
-      <w:proofErr w:type="spellEnd"/>
-      <w:r>
-        <w:rPr>
-          <w:lang w:val="en-US"/>
-        </w:rPr>
-        <w:t xml:space="preserve"> (pathways language models) </w:t>
+      <w:r>
+        <w:rPr>
+          <w:lang w:val="en-US"/>
+        </w:rPr>
+        <w:t xml:space="preserve">PaLM (pathways language models) </w:t>
       </w:r>
       <w:r>
         <w:rPr>
@@ -4575,19 +3961,11 @@
           <w:lang w:val="en-US"/>
         </w:rPr>
       </w:pPr>
-      <w:proofErr w:type="spellStart"/>
-      <w:r>
-        <w:rPr>
-          <w:lang w:val="en-US"/>
-        </w:rPr>
-        <w:t>Lllama</w:t>
-      </w:r>
-      <w:proofErr w:type="spellEnd"/>
-      <w:r>
-        <w:rPr>
-          <w:lang w:val="en-US"/>
-        </w:rPr>
-        <w:t xml:space="preserve"> (text generation)</w:t>
+      <w:r>
+        <w:rPr>
+          <w:lang w:val="en-US"/>
+        </w:rPr>
+        <w:t>Lllama (text generation)</w:t>
       </w:r>
     </w:p>
     <w:p>
@@ -4667,19 +4045,11 @@
           <w:lang w:val="en-US"/>
         </w:rPr>
       </w:pPr>
-      <w:proofErr w:type="spellStart"/>
-      <w:r>
-        <w:rPr>
-          <w:lang w:val="en-US"/>
-        </w:rPr>
-        <w:t>Synthesia</w:t>
-      </w:r>
-      <w:proofErr w:type="spellEnd"/>
-      <w:r>
-        <w:rPr>
-          <w:lang w:val="en-US"/>
-        </w:rPr>
-        <w:t xml:space="preserve"> (video generation) </w:t>
+      <w:r>
+        <w:rPr>
+          <w:lang w:val="en-US"/>
+        </w:rPr>
+        <w:t xml:space="preserve">Synthesia (video generation) </w:t>
       </w:r>
     </w:p>
     <w:p>
@@ -4747,19 +4117,11 @@
           <w:lang w:val="en-US"/>
         </w:rPr>
       </w:pPr>
-      <w:proofErr w:type="spellStart"/>
-      <w:r>
-        <w:rPr>
-          <w:lang w:val="en-US"/>
-        </w:rPr>
-        <w:t>Outpainting</w:t>
-      </w:r>
-      <w:proofErr w:type="spellEnd"/>
-      <w:r>
-        <w:rPr>
-          <w:lang w:val="en-US"/>
-        </w:rPr>
-        <w:t xml:space="preserve"> – extending images </w:t>
+      <w:r>
+        <w:rPr>
+          <w:lang w:val="en-US"/>
+        </w:rPr>
+        <w:t xml:space="preserve">Outpainting – extending images </w:t>
       </w:r>
     </w:p>
     <w:p>
@@ -4797,21 +4159,7 @@
         <w:rPr>
           <w:lang w:val="en-US"/>
         </w:rPr>
-        <w:t xml:space="preserve">Input to </w:t>
-      </w:r>
-      <w:proofErr w:type="spellStart"/>
-      <w:r>
-        <w:rPr>
-          <w:lang w:val="en-US"/>
-        </w:rPr>
-        <w:t>GenAI</w:t>
-      </w:r>
-      <w:proofErr w:type="spellEnd"/>
-      <w:r>
-        <w:rPr>
-          <w:lang w:val="en-US"/>
-        </w:rPr>
-        <w:t xml:space="preserve"> model</w:t>
+        <w:t>Input to GenAI model</w:t>
       </w:r>
       <w:r>
         <w:rPr>
@@ -5238,7 +4586,7 @@
         <w:rPr>
           <w:lang w:val="en-US"/>
         </w:rPr>
-        <w:t xml:space="preserve"> </w:t>
+        <w:t>Change to verify push</w:t>
       </w:r>
     </w:p>
     <w:sectPr>

</xml_diff>